<commit_message>
Broke larger stories in product backlog into smaller ones and updated sprint #1 backlog
</commit_message>
<xml_diff>
--- a/project workbook.docx
+++ b/project workbook.docx
@@ -1792,7 +1792,7 @@
                 <w:sz w:val="24"/>
                 <w:szCs w:val="24"/>
               </w:rPr>
-              <w:t>Allow user to play the game with easy to use controls</w:t>
+              <w:t>Allow user to visualize a loading screen that appears momentarily before the game is loaded</w:t>
             </w:r>
           </w:p>
         </w:tc>
@@ -1814,7 +1814,7 @@
                 <w:sz w:val="24"/>
                 <w:szCs w:val="24"/>
               </w:rPr>
-              <w:t>15</w:t>
+              <w:t>2</w:t>
             </w:r>
           </w:p>
         </w:tc>
@@ -1906,6 +1906,22 @@
               </w:rPr>
               <w:t>Allow user to pause the game while in the middle of playing it</w:t>
             </w:r>
+            <w:r>
+              <w:rPr>
+                <w:rFonts w:ascii="Times New Roman" w:hAnsi="Times New Roman" w:cs="Times New Roman"/>
+                <w:sz w:val="24"/>
+                <w:szCs w:val="24"/>
+              </w:rPr>
+              <w:t xml:space="preserve"> by selecting</w:t>
+            </w:r>
+            <w:r>
+              <w:rPr>
+                <w:rFonts w:ascii="Times New Roman" w:hAnsi="Times New Roman" w:cs="Times New Roman"/>
+                <w:sz w:val="24"/>
+                <w:szCs w:val="24"/>
+              </w:rPr>
+              <w:t xml:space="preserve"> the pause button on the game HUD</w:t>
+            </w:r>
           </w:p>
         </w:tc>
         <w:tc>
@@ -1948,7 +1964,7 @@
                 <w:sz w:val="24"/>
                 <w:szCs w:val="24"/>
               </w:rPr>
-              <w:t>3</w:t>
+              <w:t>8</w:t>
             </w:r>
           </w:p>
         </w:tc>
@@ -2018,6 +2034,14 @@
               </w:rPr>
               <w:t>Allow user to resume the game after they have paused</w:t>
             </w:r>
+            <w:r>
+              <w:rPr>
+                <w:rFonts w:ascii="Times New Roman" w:hAnsi="Times New Roman" w:cs="Times New Roman"/>
+                <w:sz w:val="24"/>
+                <w:szCs w:val="24"/>
+              </w:rPr>
+              <w:t xml:space="preserve"> by selecting the play button</w:t>
+            </w:r>
           </w:p>
         </w:tc>
         <w:tc>
@@ -2060,7 +2084,7 @@
                 <w:sz w:val="24"/>
                 <w:szCs w:val="24"/>
               </w:rPr>
-              <w:t>4</w:t>
+              <w:t>9</w:t>
             </w:r>
           </w:p>
         </w:tc>
@@ -2128,23 +2152,15 @@
                 <w:sz w:val="24"/>
                 <w:szCs w:val="24"/>
               </w:rPr>
-              <w:t xml:space="preserve">Allow user to modify settings </w:t>
-            </w:r>
-            <w:r>
-              <w:rPr>
-                <w:rFonts w:ascii="Times New Roman" w:hAnsi="Times New Roman" w:cs="Times New Roman"/>
-                <w:sz w:val="24"/>
-                <w:szCs w:val="24"/>
-              </w:rPr>
-              <w:t xml:space="preserve">like user controls </w:t>
-            </w:r>
-            <w:r>
-              <w:rPr>
-                <w:rFonts w:ascii="Times New Roman" w:hAnsi="Times New Roman" w:cs="Times New Roman"/>
-                <w:sz w:val="24"/>
-                <w:szCs w:val="24"/>
-              </w:rPr>
-              <w:t>to their liking</w:t>
+              <w:t>Allow user to modify settings like user controls to their liking</w:t>
+            </w:r>
+            <w:r>
+              <w:rPr>
+                <w:rFonts w:ascii="Times New Roman" w:hAnsi="Times New Roman" w:cs="Times New Roman"/>
+                <w:sz w:val="24"/>
+                <w:szCs w:val="24"/>
+              </w:rPr>
+              <w:t xml:space="preserve"> in a separate settings screen navigated to from the main menu</w:t>
             </w:r>
           </w:p>
         </w:tc>
@@ -2188,7 +2204,7 @@
                 <w:sz w:val="24"/>
                 <w:szCs w:val="24"/>
               </w:rPr>
-              <w:t>5</w:t>
+              <w:t>10</w:t>
             </w:r>
           </w:p>
         </w:tc>
@@ -2234,6 +2250,7 @@
                 <w:sz w:val="24"/>
                 <w:szCs w:val="24"/>
               </w:rPr>
+              <w:lastRenderedPageBreak/>
               <w:t>S6</w:t>
             </w:r>
           </w:p>
@@ -2256,15 +2273,7 @@
                 <w:sz w:val="24"/>
                 <w:szCs w:val="24"/>
               </w:rPr>
-              <w:t>Allow user</w:t>
-            </w:r>
-            <w:r>
-              <w:rPr>
-                <w:rFonts w:ascii="Times New Roman" w:hAnsi="Times New Roman" w:cs="Times New Roman"/>
-                <w:sz w:val="24"/>
-                <w:szCs w:val="24"/>
-              </w:rPr>
-              <w:t xml:space="preserve"> save high scores</w:t>
+              <w:t>Allow user save high scores</w:t>
             </w:r>
           </w:p>
         </w:tc>
@@ -2308,7 +2317,647 @@
                 <w:sz w:val="24"/>
                 <w:szCs w:val="24"/>
               </w:rPr>
+              <w:t>11</w:t>
+            </w:r>
+          </w:p>
+        </w:tc>
+        <w:tc>
+          <w:tcPr>
+            <w:tcW w:w="1638" w:type="dxa"/>
+          </w:tcPr>
+          <w:p>
+            <w:pPr>
+              <w:rPr>
+                <w:rFonts w:ascii="Times New Roman" w:hAnsi="Times New Roman" w:cs="Times New Roman"/>
+                <w:sz w:val="24"/>
+                <w:szCs w:val="24"/>
+              </w:rPr>
+            </w:pPr>
+            <w:r>
+              <w:rPr>
+                <w:rFonts w:ascii="Times New Roman" w:hAnsi="Times New Roman" w:cs="Times New Roman"/>
+                <w:sz w:val="24"/>
+                <w:szCs w:val="24"/>
+              </w:rPr>
+              <w:t>Not completed</w:t>
+            </w:r>
+          </w:p>
+        </w:tc>
+      </w:tr>
+      <w:tr>
+        <w:tc>
+          <w:tcPr>
+            <w:tcW w:w="1098" w:type="dxa"/>
+          </w:tcPr>
+          <w:p>
+            <w:pPr>
+              <w:rPr>
+                <w:rFonts w:ascii="Times New Roman" w:hAnsi="Times New Roman" w:cs="Times New Roman"/>
+                <w:sz w:val="24"/>
+                <w:szCs w:val="24"/>
+              </w:rPr>
+            </w:pPr>
+            <w:r>
+              <w:rPr>
+                <w:rFonts w:ascii="Times New Roman" w:hAnsi="Times New Roman" w:cs="Times New Roman"/>
+                <w:sz w:val="24"/>
+                <w:szCs w:val="24"/>
+              </w:rPr>
+              <w:t>S7</w:t>
+            </w:r>
+          </w:p>
+        </w:tc>
+        <w:tc>
+          <w:tcPr>
+            <w:tcW w:w="4410" w:type="dxa"/>
+          </w:tcPr>
+          <w:p>
+            <w:pPr>
+              <w:rPr>
+                <w:rFonts w:ascii="Times New Roman" w:hAnsi="Times New Roman" w:cs="Times New Roman"/>
+                <w:sz w:val="24"/>
+                <w:szCs w:val="24"/>
+              </w:rPr>
+            </w:pPr>
+            <w:r>
+              <w:rPr>
+                <w:rFonts w:ascii="Times New Roman" w:hAnsi="Times New Roman" w:cs="Times New Roman"/>
+                <w:sz w:val="24"/>
+                <w:szCs w:val="24"/>
+              </w:rPr>
+              <w:t>Allow user to, while playing game, to interact with the spaceship’s rotation by clicking buttons</w:t>
+            </w:r>
+          </w:p>
+        </w:tc>
+        <w:tc>
+          <w:tcPr>
+            <w:tcW w:w="1440" w:type="dxa"/>
+          </w:tcPr>
+          <w:p>
+            <w:pPr>
+              <w:rPr>
+                <w:rFonts w:ascii="Times New Roman" w:hAnsi="Times New Roman" w:cs="Times New Roman"/>
+                <w:sz w:val="24"/>
+                <w:szCs w:val="24"/>
+              </w:rPr>
+            </w:pPr>
+            <w:r>
+              <w:rPr>
+                <w:rFonts w:ascii="Times New Roman" w:hAnsi="Times New Roman" w:cs="Times New Roman"/>
+                <w:sz w:val="24"/>
+                <w:szCs w:val="24"/>
+              </w:rPr>
+              <w:t>7</w:t>
+            </w:r>
+          </w:p>
+        </w:tc>
+        <w:tc>
+          <w:tcPr>
+            <w:tcW w:w="990" w:type="dxa"/>
+          </w:tcPr>
+          <w:p>
+            <w:pPr>
+              <w:rPr>
+                <w:rFonts w:ascii="Times New Roman" w:hAnsi="Times New Roman" w:cs="Times New Roman"/>
+                <w:sz w:val="24"/>
+                <w:szCs w:val="24"/>
+              </w:rPr>
+            </w:pPr>
+            <w:r>
+              <w:rPr>
+                <w:rFonts w:ascii="Times New Roman" w:hAnsi="Times New Roman" w:cs="Times New Roman"/>
+                <w:sz w:val="24"/>
+                <w:szCs w:val="24"/>
+              </w:rPr>
+              <w:t>3</w:t>
+            </w:r>
+          </w:p>
+        </w:tc>
+        <w:tc>
+          <w:tcPr>
+            <w:tcW w:w="1638" w:type="dxa"/>
+          </w:tcPr>
+          <w:p>
+            <w:pPr>
+              <w:rPr>
+                <w:rFonts w:ascii="Times New Roman" w:hAnsi="Times New Roman" w:cs="Times New Roman"/>
+                <w:sz w:val="24"/>
+                <w:szCs w:val="24"/>
+              </w:rPr>
+            </w:pPr>
+            <w:r>
+              <w:rPr>
+                <w:rFonts w:ascii="Times New Roman" w:hAnsi="Times New Roman" w:cs="Times New Roman"/>
+                <w:sz w:val="24"/>
+                <w:szCs w:val="24"/>
+              </w:rPr>
+              <w:t>Not completed</w:t>
+            </w:r>
+          </w:p>
+        </w:tc>
+      </w:tr>
+      <w:tr>
+        <w:tc>
+          <w:tcPr>
+            <w:tcW w:w="1098" w:type="dxa"/>
+          </w:tcPr>
+          <w:p>
+            <w:pPr>
+              <w:rPr>
+                <w:rFonts w:ascii="Times New Roman" w:hAnsi="Times New Roman" w:cs="Times New Roman"/>
+                <w:sz w:val="24"/>
+                <w:szCs w:val="24"/>
+              </w:rPr>
+            </w:pPr>
+            <w:r>
+              <w:rPr>
+                <w:rFonts w:ascii="Times New Roman" w:hAnsi="Times New Roman" w:cs="Times New Roman"/>
+                <w:sz w:val="24"/>
+                <w:szCs w:val="24"/>
+              </w:rPr>
+              <w:t>S8</w:t>
+            </w:r>
+          </w:p>
+        </w:tc>
+        <w:tc>
+          <w:tcPr>
+            <w:tcW w:w="4410" w:type="dxa"/>
+          </w:tcPr>
+          <w:p>
+            <w:pPr>
+              <w:rPr>
+                <w:rFonts w:ascii="Times New Roman" w:hAnsi="Times New Roman" w:cs="Times New Roman"/>
+                <w:sz w:val="24"/>
+                <w:szCs w:val="24"/>
+              </w:rPr>
+            </w:pPr>
+            <w:r>
+              <w:rPr>
+                <w:rFonts w:ascii="Times New Roman" w:hAnsi="Times New Roman" w:cs="Times New Roman"/>
+                <w:sz w:val="24"/>
+                <w:szCs w:val="24"/>
+              </w:rPr>
+              <w:t>Allow user to, while playing game, to shoot lasers</w:t>
+            </w:r>
+            <w:r>
+              <w:rPr>
+                <w:rFonts w:ascii="Times New Roman" w:hAnsi="Times New Roman" w:cs="Times New Roman"/>
+                <w:sz w:val="24"/>
+                <w:szCs w:val="24"/>
+              </w:rPr>
+              <w:t xml:space="preserve"> out of the spaceship</w:t>
+            </w:r>
+            <w:r>
+              <w:rPr>
+                <w:rFonts w:ascii="Times New Roman" w:hAnsi="Times New Roman" w:cs="Times New Roman"/>
+                <w:sz w:val="24"/>
+                <w:szCs w:val="24"/>
+              </w:rPr>
+              <w:t xml:space="preserve"> by clicking another button</w:t>
+            </w:r>
+            <w:r>
+              <w:rPr>
+                <w:rFonts w:ascii="Times New Roman" w:hAnsi="Times New Roman" w:cs="Times New Roman"/>
+                <w:sz w:val="24"/>
+                <w:szCs w:val="24"/>
+              </w:rPr>
+              <w:t xml:space="preserve"> on the screen</w:t>
+            </w:r>
+          </w:p>
+        </w:tc>
+        <w:tc>
+          <w:tcPr>
+            <w:tcW w:w="1440" w:type="dxa"/>
+          </w:tcPr>
+          <w:p>
+            <w:pPr>
+              <w:rPr>
+                <w:rFonts w:ascii="Times New Roman" w:hAnsi="Times New Roman" w:cs="Times New Roman"/>
+                <w:sz w:val="24"/>
+                <w:szCs w:val="24"/>
+              </w:rPr>
+            </w:pPr>
+            <w:r>
+              <w:rPr>
+                <w:rFonts w:ascii="Times New Roman" w:hAnsi="Times New Roman" w:cs="Times New Roman"/>
+                <w:sz w:val="24"/>
+                <w:szCs w:val="24"/>
+              </w:rPr>
+              <w:t>8</w:t>
+            </w:r>
+          </w:p>
+        </w:tc>
+        <w:tc>
+          <w:tcPr>
+            <w:tcW w:w="990" w:type="dxa"/>
+          </w:tcPr>
+          <w:p>
+            <w:pPr>
+              <w:rPr>
+                <w:rFonts w:ascii="Times New Roman" w:hAnsi="Times New Roman" w:cs="Times New Roman"/>
+                <w:sz w:val="24"/>
+                <w:szCs w:val="24"/>
+              </w:rPr>
+            </w:pPr>
+            <w:r>
+              <w:rPr>
+                <w:rFonts w:ascii="Times New Roman" w:hAnsi="Times New Roman" w:cs="Times New Roman"/>
+                <w:sz w:val="24"/>
+                <w:szCs w:val="24"/>
+              </w:rPr>
+              <w:t>5</w:t>
+            </w:r>
+          </w:p>
+        </w:tc>
+        <w:tc>
+          <w:tcPr>
+            <w:tcW w:w="1638" w:type="dxa"/>
+          </w:tcPr>
+          <w:p>
+            <w:pPr>
+              <w:rPr>
+                <w:rFonts w:ascii="Times New Roman" w:hAnsi="Times New Roman" w:cs="Times New Roman"/>
+                <w:sz w:val="24"/>
+                <w:szCs w:val="24"/>
+              </w:rPr>
+            </w:pPr>
+            <w:r>
+              <w:rPr>
+                <w:rFonts w:ascii="Times New Roman" w:hAnsi="Times New Roman" w:cs="Times New Roman"/>
+                <w:sz w:val="24"/>
+                <w:szCs w:val="24"/>
+              </w:rPr>
+              <w:t>Not completed</w:t>
+            </w:r>
+          </w:p>
+        </w:tc>
+      </w:tr>
+      <w:tr>
+        <w:tc>
+          <w:tcPr>
+            <w:tcW w:w="1098" w:type="dxa"/>
+          </w:tcPr>
+          <w:p>
+            <w:pPr>
+              <w:rPr>
+                <w:rFonts w:ascii="Times New Roman" w:hAnsi="Times New Roman" w:cs="Times New Roman"/>
+                <w:sz w:val="24"/>
+                <w:szCs w:val="24"/>
+              </w:rPr>
+            </w:pPr>
+            <w:r>
+              <w:rPr>
+                <w:rFonts w:ascii="Times New Roman" w:hAnsi="Times New Roman" w:cs="Times New Roman"/>
+                <w:sz w:val="24"/>
+                <w:szCs w:val="24"/>
+              </w:rPr>
+              <w:t>S9</w:t>
+            </w:r>
+          </w:p>
+        </w:tc>
+        <w:tc>
+          <w:tcPr>
+            <w:tcW w:w="4410" w:type="dxa"/>
+          </w:tcPr>
+          <w:p>
+            <w:pPr>
+              <w:rPr>
+                <w:rFonts w:ascii="Times New Roman" w:hAnsi="Times New Roman" w:cs="Times New Roman"/>
+                <w:sz w:val="24"/>
+                <w:szCs w:val="24"/>
+              </w:rPr>
+            </w:pPr>
+            <w:r>
+              <w:rPr>
+                <w:rFonts w:ascii="Times New Roman" w:hAnsi="Times New Roman" w:cs="Times New Roman"/>
+                <w:sz w:val="24"/>
+                <w:szCs w:val="24"/>
+              </w:rPr>
+              <w:t xml:space="preserve">Allow user to, while playing the game, visualize a </w:t>
+            </w:r>
+            <w:r>
+              <w:rPr>
+                <w:rFonts w:ascii="Times New Roman" w:hAnsi="Times New Roman" w:cs="Times New Roman"/>
+                <w:sz w:val="24"/>
+                <w:szCs w:val="24"/>
+              </w:rPr>
+              <w:t>HUD</w:t>
+            </w:r>
+            <w:r>
+              <w:rPr>
+                <w:rFonts w:ascii="Times New Roman" w:hAnsi="Times New Roman" w:cs="Times New Roman"/>
+                <w:sz w:val="24"/>
+                <w:szCs w:val="24"/>
+              </w:rPr>
+              <w:t xml:space="preserve"> (head-up display) including, for example: scores, lives left, </w:t>
+            </w:r>
+            <w:r>
+              <w:rPr>
+                <w:rFonts w:ascii="Times New Roman" w:hAnsi="Times New Roman" w:cs="Times New Roman"/>
+                <w:sz w:val="24"/>
+                <w:szCs w:val="24"/>
+              </w:rPr>
+              <w:t xml:space="preserve">pause/play, </w:t>
+            </w:r>
+            <w:r>
+              <w:rPr>
+                <w:rFonts w:ascii="Times New Roman" w:hAnsi="Times New Roman" w:cs="Times New Roman"/>
+                <w:sz w:val="24"/>
+                <w:szCs w:val="24"/>
+              </w:rPr>
+              <w:t>etc.</w:t>
+            </w:r>
+          </w:p>
+        </w:tc>
+        <w:tc>
+          <w:tcPr>
+            <w:tcW w:w="1440" w:type="dxa"/>
+          </w:tcPr>
+          <w:p>
+            <w:pPr>
+              <w:rPr>
+                <w:rFonts w:ascii="Times New Roman" w:hAnsi="Times New Roman" w:cs="Times New Roman"/>
+                <w:sz w:val="24"/>
+                <w:szCs w:val="24"/>
+              </w:rPr>
+            </w:pPr>
+            <w:r>
+              <w:rPr>
+                <w:rFonts w:ascii="Times New Roman" w:hAnsi="Times New Roman" w:cs="Times New Roman"/>
+                <w:sz w:val="24"/>
+                <w:szCs w:val="24"/>
+              </w:rPr>
+              <w:t>5</w:t>
+            </w:r>
+          </w:p>
+        </w:tc>
+        <w:tc>
+          <w:tcPr>
+            <w:tcW w:w="990" w:type="dxa"/>
+          </w:tcPr>
+          <w:p>
+            <w:pPr>
+              <w:rPr>
+                <w:rFonts w:ascii="Times New Roman" w:hAnsi="Times New Roman" w:cs="Times New Roman"/>
+                <w:sz w:val="24"/>
+                <w:szCs w:val="24"/>
+              </w:rPr>
+            </w:pPr>
+            <w:r>
+              <w:rPr>
+                <w:rFonts w:ascii="Times New Roman" w:hAnsi="Times New Roman" w:cs="Times New Roman"/>
+                <w:sz w:val="24"/>
+                <w:szCs w:val="24"/>
+              </w:rPr>
               <w:t>6</w:t>
+            </w:r>
+          </w:p>
+        </w:tc>
+        <w:tc>
+          <w:tcPr>
+            <w:tcW w:w="1638" w:type="dxa"/>
+          </w:tcPr>
+          <w:p>
+            <w:pPr>
+              <w:rPr>
+                <w:rFonts w:ascii="Times New Roman" w:hAnsi="Times New Roman" w:cs="Times New Roman"/>
+                <w:sz w:val="24"/>
+                <w:szCs w:val="24"/>
+              </w:rPr>
+            </w:pPr>
+            <w:r>
+              <w:rPr>
+                <w:rFonts w:ascii="Times New Roman" w:hAnsi="Times New Roman" w:cs="Times New Roman"/>
+                <w:sz w:val="24"/>
+                <w:szCs w:val="24"/>
+              </w:rPr>
+              <w:t>Not completed</w:t>
+            </w:r>
+          </w:p>
+        </w:tc>
+      </w:tr>
+      <w:tr>
+        <w:tc>
+          <w:tcPr>
+            <w:tcW w:w="1098" w:type="dxa"/>
+          </w:tcPr>
+          <w:p>
+            <w:pPr>
+              <w:rPr>
+                <w:rFonts w:ascii="Times New Roman" w:hAnsi="Times New Roman" w:cs="Times New Roman"/>
+                <w:sz w:val="24"/>
+                <w:szCs w:val="24"/>
+              </w:rPr>
+            </w:pPr>
+            <w:r>
+              <w:rPr>
+                <w:rFonts w:ascii="Times New Roman" w:hAnsi="Times New Roman" w:cs="Times New Roman"/>
+                <w:sz w:val="24"/>
+                <w:szCs w:val="24"/>
+              </w:rPr>
+              <w:t>S10</w:t>
+            </w:r>
+          </w:p>
+        </w:tc>
+        <w:tc>
+          <w:tcPr>
+            <w:tcW w:w="4410" w:type="dxa"/>
+          </w:tcPr>
+          <w:p>
+            <w:pPr>
+              <w:rPr>
+                <w:rFonts w:ascii="Times New Roman" w:hAnsi="Times New Roman" w:cs="Times New Roman"/>
+                <w:sz w:val="24"/>
+                <w:szCs w:val="24"/>
+              </w:rPr>
+            </w:pPr>
+            <w:r>
+              <w:rPr>
+                <w:rFonts w:ascii="Times New Roman" w:hAnsi="Times New Roman" w:cs="Times New Roman"/>
+                <w:sz w:val="24"/>
+                <w:szCs w:val="24"/>
+              </w:rPr>
+              <w:t>Allow user to</w:t>
+            </w:r>
+            <w:r>
+              <w:rPr>
+                <w:rFonts w:ascii="Times New Roman" w:hAnsi="Times New Roman" w:cs="Times New Roman"/>
+                <w:sz w:val="24"/>
+                <w:szCs w:val="24"/>
+              </w:rPr>
+              <w:t xml:space="preserve">, while playing the game, </w:t>
+            </w:r>
+            <w:r>
+              <w:rPr>
+                <w:rFonts w:ascii="Times New Roman" w:hAnsi="Times New Roman" w:cs="Times New Roman"/>
+                <w:sz w:val="24"/>
+                <w:szCs w:val="24"/>
+              </w:rPr>
+              <w:t>have their lasers interact and collide with asteroids falling towards the earth</w:t>
+            </w:r>
+            <w:r>
+              <w:rPr>
+                <w:rFonts w:ascii="Times New Roman" w:hAnsi="Times New Roman" w:cs="Times New Roman"/>
+                <w:sz w:val="24"/>
+                <w:szCs w:val="24"/>
+              </w:rPr>
+              <w:t xml:space="preserve"> to score them points</w:t>
+            </w:r>
+          </w:p>
+        </w:tc>
+        <w:tc>
+          <w:tcPr>
+            <w:tcW w:w="1440" w:type="dxa"/>
+          </w:tcPr>
+          <w:p>
+            <w:pPr>
+              <w:rPr>
+                <w:rFonts w:ascii="Times New Roman" w:hAnsi="Times New Roman" w:cs="Times New Roman"/>
+                <w:sz w:val="24"/>
+                <w:szCs w:val="24"/>
+              </w:rPr>
+            </w:pPr>
+            <w:r>
+              <w:rPr>
+                <w:rFonts w:ascii="Times New Roman" w:hAnsi="Times New Roman" w:cs="Times New Roman"/>
+                <w:sz w:val="24"/>
+                <w:szCs w:val="24"/>
+              </w:rPr>
+              <w:t>10</w:t>
+            </w:r>
+          </w:p>
+        </w:tc>
+        <w:tc>
+          <w:tcPr>
+            <w:tcW w:w="990" w:type="dxa"/>
+          </w:tcPr>
+          <w:p>
+            <w:pPr>
+              <w:rPr>
+                <w:rFonts w:ascii="Times New Roman" w:hAnsi="Times New Roman" w:cs="Times New Roman"/>
+                <w:sz w:val="24"/>
+                <w:szCs w:val="24"/>
+              </w:rPr>
+            </w:pPr>
+            <w:r>
+              <w:rPr>
+                <w:rFonts w:ascii="Times New Roman" w:hAnsi="Times New Roman" w:cs="Times New Roman"/>
+                <w:sz w:val="24"/>
+                <w:szCs w:val="24"/>
+              </w:rPr>
+              <w:t>7</w:t>
+            </w:r>
+          </w:p>
+        </w:tc>
+        <w:tc>
+          <w:tcPr>
+            <w:tcW w:w="1638" w:type="dxa"/>
+          </w:tcPr>
+          <w:p>
+            <w:pPr>
+              <w:rPr>
+                <w:rFonts w:ascii="Times New Roman" w:hAnsi="Times New Roman" w:cs="Times New Roman"/>
+                <w:sz w:val="24"/>
+                <w:szCs w:val="24"/>
+              </w:rPr>
+            </w:pPr>
+            <w:r>
+              <w:rPr>
+                <w:rFonts w:ascii="Times New Roman" w:hAnsi="Times New Roman" w:cs="Times New Roman"/>
+                <w:sz w:val="24"/>
+                <w:szCs w:val="24"/>
+              </w:rPr>
+              <w:t>Not completed</w:t>
+            </w:r>
+          </w:p>
+        </w:tc>
+      </w:tr>
+      <w:tr>
+        <w:tc>
+          <w:tcPr>
+            <w:tcW w:w="1098" w:type="dxa"/>
+          </w:tcPr>
+          <w:p>
+            <w:pPr>
+              <w:rPr>
+                <w:rFonts w:ascii="Times New Roman" w:hAnsi="Times New Roman" w:cs="Times New Roman"/>
+                <w:sz w:val="24"/>
+                <w:szCs w:val="24"/>
+              </w:rPr>
+            </w:pPr>
+            <w:r>
+              <w:rPr>
+                <w:rFonts w:ascii="Times New Roman" w:hAnsi="Times New Roman" w:cs="Times New Roman"/>
+                <w:sz w:val="24"/>
+                <w:szCs w:val="24"/>
+              </w:rPr>
+              <w:t>S11</w:t>
+            </w:r>
+          </w:p>
+        </w:tc>
+        <w:tc>
+          <w:tcPr>
+            <w:tcW w:w="4410" w:type="dxa"/>
+          </w:tcPr>
+          <w:p>
+            <w:pPr>
+              <w:rPr>
+                <w:rFonts w:ascii="Times New Roman" w:hAnsi="Times New Roman" w:cs="Times New Roman"/>
+                <w:sz w:val="24"/>
+                <w:szCs w:val="24"/>
+              </w:rPr>
+            </w:pPr>
+            <w:r>
+              <w:rPr>
+                <w:rFonts w:ascii="Times New Roman" w:hAnsi="Times New Roman" w:cs="Times New Roman"/>
+                <w:sz w:val="24"/>
+                <w:szCs w:val="24"/>
+              </w:rPr>
+              <w:t>Allow user to, while playing the game, to also be able to visualize non-interactive game elements like the earth which lies at the bottom of the screen</w:t>
+            </w:r>
+          </w:p>
+        </w:tc>
+        <w:tc>
+          <w:tcPr>
+            <w:tcW w:w="1440" w:type="dxa"/>
+          </w:tcPr>
+          <w:p>
+            <w:pPr>
+              <w:rPr>
+                <w:rFonts w:ascii="Times New Roman" w:hAnsi="Times New Roman" w:cs="Times New Roman"/>
+                <w:sz w:val="24"/>
+                <w:szCs w:val="24"/>
+              </w:rPr>
+            </w:pPr>
+            <w:r>
+              <w:rPr>
+                <w:rFonts w:ascii="Times New Roman" w:hAnsi="Times New Roman" w:cs="Times New Roman"/>
+                <w:sz w:val="24"/>
+                <w:szCs w:val="24"/>
+              </w:rPr>
+              <w:t>6</w:t>
+            </w:r>
+          </w:p>
+        </w:tc>
+        <w:tc>
+          <w:tcPr>
+            <w:tcW w:w="990" w:type="dxa"/>
+          </w:tcPr>
+          <w:p>
+            <w:pPr>
+              <w:rPr>
+                <w:rFonts w:ascii="Times New Roman" w:hAnsi="Times New Roman" w:cs="Times New Roman"/>
+                <w:sz w:val="24"/>
+                <w:szCs w:val="24"/>
+              </w:rPr>
+            </w:pPr>
+            <w:r>
+              <w:rPr>
+                <w:rFonts w:ascii="Times New Roman" w:hAnsi="Times New Roman" w:cs="Times New Roman"/>
+                <w:sz w:val="24"/>
+                <w:szCs w:val="24"/>
+              </w:rPr>
+              <w:t>4</w:t>
             </w:r>
           </w:p>
         </w:tc>
@@ -2350,6 +2999,19 @@
         </w:rPr>
       </w:pPr>
     </w:p>
+    <w:p/>
+    <w:p/>
+    <w:p/>
+    <w:p/>
+    <w:p/>
+    <w:p/>
+    <w:p/>
+    <w:p/>
+    <w:p/>
+    <w:p/>
+    <w:p/>
+    <w:p/>
+    <w:p/>
     <w:p>
       <w:pPr>
         <w:pStyle w:val="Title"/>
@@ -2549,7 +3211,7 @@
                 <w:sz w:val="24"/>
                 <w:szCs w:val="24"/>
               </w:rPr>
-              <w:t>S1</w:t>
+              <w:t>S2</w:t>
             </w:r>
           </w:p>
         </w:tc>
@@ -2731,6 +3393,14 @@
                 <w:szCs w:val="24"/>
               </w:rPr>
             </w:pPr>
+            <w:r>
+              <w:rPr>
+                <w:rFonts w:ascii="Times New Roman" w:hAnsi="Times New Roman" w:cs="Times New Roman"/>
+                <w:sz w:val="24"/>
+                <w:szCs w:val="24"/>
+              </w:rPr>
+              <w:t>S1</w:t>
+            </w:r>
           </w:p>
         </w:tc>
         <w:tc>
@@ -2751,18 +3421,8 @@
                 <w:sz w:val="24"/>
                 <w:szCs w:val="24"/>
               </w:rPr>
-              <w:t xml:space="preserve">Design main menu </w:t>
-            </w:r>
-            <w:proofErr w:type="spellStart"/>
-            <w:r>
-              <w:rPr>
-                <w:rFonts w:ascii="Times New Roman" w:hAnsi="Times New Roman" w:cs="Times New Roman"/>
-                <w:sz w:val="24"/>
-                <w:szCs w:val="24"/>
-              </w:rPr>
-              <w:t>ui</w:t>
-            </w:r>
-            <w:proofErr w:type="spellEnd"/>
+              <w:t>Design main menu ui</w:t>
+            </w:r>
           </w:p>
         </w:tc>
         <w:tc>
@@ -2843,18 +3503,8 @@
                 <w:sz w:val="24"/>
                 <w:szCs w:val="24"/>
               </w:rPr>
-              <w:t xml:space="preserve">Code main menu </w:t>
-            </w:r>
-            <w:proofErr w:type="spellStart"/>
-            <w:r>
-              <w:rPr>
-                <w:rFonts w:ascii="Times New Roman" w:hAnsi="Times New Roman" w:cs="Times New Roman"/>
-                <w:sz w:val="24"/>
-                <w:szCs w:val="24"/>
-              </w:rPr>
-              <w:t>ui</w:t>
-            </w:r>
-            <w:proofErr w:type="spellEnd"/>
+              <w:t>Code main menu ui</w:t>
+            </w:r>
           </w:p>
         </w:tc>
         <w:tc>
@@ -2935,25 +3585,7 @@
                 <w:sz w:val="24"/>
                 <w:szCs w:val="24"/>
               </w:rPr>
-              <w:t xml:space="preserve">Test main menu </w:t>
-            </w:r>
-            <w:proofErr w:type="spellStart"/>
-            <w:r>
-              <w:rPr>
-                <w:rFonts w:ascii="Times New Roman" w:hAnsi="Times New Roman" w:cs="Times New Roman"/>
-                <w:sz w:val="24"/>
-                <w:szCs w:val="24"/>
-              </w:rPr>
-              <w:t>ui</w:t>
-            </w:r>
-            <w:proofErr w:type="spellEnd"/>
-            <w:r>
-              <w:rPr>
-                <w:rFonts w:ascii="Times New Roman" w:hAnsi="Times New Roman" w:cs="Times New Roman"/>
-                <w:sz w:val="24"/>
-                <w:szCs w:val="24"/>
-              </w:rPr>
-              <w:t xml:space="preserve"> and app startup</w:t>
+              <w:t>Test main menu ui and app startup</w:t>
             </w:r>
           </w:p>
         </w:tc>
@@ -3021,7 +3653,7 @@
                 <w:sz w:val="24"/>
                 <w:szCs w:val="24"/>
               </w:rPr>
-              <w:t>S2</w:t>
+              <w:t>S7</w:t>
             </w:r>
           </w:p>
         </w:tc>
@@ -3357,25 +3989,7 @@
           <w:sz w:val="24"/>
           <w:szCs w:val="24"/>
         </w:rPr>
-        <w:t xml:space="preserve">What could have gone better </w:t>
-      </w:r>
-      <w:proofErr w:type="gramStart"/>
-      <w:r>
-        <w:rPr>
-          <w:rFonts w:ascii="Times New Roman" w:hAnsi="Times New Roman" w:cs="Times New Roman"/>
-          <w:sz w:val="24"/>
-          <w:szCs w:val="24"/>
-        </w:rPr>
-        <w:t>though,</w:t>
-      </w:r>
-      <w:proofErr w:type="gramEnd"/>
-      <w:r>
-        <w:rPr>
-          <w:rFonts w:ascii="Times New Roman" w:hAnsi="Times New Roman" w:cs="Times New Roman"/>
-          <w:sz w:val="24"/>
-          <w:szCs w:val="24"/>
-        </w:rPr>
-        <w:t xml:space="preserve"> was in the beginning of </w:t>
+        <w:t xml:space="preserve">What could have gone better though, was in the beginning of </w:t>
       </w:r>
       <w:r>
         <w:rPr>
@@ -3415,25 +4029,7 @@
           <w:sz w:val="24"/>
           <w:szCs w:val="24"/>
         </w:rPr>
-        <w:t xml:space="preserve">iculty in testing game loop, which resulted in an essential complexity rather than an accidental one. That is </w:t>
-      </w:r>
-      <w:proofErr w:type="gramStart"/>
-      <w:r>
-        <w:rPr>
-          <w:rFonts w:ascii="Times New Roman" w:hAnsi="Times New Roman" w:cs="Times New Roman"/>
-          <w:sz w:val="24"/>
-          <w:szCs w:val="24"/>
-        </w:rPr>
-        <w:t>because,</w:t>
-      </w:r>
-      <w:proofErr w:type="gramEnd"/>
-      <w:r>
-        <w:rPr>
-          <w:rFonts w:ascii="Times New Roman" w:hAnsi="Times New Roman" w:cs="Times New Roman"/>
-          <w:sz w:val="24"/>
-          <w:szCs w:val="24"/>
-        </w:rPr>
-        <w:t xml:space="preserve"> testing the game loop is inherent to the problem, because I don’t have all the game elements in place to test the game loop. So I guess, what I didn’t realize off the bat, </w:t>
+        <w:t xml:space="preserve">iculty in testing game loop, which resulted in an essential complexity rather than an accidental one. That is because, testing the game loop is inherent to the problem, because I don’t have all the game elements in place to test the game loop. So I guess, what I didn’t realize off the bat, </w:t>
       </w:r>
       <w:r>
         <w:rPr>
@@ -3500,86 +4096,76 @@
         </w:rPr>
         <w:t>Project Velocity</w:t>
       </w:r>
-      <w:r>
+    </w:p>
+    <w:p>
+      <w:pPr>
+        <w:spacing w:after="0" w:line="240" w:lineRule="auto"/>
+        <w:jc w:val="center"/>
         <w:rPr>
           <w:rFonts w:ascii="Times New Roman" w:hAnsi="Times New Roman" w:cs="Times New Roman"/>
           <w:b/>
           <w:sz w:val="36"/>
           <w:szCs w:val="36"/>
         </w:rPr>
-        <w:t xml:space="preserve">: </w:t>
+      </w:pPr>
+    </w:p>
+    <w:p>
+      <w:pPr>
+        <w:spacing w:after="0" w:line="240" w:lineRule="auto"/>
+        <w:rPr>
+          <w:rFonts w:ascii="Times New Roman" w:hAnsi="Times New Roman" w:cs="Times New Roman"/>
+          <w:sz w:val="24"/>
+          <w:szCs w:val="36"/>
+        </w:rPr>
+      </w:pPr>
+      <w:r>
+        <w:rPr>
+          <w:rFonts w:ascii="Times New Roman" w:hAnsi="Times New Roman" w:cs="Times New Roman"/>
+          <w:sz w:val="24"/>
+          <w:szCs w:val="36"/>
+        </w:rPr>
+        <w:t>The project velocity after this</w:t>
       </w:r>
       <w:r>
         <w:rPr>
           <w:rFonts w:ascii="Times New Roman" w:hAnsi="Times New Roman" w:cs="Times New Roman"/>
-          <w:b/>
-          <w:sz w:val="36"/>
+          <w:sz w:val="24"/>
           <w:szCs w:val="36"/>
         </w:rPr>
-        <w:t>8</w:t>
+        <w:t xml:space="preserve"> sprint is 5 because I completed story 1 and story 2 completely.</w:t>
       </w:r>
+    </w:p>
+    <w:p>
+      <w:pPr>
+        <w:spacing w:after="0" w:line="240" w:lineRule="auto"/>
+        <w:rPr>
+          <w:rFonts w:ascii="Times New Roman" w:hAnsi="Times New Roman" w:cs="Times New Roman"/>
+          <w:sz w:val="24"/>
+          <w:szCs w:val="24"/>
+        </w:rPr>
+      </w:pPr>
+    </w:p>
+    <w:p>
+      <w:pPr>
+        <w:spacing w:after="0" w:line="240" w:lineRule="auto"/>
+        <w:rPr>
+          <w:rFonts w:ascii="Times New Roman" w:hAnsi="Times New Roman" w:cs="Times New Roman"/>
+          <w:sz w:val="24"/>
+          <w:szCs w:val="24"/>
+        </w:rPr>
+      </w:pPr>
+    </w:p>
+    <w:p>
+      <w:pPr>
+        <w:spacing w:after="0" w:line="240" w:lineRule="auto"/>
+        <w:rPr>
+          <w:rFonts w:ascii="Times New Roman" w:hAnsi="Times New Roman" w:cs="Times New Roman"/>
+          <w:sz w:val="24"/>
+          <w:szCs w:val="24"/>
+        </w:rPr>
+      </w:pPr>
       <w:bookmarkStart w:id="0" w:name="_GoBack"/>
       <w:bookmarkEnd w:id="0"/>
-    </w:p>
-    <w:p>
-      <w:pPr>
-        <w:spacing w:after="0" w:line="240" w:lineRule="auto"/>
-        <w:rPr>
-          <w:rFonts w:ascii="Times New Roman" w:hAnsi="Times New Roman" w:cs="Times New Roman"/>
-          <w:sz w:val="24"/>
-          <w:szCs w:val="24"/>
-        </w:rPr>
-      </w:pPr>
-    </w:p>
-    <w:p>
-      <w:pPr>
-        <w:spacing w:after="0" w:line="240" w:lineRule="auto"/>
-        <w:rPr>
-          <w:rFonts w:ascii="Times New Roman" w:hAnsi="Times New Roman" w:cs="Times New Roman"/>
-          <w:sz w:val="24"/>
-          <w:szCs w:val="24"/>
-        </w:rPr>
-      </w:pPr>
-    </w:p>
-    <w:p>
-      <w:pPr>
-        <w:spacing w:after="0" w:line="240" w:lineRule="auto"/>
-        <w:rPr>
-          <w:rFonts w:ascii="Times New Roman" w:hAnsi="Times New Roman" w:cs="Times New Roman"/>
-          <w:sz w:val="24"/>
-          <w:szCs w:val="24"/>
-        </w:rPr>
-      </w:pPr>
-    </w:p>
-    <w:p>
-      <w:pPr>
-        <w:spacing w:after="0" w:line="240" w:lineRule="auto"/>
-        <w:rPr>
-          <w:rFonts w:ascii="Times New Roman" w:hAnsi="Times New Roman" w:cs="Times New Roman"/>
-          <w:sz w:val="24"/>
-          <w:szCs w:val="24"/>
-        </w:rPr>
-      </w:pPr>
-    </w:p>
-    <w:p>
-      <w:pPr>
-        <w:spacing w:after="0" w:line="240" w:lineRule="auto"/>
-        <w:rPr>
-          <w:rFonts w:ascii="Times New Roman" w:hAnsi="Times New Roman" w:cs="Times New Roman"/>
-          <w:sz w:val="24"/>
-          <w:szCs w:val="24"/>
-        </w:rPr>
-      </w:pPr>
-    </w:p>
-    <w:p>
-      <w:pPr>
-        <w:spacing w:after="0" w:line="240" w:lineRule="auto"/>
-        <w:rPr>
-          <w:rFonts w:ascii="Times New Roman" w:hAnsi="Times New Roman" w:cs="Times New Roman"/>
-          <w:sz w:val="24"/>
-          <w:szCs w:val="24"/>
-        </w:rPr>
-      </w:pPr>
     </w:p>
     <w:p>
       <w:pPr>

</xml_diff>

<commit_message>
Updated project workbook and removed screenshots folder becaause screenshots are now in project workbook
</commit_message>
<xml_diff>
--- a/project workbook.docx
+++ b/project workbook.docx
@@ -2649,7 +2649,23 @@
                 <w:sz w:val="24"/>
                 <w:szCs w:val="24"/>
               </w:rPr>
-              <w:t xml:space="preserve"> (head-up display) including, for example: scores, lives left, </w:t>
+              <w:t xml:space="preserve"> (head</w:t>
+            </w:r>
+            <w:r>
+              <w:rPr>
+                <w:rFonts w:ascii="Times New Roman" w:hAnsi="Times New Roman" w:cs="Times New Roman"/>
+                <w:sz w:val="24"/>
+                <w:szCs w:val="24"/>
+              </w:rPr>
+              <w:t>s</w:t>
+            </w:r>
+            <w:r>
+              <w:rPr>
+                <w:rFonts w:ascii="Times New Roman" w:hAnsi="Times New Roman" w:cs="Times New Roman"/>
+                <w:sz w:val="24"/>
+                <w:szCs w:val="24"/>
+              </w:rPr>
+              <w:t xml:space="preserve">-up display) including, for example: scores, lives left, </w:t>
             </w:r>
             <w:r>
               <w:rPr>
@@ -3421,8 +3437,18 @@
                 <w:sz w:val="24"/>
                 <w:szCs w:val="24"/>
               </w:rPr>
-              <w:t>Design main menu ui</w:t>
-            </w:r>
+              <w:t xml:space="preserve">Design main menu </w:t>
+            </w:r>
+            <w:proofErr w:type="spellStart"/>
+            <w:r>
+              <w:rPr>
+                <w:rFonts w:ascii="Times New Roman" w:hAnsi="Times New Roman" w:cs="Times New Roman"/>
+                <w:sz w:val="24"/>
+                <w:szCs w:val="24"/>
+              </w:rPr>
+              <w:t>ui</w:t>
+            </w:r>
+            <w:proofErr w:type="spellEnd"/>
           </w:p>
         </w:tc>
         <w:tc>
@@ -3503,8 +3529,18 @@
                 <w:sz w:val="24"/>
                 <w:szCs w:val="24"/>
               </w:rPr>
-              <w:t>Code main menu ui</w:t>
-            </w:r>
+              <w:t xml:space="preserve">Code main menu </w:t>
+            </w:r>
+            <w:proofErr w:type="spellStart"/>
+            <w:r>
+              <w:rPr>
+                <w:rFonts w:ascii="Times New Roman" w:hAnsi="Times New Roman" w:cs="Times New Roman"/>
+                <w:sz w:val="24"/>
+                <w:szCs w:val="24"/>
+              </w:rPr>
+              <w:t>ui</w:t>
+            </w:r>
+            <w:proofErr w:type="spellEnd"/>
           </w:p>
         </w:tc>
         <w:tc>
@@ -3585,7 +3621,25 @@
                 <w:sz w:val="24"/>
                 <w:szCs w:val="24"/>
               </w:rPr>
-              <w:t>Test main menu ui and app startup</w:t>
+              <w:t xml:space="preserve">Test main menu </w:t>
+            </w:r>
+            <w:proofErr w:type="spellStart"/>
+            <w:r>
+              <w:rPr>
+                <w:rFonts w:ascii="Times New Roman" w:hAnsi="Times New Roman" w:cs="Times New Roman"/>
+                <w:sz w:val="24"/>
+                <w:szCs w:val="24"/>
+              </w:rPr>
+              <w:t>ui</w:t>
+            </w:r>
+            <w:proofErr w:type="spellEnd"/>
+            <w:r>
+              <w:rPr>
+                <w:rFonts w:ascii="Times New Roman" w:hAnsi="Times New Roman" w:cs="Times New Roman"/>
+                <w:sz w:val="24"/>
+                <w:szCs w:val="24"/>
+              </w:rPr>
+              <w:t xml:space="preserve"> and app startup</w:t>
             </w:r>
           </w:p>
         </w:tc>
@@ -3989,7 +4043,25 @@
           <w:sz w:val="24"/>
           <w:szCs w:val="24"/>
         </w:rPr>
-        <w:t xml:space="preserve">What could have gone better though, was in the beginning of </w:t>
+        <w:t xml:space="preserve">What could have gone better </w:t>
+      </w:r>
+      <w:proofErr w:type="gramStart"/>
+      <w:r>
+        <w:rPr>
+          <w:rFonts w:ascii="Times New Roman" w:hAnsi="Times New Roman" w:cs="Times New Roman"/>
+          <w:sz w:val="24"/>
+          <w:szCs w:val="24"/>
+        </w:rPr>
+        <w:t>though,</w:t>
+      </w:r>
+      <w:proofErr w:type="gramEnd"/>
+      <w:r>
+        <w:rPr>
+          <w:rFonts w:ascii="Times New Roman" w:hAnsi="Times New Roman" w:cs="Times New Roman"/>
+          <w:sz w:val="24"/>
+          <w:szCs w:val="24"/>
+        </w:rPr>
+        <w:t xml:space="preserve"> was in the beginning of </w:t>
       </w:r>
       <w:r>
         <w:rPr>
@@ -4029,7 +4101,25 @@
           <w:sz w:val="24"/>
           <w:szCs w:val="24"/>
         </w:rPr>
-        <w:t xml:space="preserve">iculty in testing game loop, which resulted in an essential complexity rather than an accidental one. That is because, testing the game loop is inherent to the problem, because I don’t have all the game elements in place to test the game loop. So I guess, what I didn’t realize off the bat, </w:t>
+        <w:t xml:space="preserve">iculty in testing game loop, which resulted in an essential complexity rather than an accidental one. That is </w:t>
+      </w:r>
+      <w:proofErr w:type="gramStart"/>
+      <w:r>
+        <w:rPr>
+          <w:rFonts w:ascii="Times New Roman" w:hAnsi="Times New Roman" w:cs="Times New Roman"/>
+          <w:sz w:val="24"/>
+          <w:szCs w:val="24"/>
+        </w:rPr>
+        <w:t>because,</w:t>
+      </w:r>
+      <w:proofErr w:type="gramEnd"/>
+      <w:r>
+        <w:rPr>
+          <w:rFonts w:ascii="Times New Roman" w:hAnsi="Times New Roman" w:cs="Times New Roman"/>
+          <w:sz w:val="24"/>
+          <w:szCs w:val="24"/>
+        </w:rPr>
+        <w:t xml:space="preserve"> testing the game loop is inherent to the problem, because I don’t have all the game elements in place to test the game loop. So I guess, what I didn’t realize off the bat, </w:t>
       </w:r>
       <w:r>
         <w:rPr>
@@ -4132,40 +4222,476 @@
           <w:sz w:val="24"/>
           <w:szCs w:val="36"/>
         </w:rPr>
-        <w:t xml:space="preserve"> sprint is 5 because I completed story 1 and story 2 completely.</w:t>
-      </w:r>
-    </w:p>
-    <w:p>
-      <w:pPr>
-        <w:spacing w:after="0" w:line="240" w:lineRule="auto"/>
-        <w:rPr>
-          <w:rFonts w:ascii="Times New Roman" w:hAnsi="Times New Roman" w:cs="Times New Roman"/>
-          <w:sz w:val="24"/>
-          <w:szCs w:val="24"/>
-        </w:rPr>
-      </w:pPr>
-    </w:p>
-    <w:p>
-      <w:pPr>
-        <w:spacing w:after="0" w:line="240" w:lineRule="auto"/>
-        <w:rPr>
-          <w:rFonts w:ascii="Times New Roman" w:hAnsi="Times New Roman" w:cs="Times New Roman"/>
-          <w:sz w:val="24"/>
-          <w:szCs w:val="24"/>
-        </w:rPr>
-      </w:pPr>
-    </w:p>
-    <w:p>
-      <w:pPr>
-        <w:spacing w:after="0" w:line="240" w:lineRule="auto"/>
-        <w:rPr>
-          <w:rFonts w:ascii="Times New Roman" w:hAnsi="Times New Roman" w:cs="Times New Roman"/>
-          <w:sz w:val="24"/>
-          <w:szCs w:val="24"/>
-        </w:rPr>
-      </w:pPr>
-      <w:bookmarkStart w:id="0" w:name="_GoBack"/>
-      <w:bookmarkEnd w:id="0"/>
+        <w:t xml:space="preserve"> sprint is 5 because</w:t>
+      </w:r>
+      <w:r>
+        <w:rPr>
+          <w:rFonts w:ascii="Times New Roman" w:hAnsi="Times New Roman" w:cs="Times New Roman"/>
+          <w:sz w:val="24"/>
+          <w:szCs w:val="36"/>
+        </w:rPr>
+        <w:t xml:space="preserve"> I completed story 1 and story 2</w:t>
+      </w:r>
+      <w:r>
+        <w:rPr>
+          <w:rFonts w:ascii="Times New Roman" w:hAnsi="Times New Roman" w:cs="Times New Roman"/>
+          <w:sz w:val="24"/>
+          <w:szCs w:val="36"/>
+        </w:rPr>
+        <w:t>.</w:t>
+      </w:r>
+    </w:p>
+    <w:p>
+      <w:pPr>
+        <w:spacing w:after="0" w:line="240" w:lineRule="auto"/>
+        <w:rPr>
+          <w:rFonts w:ascii="Times New Roman" w:hAnsi="Times New Roman" w:cs="Times New Roman"/>
+          <w:sz w:val="24"/>
+          <w:szCs w:val="36"/>
+        </w:rPr>
+      </w:pPr>
+    </w:p>
+    <w:p>
+      <w:pPr>
+        <w:spacing w:after="0" w:line="240" w:lineRule="auto"/>
+        <w:rPr>
+          <w:rFonts w:ascii="Times New Roman" w:hAnsi="Times New Roman" w:cs="Times New Roman"/>
+          <w:sz w:val="24"/>
+          <w:szCs w:val="36"/>
+        </w:rPr>
+      </w:pPr>
+    </w:p>
+    <w:p>
+      <w:pPr>
+        <w:spacing w:after="0" w:line="240" w:lineRule="auto"/>
+        <w:rPr>
+          <w:rFonts w:ascii="Times New Roman" w:hAnsi="Times New Roman" w:cs="Times New Roman"/>
+          <w:sz w:val="24"/>
+          <w:szCs w:val="36"/>
+        </w:rPr>
+      </w:pPr>
+    </w:p>
+    <w:p>
+      <w:pPr>
+        <w:spacing w:after="0" w:line="240" w:lineRule="auto"/>
+        <w:rPr>
+          <w:rFonts w:ascii="Times New Roman" w:hAnsi="Times New Roman" w:cs="Times New Roman"/>
+          <w:sz w:val="24"/>
+          <w:szCs w:val="36"/>
+        </w:rPr>
+      </w:pPr>
+    </w:p>
+    <w:p>
+      <w:pPr>
+        <w:spacing w:after="0" w:line="240" w:lineRule="auto"/>
+        <w:rPr>
+          <w:rFonts w:ascii="Times New Roman" w:hAnsi="Times New Roman" w:cs="Times New Roman"/>
+          <w:sz w:val="24"/>
+          <w:szCs w:val="36"/>
+        </w:rPr>
+      </w:pPr>
+    </w:p>
+    <w:p>
+      <w:pPr>
+        <w:spacing w:after="0" w:line="240" w:lineRule="auto"/>
+        <w:jc w:val="center"/>
+        <w:rPr>
+          <w:rFonts w:ascii="Times New Roman" w:hAnsi="Times New Roman" w:cs="Times New Roman"/>
+          <w:b/>
+          <w:sz w:val="36"/>
+          <w:szCs w:val="36"/>
+        </w:rPr>
+      </w:pPr>
+      <w:r>
+        <w:rPr>
+          <w:rFonts w:ascii="Times New Roman" w:hAnsi="Times New Roman" w:cs="Times New Roman"/>
+          <w:b/>
+          <w:sz w:val="36"/>
+          <w:szCs w:val="36"/>
+        </w:rPr>
+        <w:lastRenderedPageBreak/>
+        <w:t>Screenshots</w:t>
+      </w:r>
+    </w:p>
+    <w:p>
+      <w:pPr>
+        <w:spacing w:after="0" w:line="240" w:lineRule="auto"/>
+        <w:jc w:val="center"/>
+        <w:rPr>
+          <w:rFonts w:ascii="Times New Roman" w:hAnsi="Times New Roman" w:cs="Times New Roman"/>
+          <w:b/>
+          <w:sz w:val="36"/>
+          <w:szCs w:val="36"/>
+        </w:rPr>
+      </w:pPr>
+    </w:p>
+    <w:p>
+      <w:pPr>
+        <w:spacing w:after="0" w:line="240" w:lineRule="auto"/>
+        <w:jc w:val="center"/>
+        <w:rPr>
+          <w:rFonts w:ascii="Times New Roman" w:hAnsi="Times New Roman" w:cs="Times New Roman"/>
+          <w:b/>
+          <w:sz w:val="36"/>
+          <w:szCs w:val="36"/>
+        </w:rPr>
+      </w:pPr>
+      <w:r>
+        <w:rPr>
+          <w:rFonts w:ascii="Times New Roman" w:hAnsi="Times New Roman" w:cs="Times New Roman"/>
+          <w:b/>
+          <w:noProof/>
+          <w:sz w:val="36"/>
+          <w:szCs w:val="36"/>
+        </w:rPr>
+        <w:drawing>
+          <wp:inline distT="0" distB="0" distL="0" distR="0">
+            <wp:extent cx="5943600" cy="3343275"/>
+            <wp:effectExtent l="0" t="0" r="0" b="9525"/>
+            <wp:docPr id="4" name="Picture 4"/>
+            <wp:cNvGraphicFramePr>
+              <a:graphicFrameLocks xmlns:a="http://schemas.openxmlformats.org/drawingml/2006/main" noChangeAspect="1"/>
+            </wp:cNvGraphicFramePr>
+            <a:graphic xmlns:a="http://schemas.openxmlformats.org/drawingml/2006/main">
+              <a:graphicData uri="http://schemas.openxmlformats.org/drawingml/2006/picture">
+                <pic:pic xmlns:pic="http://schemas.openxmlformats.org/drawingml/2006/picture">
+                  <pic:nvPicPr>
+                    <pic:cNvPr id="0" name="09-24-17 01.png"/>
+                    <pic:cNvPicPr/>
+                  </pic:nvPicPr>
+                  <pic:blipFill>
+                    <a:blip r:embed="rId6">
+                      <a:extLst>
+                        <a:ext uri="{28A0092B-C50C-407E-A947-70E740481C1C}">
+                          <a14:useLocalDpi xmlns:a14="http://schemas.microsoft.com/office/drawing/2010/main" val="0"/>
+                        </a:ext>
+                      </a:extLst>
+                    </a:blip>
+                    <a:stretch>
+                      <a:fillRect/>
+                    </a:stretch>
+                  </pic:blipFill>
+                  <pic:spPr>
+                    <a:xfrm>
+                      <a:off x="0" y="0"/>
+                      <a:ext cx="5943600" cy="3343275"/>
+                    </a:xfrm>
+                    <a:prstGeom prst="rect">
+                      <a:avLst/>
+                    </a:prstGeom>
+                  </pic:spPr>
+                </pic:pic>
+              </a:graphicData>
+            </a:graphic>
+          </wp:inline>
+        </w:drawing>
+      </w:r>
+    </w:p>
+    <w:p>
+      <w:pPr>
+        <w:spacing w:after="0" w:line="240" w:lineRule="auto"/>
+        <w:jc w:val="center"/>
+        <w:rPr>
+          <w:rFonts w:ascii="Times New Roman" w:hAnsi="Times New Roman" w:cs="Times New Roman"/>
+          <w:b/>
+          <w:sz w:val="36"/>
+          <w:szCs w:val="36"/>
+        </w:rPr>
+      </w:pPr>
+      <w:r>
+        <w:rPr>
+          <w:rFonts w:ascii="Times New Roman" w:hAnsi="Times New Roman" w:cs="Times New Roman"/>
+          <w:b/>
+          <w:noProof/>
+          <w:sz w:val="36"/>
+          <w:szCs w:val="36"/>
+        </w:rPr>
+        <w:drawing>
+          <wp:inline distT="0" distB="0" distL="0" distR="0">
+            <wp:extent cx="5943600" cy="3343275"/>
+            <wp:effectExtent l="0" t="0" r="0" b="9525"/>
+            <wp:docPr id="5" name="Picture 5"/>
+            <wp:cNvGraphicFramePr>
+              <a:graphicFrameLocks xmlns:a="http://schemas.openxmlformats.org/drawingml/2006/main" noChangeAspect="1"/>
+            </wp:cNvGraphicFramePr>
+            <a:graphic xmlns:a="http://schemas.openxmlformats.org/drawingml/2006/main">
+              <a:graphicData uri="http://schemas.openxmlformats.org/drawingml/2006/picture">
+                <pic:pic xmlns:pic="http://schemas.openxmlformats.org/drawingml/2006/picture">
+                  <pic:nvPicPr>
+                    <pic:cNvPr id="0" name="09-24-17 02.png"/>
+                    <pic:cNvPicPr/>
+                  </pic:nvPicPr>
+                  <pic:blipFill>
+                    <a:blip r:embed="rId7">
+                      <a:extLst>
+                        <a:ext uri="{28A0092B-C50C-407E-A947-70E740481C1C}">
+                          <a14:useLocalDpi xmlns:a14="http://schemas.microsoft.com/office/drawing/2010/main" val="0"/>
+                        </a:ext>
+                      </a:extLst>
+                    </a:blip>
+                    <a:stretch>
+                      <a:fillRect/>
+                    </a:stretch>
+                  </pic:blipFill>
+                  <pic:spPr>
+                    <a:xfrm>
+                      <a:off x="0" y="0"/>
+                      <a:ext cx="5943600" cy="3343275"/>
+                    </a:xfrm>
+                    <a:prstGeom prst="rect">
+                      <a:avLst/>
+                    </a:prstGeom>
+                  </pic:spPr>
+                </pic:pic>
+              </a:graphicData>
+            </a:graphic>
+          </wp:inline>
+        </w:drawing>
+      </w:r>
+    </w:p>
+    <w:p>
+      <w:pPr>
+        <w:spacing w:after="0" w:line="240" w:lineRule="auto"/>
+        <w:jc w:val="center"/>
+        <w:rPr>
+          <w:rFonts w:ascii="Times New Roman" w:hAnsi="Times New Roman" w:cs="Times New Roman"/>
+          <w:b/>
+          <w:sz w:val="36"/>
+          <w:szCs w:val="36"/>
+        </w:rPr>
+      </w:pPr>
+      <w:r>
+        <w:rPr>
+          <w:rFonts w:ascii="Times New Roman" w:hAnsi="Times New Roman" w:cs="Times New Roman"/>
+          <w:b/>
+          <w:noProof/>
+          <w:sz w:val="36"/>
+          <w:szCs w:val="36"/>
+        </w:rPr>
+        <w:lastRenderedPageBreak/>
+        <w:drawing>
+          <wp:inline distT="0" distB="0" distL="0" distR="0">
+            <wp:extent cx="5943600" cy="3343275"/>
+            <wp:effectExtent l="0" t="0" r="0" b="9525"/>
+            <wp:docPr id="6" name="Picture 6"/>
+            <wp:cNvGraphicFramePr>
+              <a:graphicFrameLocks xmlns:a="http://schemas.openxmlformats.org/drawingml/2006/main" noChangeAspect="1"/>
+            </wp:cNvGraphicFramePr>
+            <a:graphic xmlns:a="http://schemas.openxmlformats.org/drawingml/2006/main">
+              <a:graphicData uri="http://schemas.openxmlformats.org/drawingml/2006/picture">
+                <pic:pic xmlns:pic="http://schemas.openxmlformats.org/drawingml/2006/picture">
+                  <pic:nvPicPr>
+                    <pic:cNvPr id="0" name="09-24-17 03.png"/>
+                    <pic:cNvPicPr/>
+                  </pic:nvPicPr>
+                  <pic:blipFill>
+                    <a:blip r:embed="rId8">
+                      <a:extLst>
+                        <a:ext uri="{28A0092B-C50C-407E-A947-70E740481C1C}">
+                          <a14:useLocalDpi xmlns:a14="http://schemas.microsoft.com/office/drawing/2010/main" val="0"/>
+                        </a:ext>
+                      </a:extLst>
+                    </a:blip>
+                    <a:stretch>
+                      <a:fillRect/>
+                    </a:stretch>
+                  </pic:blipFill>
+                  <pic:spPr>
+                    <a:xfrm>
+                      <a:off x="0" y="0"/>
+                      <a:ext cx="5943600" cy="3343275"/>
+                    </a:xfrm>
+                    <a:prstGeom prst="rect">
+                      <a:avLst/>
+                    </a:prstGeom>
+                  </pic:spPr>
+                </pic:pic>
+              </a:graphicData>
+            </a:graphic>
+          </wp:inline>
+        </w:drawing>
+      </w:r>
+    </w:p>
+    <w:p>
+      <w:pPr>
+        <w:spacing w:after="0" w:line="240" w:lineRule="auto"/>
+        <w:jc w:val="center"/>
+        <w:rPr>
+          <w:rFonts w:ascii="Times New Roman" w:hAnsi="Times New Roman" w:cs="Times New Roman"/>
+          <w:b/>
+          <w:sz w:val="36"/>
+          <w:szCs w:val="36"/>
+        </w:rPr>
+      </w:pPr>
+    </w:p>
+    <w:p>
+      <w:pPr>
+        <w:spacing w:after="0" w:line="240" w:lineRule="auto"/>
+        <w:rPr>
+          <w:rFonts w:ascii="Times New Roman" w:hAnsi="Times New Roman" w:cs="Times New Roman"/>
+          <w:sz w:val="24"/>
+          <w:szCs w:val="24"/>
+        </w:rPr>
+      </w:pPr>
+    </w:p>
+    <w:p>
+      <w:pPr>
+        <w:spacing w:after="0" w:line="240" w:lineRule="auto"/>
+        <w:rPr>
+          <w:rFonts w:ascii="Times New Roman" w:hAnsi="Times New Roman" w:cs="Times New Roman"/>
+          <w:sz w:val="24"/>
+          <w:szCs w:val="24"/>
+        </w:rPr>
+      </w:pPr>
+    </w:p>
+    <w:p>
+      <w:pPr>
+        <w:spacing w:after="0" w:line="240" w:lineRule="auto"/>
+        <w:rPr>
+          <w:rFonts w:ascii="Times New Roman" w:hAnsi="Times New Roman" w:cs="Times New Roman"/>
+          <w:sz w:val="24"/>
+          <w:szCs w:val="24"/>
+        </w:rPr>
+      </w:pPr>
+    </w:p>
+    <w:p>
+      <w:pPr>
+        <w:pStyle w:val="Title"/>
+        <w:pBdr>
+          <w:bottom w:val="none" w:sz="0" w:space="0" w:color="auto"/>
+        </w:pBdr>
+        <w:spacing w:after="0"/>
+        <w:jc w:val="center"/>
+        <w:rPr>
+          <w:rFonts w:ascii="Times New Roman" w:hAnsi="Times New Roman" w:cs="Times New Roman"/>
+          <w:color w:val="auto"/>
+        </w:rPr>
+      </w:pPr>
+    </w:p>
+    <w:p>
+      <w:pPr>
+        <w:pStyle w:val="Title"/>
+        <w:pBdr>
+          <w:bottom w:val="none" w:sz="0" w:space="0" w:color="auto"/>
+        </w:pBdr>
+        <w:spacing w:after="0"/>
+        <w:jc w:val="center"/>
+        <w:rPr>
+          <w:rFonts w:ascii="Times New Roman" w:hAnsi="Times New Roman" w:cs="Times New Roman"/>
+          <w:color w:val="auto"/>
+        </w:rPr>
+      </w:pPr>
+    </w:p>
+    <w:p>
+      <w:pPr>
+        <w:pStyle w:val="Title"/>
+        <w:pBdr>
+          <w:bottom w:val="none" w:sz="0" w:space="0" w:color="auto"/>
+        </w:pBdr>
+        <w:spacing w:after="0"/>
+        <w:jc w:val="center"/>
+        <w:rPr>
+          <w:rFonts w:ascii="Times New Roman" w:hAnsi="Times New Roman" w:cs="Times New Roman"/>
+          <w:color w:val="auto"/>
+        </w:rPr>
+      </w:pPr>
+    </w:p>
+    <w:p>
+      <w:pPr>
+        <w:pStyle w:val="Title"/>
+        <w:pBdr>
+          <w:bottom w:val="none" w:sz="0" w:space="0" w:color="auto"/>
+        </w:pBdr>
+        <w:spacing w:after="0"/>
+        <w:jc w:val="center"/>
+        <w:rPr>
+          <w:rFonts w:ascii="Times New Roman" w:hAnsi="Times New Roman" w:cs="Times New Roman"/>
+          <w:color w:val="auto"/>
+        </w:rPr>
+      </w:pPr>
+    </w:p>
+    <w:p>
+      <w:pPr>
+        <w:pStyle w:val="Title"/>
+        <w:pBdr>
+          <w:bottom w:val="none" w:sz="0" w:space="0" w:color="auto"/>
+        </w:pBdr>
+        <w:spacing w:after="0"/>
+        <w:jc w:val="center"/>
+        <w:rPr>
+          <w:rFonts w:ascii="Times New Roman" w:hAnsi="Times New Roman" w:cs="Times New Roman"/>
+          <w:color w:val="auto"/>
+        </w:rPr>
+      </w:pPr>
+    </w:p>
+    <w:p>
+      <w:pPr>
+        <w:pStyle w:val="Title"/>
+        <w:pBdr>
+          <w:bottom w:val="none" w:sz="0" w:space="0" w:color="auto"/>
+        </w:pBdr>
+        <w:spacing w:after="0"/>
+        <w:jc w:val="center"/>
+        <w:rPr>
+          <w:rFonts w:ascii="Times New Roman" w:hAnsi="Times New Roman" w:cs="Times New Roman"/>
+          <w:color w:val="auto"/>
+        </w:rPr>
+      </w:pPr>
+    </w:p>
+    <w:p>
+      <w:pPr>
+        <w:pStyle w:val="Title"/>
+        <w:pBdr>
+          <w:bottom w:val="none" w:sz="0" w:space="0" w:color="auto"/>
+        </w:pBdr>
+        <w:spacing w:after="0"/>
+        <w:jc w:val="center"/>
+        <w:rPr>
+          <w:rFonts w:ascii="Times New Roman" w:hAnsi="Times New Roman" w:cs="Times New Roman"/>
+          <w:color w:val="auto"/>
+        </w:rPr>
+      </w:pPr>
+    </w:p>
+    <w:p>
+      <w:pPr>
+        <w:pStyle w:val="Title"/>
+        <w:pBdr>
+          <w:bottom w:val="none" w:sz="0" w:space="0" w:color="auto"/>
+        </w:pBdr>
+        <w:spacing w:after="0"/>
+        <w:jc w:val="center"/>
+        <w:rPr>
+          <w:rFonts w:ascii="Times New Roman" w:hAnsi="Times New Roman" w:cs="Times New Roman"/>
+          <w:color w:val="auto"/>
+        </w:rPr>
+      </w:pPr>
+    </w:p>
+    <w:p>
+      <w:pPr>
+        <w:pStyle w:val="Title"/>
+        <w:pBdr>
+          <w:bottom w:val="none" w:sz="0" w:space="0" w:color="auto"/>
+        </w:pBdr>
+        <w:spacing w:after="0"/>
+        <w:jc w:val="center"/>
+        <w:rPr>
+          <w:rFonts w:ascii="Times New Roman" w:hAnsi="Times New Roman" w:cs="Times New Roman"/>
+          <w:color w:val="auto"/>
+        </w:rPr>
+      </w:pPr>
+    </w:p>
+    <w:p>
+      <w:pPr>
+        <w:pStyle w:val="Title"/>
+        <w:pBdr>
+          <w:bottom w:val="none" w:sz="0" w:space="0" w:color="auto"/>
+        </w:pBdr>
+        <w:spacing w:after="0"/>
+        <w:rPr>
+          <w:rFonts w:ascii="Times New Roman" w:hAnsi="Times New Roman" w:cs="Times New Roman"/>
+          <w:color w:val="auto"/>
+        </w:rPr>
+      </w:pPr>
     </w:p>
     <w:p>
       <w:pPr>
@@ -4366,7 +4892,7 @@
                 <w:sz w:val="24"/>
                 <w:szCs w:val="24"/>
               </w:rPr>
-              <w:t>S2</w:t>
+              <w:t>S7</w:t>
             </w:r>
           </w:p>
         </w:tc>
@@ -4426,6 +4952,14 @@
                 <w:szCs w:val="24"/>
               </w:rPr>
             </w:pPr>
+            <w:r>
+              <w:rPr>
+                <w:rFonts w:ascii="Times New Roman" w:hAnsi="Times New Roman" w:cs="Times New Roman"/>
+                <w:sz w:val="24"/>
+                <w:szCs w:val="24"/>
+              </w:rPr>
+              <w:t>2</w:t>
+            </w:r>
           </w:p>
         </w:tc>
       </w:tr>
@@ -4500,6 +5034,14 @@
                 <w:szCs w:val="24"/>
               </w:rPr>
             </w:pPr>
+            <w:r>
+              <w:rPr>
+                <w:rFonts w:ascii="Times New Roman" w:hAnsi="Times New Roman" w:cs="Times New Roman"/>
+                <w:sz w:val="24"/>
+                <w:szCs w:val="24"/>
+              </w:rPr>
+              <w:t>1</w:t>
+            </w:r>
           </w:p>
         </w:tc>
       </w:tr>
@@ -4574,6 +5116,14 @@
                 <w:szCs w:val="24"/>
               </w:rPr>
             </w:pPr>
+            <w:r>
+              <w:rPr>
+                <w:rFonts w:ascii="Times New Roman" w:hAnsi="Times New Roman" w:cs="Times New Roman"/>
+                <w:sz w:val="24"/>
+                <w:szCs w:val="24"/>
+              </w:rPr>
+              <w:t>4</w:t>
+            </w:r>
           </w:p>
         </w:tc>
       </w:tr>
@@ -4619,6 +5169,1027 @@
                 <w:szCs w:val="24"/>
               </w:rPr>
               <w:t>when they are tapped</w:t>
+            </w:r>
+          </w:p>
+        </w:tc>
+        <w:tc>
+          <w:tcPr>
+            <w:tcW w:w="1890" w:type="dxa"/>
+          </w:tcPr>
+          <w:p>
+            <w:pPr>
+              <w:rPr>
+                <w:rFonts w:ascii="Times New Roman" w:hAnsi="Times New Roman" w:cs="Times New Roman"/>
+                <w:sz w:val="24"/>
+                <w:szCs w:val="24"/>
+              </w:rPr>
+            </w:pPr>
+            <w:r>
+              <w:rPr>
+                <w:rFonts w:ascii="Times New Roman" w:hAnsi="Times New Roman" w:cs="Times New Roman"/>
+                <w:sz w:val="24"/>
+                <w:szCs w:val="24"/>
+              </w:rPr>
+              <w:t>4</w:t>
+            </w:r>
+          </w:p>
+        </w:tc>
+        <w:tc>
+          <w:tcPr>
+            <w:tcW w:w="1548" w:type="dxa"/>
+          </w:tcPr>
+          <w:p>
+            <w:pPr>
+              <w:rPr>
+                <w:rFonts w:ascii="Times New Roman" w:hAnsi="Times New Roman" w:cs="Times New Roman"/>
+                <w:sz w:val="24"/>
+                <w:szCs w:val="24"/>
+              </w:rPr>
+            </w:pPr>
+            <w:r>
+              <w:rPr>
+                <w:rFonts w:ascii="Times New Roman" w:hAnsi="Times New Roman" w:cs="Times New Roman"/>
+                <w:sz w:val="24"/>
+                <w:szCs w:val="24"/>
+              </w:rPr>
+              <w:t>5</w:t>
+            </w:r>
+          </w:p>
+        </w:tc>
+      </w:tr>
+    </w:tbl>
+    <w:p>
+      <w:pPr>
+        <w:spacing w:after="0" w:line="240" w:lineRule="auto"/>
+        <w:rPr>
+          <w:rFonts w:ascii="Times New Roman" w:hAnsi="Times New Roman" w:cs="Times New Roman"/>
+          <w:sz w:val="24"/>
+          <w:szCs w:val="24"/>
+        </w:rPr>
+      </w:pPr>
+    </w:p>
+    <w:p>
+      <w:pPr>
+        <w:spacing w:after="0" w:line="240" w:lineRule="auto"/>
+        <w:rPr>
+          <w:rFonts w:ascii="Times New Roman" w:hAnsi="Times New Roman" w:cs="Times New Roman"/>
+          <w:sz w:val="24"/>
+          <w:szCs w:val="24"/>
+        </w:rPr>
+      </w:pPr>
+    </w:p>
+    <w:p>
+      <w:pPr>
+        <w:spacing w:after="0" w:line="240" w:lineRule="auto"/>
+        <w:jc w:val="center"/>
+        <w:rPr>
+          <w:rFonts w:ascii="Times New Roman" w:hAnsi="Times New Roman" w:cs="Times New Roman"/>
+          <w:b/>
+          <w:sz w:val="36"/>
+          <w:szCs w:val="24"/>
+        </w:rPr>
+      </w:pPr>
+      <w:r>
+        <w:rPr>
+          <w:rFonts w:ascii="Times New Roman" w:hAnsi="Times New Roman" w:cs="Times New Roman"/>
+          <w:b/>
+          <w:sz w:val="36"/>
+          <w:szCs w:val="24"/>
+        </w:rPr>
+        <w:t>Retrospective</w:t>
+      </w:r>
+    </w:p>
+    <w:p>
+      <w:pPr>
+        <w:spacing w:after="0" w:line="240" w:lineRule="auto"/>
+        <w:jc w:val="center"/>
+        <w:rPr>
+          <w:rFonts w:ascii="Times New Roman" w:hAnsi="Times New Roman" w:cs="Times New Roman"/>
+          <w:b/>
+          <w:sz w:val="36"/>
+          <w:szCs w:val="24"/>
+        </w:rPr>
+      </w:pPr>
+    </w:p>
+    <w:p>
+      <w:pPr>
+        <w:spacing w:after="0" w:line="240" w:lineRule="auto"/>
+        <w:rPr>
+          <w:rFonts w:ascii="Times New Roman" w:hAnsi="Times New Roman" w:cs="Times New Roman"/>
+          <w:sz w:val="24"/>
+          <w:szCs w:val="24"/>
+        </w:rPr>
+      </w:pPr>
+      <w:r>
+        <w:rPr>
+          <w:rFonts w:ascii="Times New Roman" w:hAnsi="Times New Roman" w:cs="Times New Roman"/>
+          <w:sz w:val="24"/>
+          <w:szCs w:val="24"/>
+        </w:rPr>
+        <w:t xml:space="preserve">My second </w:t>
+      </w:r>
+      <w:proofErr w:type="gramStart"/>
+      <w:r>
+        <w:rPr>
+          <w:rFonts w:ascii="Times New Roman" w:hAnsi="Times New Roman" w:cs="Times New Roman"/>
+          <w:sz w:val="24"/>
+          <w:szCs w:val="24"/>
+        </w:rPr>
+        <w:t>iteration,</w:t>
+      </w:r>
+      <w:proofErr w:type="gramEnd"/>
+      <w:r>
+        <w:rPr>
+          <w:rFonts w:ascii="Times New Roman" w:hAnsi="Times New Roman" w:cs="Times New Roman"/>
+          <w:sz w:val="24"/>
+          <w:szCs w:val="24"/>
+        </w:rPr>
+        <w:t xml:space="preserve"> went pretty well.</w:t>
+      </w:r>
+      <w:r>
+        <w:rPr>
+          <w:rFonts w:ascii="Times New Roman" w:hAnsi="Times New Roman" w:cs="Times New Roman"/>
+          <w:sz w:val="24"/>
+          <w:szCs w:val="24"/>
+        </w:rPr>
+        <w:t xml:space="preserve"> I did encounter some bugs though, which did slow me down a bit in the beginning. Specifically, dealing with the game loop itself, I spotted a bug that I should’ve noticed sooner, but I didn’t. The bug was that my game loop drastically slowed down</w:t>
+      </w:r>
+      <w:r>
+        <w:rPr>
+          <w:rFonts w:ascii="Times New Roman" w:hAnsi="Times New Roman" w:cs="Times New Roman"/>
+          <w:sz w:val="24"/>
+          <w:szCs w:val="24"/>
+        </w:rPr>
+        <w:t xml:space="preserve"> as time went on. After many, many hours of searching online for solutions, and eventually asking for help from an online programming community, I found the source of my bug myself. It w</w:t>
+      </w:r>
+      <w:r>
+        <w:rPr>
+          <w:rFonts w:ascii="Times New Roman" w:hAnsi="Times New Roman" w:cs="Times New Roman"/>
+          <w:sz w:val="24"/>
+          <w:szCs w:val="24"/>
+        </w:rPr>
+        <w:t xml:space="preserve">as a few lines missing from </w:t>
+      </w:r>
+      <w:r>
+        <w:rPr>
+          <w:rFonts w:ascii="Times New Roman" w:hAnsi="Times New Roman" w:cs="Times New Roman"/>
+          <w:sz w:val="24"/>
+          <w:szCs w:val="24"/>
+        </w:rPr>
+        <w:t xml:space="preserve">each </w:t>
+      </w:r>
+      <w:proofErr w:type="spellStart"/>
+      <w:r>
+        <w:rPr>
+          <w:rFonts w:ascii="Times New Roman" w:hAnsi="Times New Roman" w:cs="Times New Roman"/>
+          <w:sz w:val="24"/>
+          <w:szCs w:val="24"/>
+        </w:rPr>
+        <w:t>GameObject</w:t>
+      </w:r>
+      <w:r>
+        <w:rPr>
+          <w:rFonts w:ascii="Times New Roman" w:hAnsi="Times New Roman" w:cs="Times New Roman"/>
+          <w:sz w:val="24"/>
+          <w:szCs w:val="24"/>
+        </w:rPr>
+        <w:t>’s</w:t>
+      </w:r>
+      <w:proofErr w:type="spellEnd"/>
+      <w:r>
+        <w:rPr>
+          <w:rFonts w:ascii="Times New Roman" w:hAnsi="Times New Roman" w:cs="Times New Roman"/>
+          <w:sz w:val="24"/>
+          <w:szCs w:val="24"/>
+        </w:rPr>
+        <w:t xml:space="preserve"> update function.</w:t>
+      </w:r>
+      <w:r>
+        <w:rPr>
+          <w:rFonts w:ascii="Times New Roman" w:hAnsi="Times New Roman" w:cs="Times New Roman"/>
+          <w:sz w:val="24"/>
+          <w:szCs w:val="24"/>
+        </w:rPr>
+        <w:t xml:space="preserve"> The main problem with this past iteration was that, even with that main bug that slowed me down a bunch, I feel I still didn’t accomplish much from this past iteration.</w:t>
+      </w:r>
+      <w:r>
+        <w:rPr>
+          <w:rFonts w:ascii="Times New Roman" w:hAnsi="Times New Roman" w:cs="Times New Roman"/>
+          <w:sz w:val="24"/>
+          <w:szCs w:val="24"/>
+        </w:rPr>
+        <w:t xml:space="preserve"> Because after I squashed the bug that</w:t>
+      </w:r>
+      <w:r>
+        <w:rPr>
+          <w:rFonts w:ascii="Times New Roman" w:hAnsi="Times New Roman" w:cs="Times New Roman"/>
+          <w:sz w:val="24"/>
+          <w:szCs w:val="24"/>
+        </w:rPr>
+        <w:t xml:space="preserve"> caused extreme lag with my game, the development for rigging user presses to rotate the spaceship turned out to be quite easy. I guess it’s just because</w:t>
+      </w:r>
+      <w:r>
+        <w:rPr>
+          <w:rFonts w:ascii="Times New Roman" w:hAnsi="Times New Roman" w:cs="Times New Roman"/>
+          <w:sz w:val="24"/>
+          <w:szCs w:val="24"/>
+        </w:rPr>
+        <w:t xml:space="preserve"> I haven’t had much experience at all developing Android apps, and specifically developing a game before, that I don’t know exactly how much to plan to code </w:t>
+      </w:r>
+      <w:proofErr w:type="gramStart"/>
+      <w:r>
+        <w:rPr>
+          <w:rFonts w:ascii="Times New Roman" w:hAnsi="Times New Roman" w:cs="Times New Roman"/>
+          <w:sz w:val="24"/>
+          <w:szCs w:val="24"/>
+        </w:rPr>
+        <w:t>for each iteration</w:t>
+      </w:r>
+      <w:proofErr w:type="gramEnd"/>
+      <w:r>
+        <w:rPr>
+          <w:rFonts w:ascii="Times New Roman" w:hAnsi="Times New Roman" w:cs="Times New Roman"/>
+          <w:sz w:val="24"/>
+          <w:szCs w:val="24"/>
+        </w:rPr>
+        <w:t>.</w:t>
+      </w:r>
+    </w:p>
+    <w:p>
+      <w:pPr>
+        <w:spacing w:after="0" w:line="240" w:lineRule="auto"/>
+        <w:rPr>
+          <w:rFonts w:ascii="Times New Roman" w:hAnsi="Times New Roman" w:cs="Times New Roman"/>
+          <w:sz w:val="24"/>
+          <w:szCs w:val="24"/>
+        </w:rPr>
+      </w:pPr>
+    </w:p>
+    <w:p>
+      <w:pPr>
+        <w:spacing w:after="0" w:line="240" w:lineRule="auto"/>
+        <w:rPr>
+          <w:rFonts w:ascii="Times New Roman" w:hAnsi="Times New Roman" w:cs="Times New Roman"/>
+          <w:sz w:val="24"/>
+          <w:szCs w:val="24"/>
+        </w:rPr>
+      </w:pPr>
+    </w:p>
+    <w:p>
+      <w:pPr>
+        <w:spacing w:after="0" w:line="240" w:lineRule="auto"/>
+        <w:jc w:val="center"/>
+        <w:rPr>
+          <w:rFonts w:ascii="Times New Roman" w:hAnsi="Times New Roman" w:cs="Times New Roman"/>
+          <w:b/>
+          <w:sz w:val="36"/>
+          <w:szCs w:val="24"/>
+        </w:rPr>
+      </w:pPr>
+      <w:r>
+        <w:rPr>
+          <w:rFonts w:ascii="Times New Roman" w:hAnsi="Times New Roman" w:cs="Times New Roman"/>
+          <w:b/>
+          <w:sz w:val="36"/>
+          <w:szCs w:val="24"/>
+        </w:rPr>
+        <w:t>Project Velocity</w:t>
+      </w:r>
+    </w:p>
+    <w:p>
+      <w:pPr>
+        <w:spacing w:after="0" w:line="240" w:lineRule="auto"/>
+        <w:jc w:val="center"/>
+        <w:rPr>
+          <w:rFonts w:ascii="Times New Roman" w:hAnsi="Times New Roman" w:cs="Times New Roman"/>
+          <w:b/>
+          <w:sz w:val="36"/>
+          <w:szCs w:val="24"/>
+        </w:rPr>
+      </w:pPr>
+    </w:p>
+    <w:p>
+      <w:pPr>
+        <w:spacing w:after="0" w:line="240" w:lineRule="auto"/>
+        <w:rPr>
+          <w:rFonts w:ascii="Times New Roman" w:hAnsi="Times New Roman" w:cs="Times New Roman"/>
+          <w:sz w:val="24"/>
+          <w:szCs w:val="24"/>
+        </w:rPr>
+      </w:pPr>
+      <w:r>
+        <w:rPr>
+          <w:rFonts w:ascii="Times New Roman" w:hAnsi="Times New Roman" w:cs="Times New Roman"/>
+          <w:sz w:val="24"/>
+          <w:szCs w:val="24"/>
+        </w:rPr>
+        <w:t>The project velocity after this sprint is 7 because I completed story 7.</w:t>
+      </w:r>
+    </w:p>
+    <w:p>
+      <w:pPr>
+        <w:spacing w:after="0" w:line="240" w:lineRule="auto"/>
+        <w:rPr>
+          <w:rFonts w:ascii="Times New Roman" w:hAnsi="Times New Roman" w:cs="Times New Roman"/>
+          <w:sz w:val="24"/>
+          <w:szCs w:val="24"/>
+        </w:rPr>
+      </w:pPr>
+    </w:p>
+    <w:p>
+      <w:pPr>
+        <w:spacing w:after="0" w:line="240" w:lineRule="auto"/>
+        <w:rPr>
+          <w:rFonts w:ascii="Times New Roman" w:hAnsi="Times New Roman" w:cs="Times New Roman"/>
+          <w:sz w:val="24"/>
+          <w:szCs w:val="24"/>
+        </w:rPr>
+      </w:pPr>
+    </w:p>
+    <w:p>
+      <w:pPr>
+        <w:spacing w:after="0" w:line="240" w:lineRule="auto"/>
+        <w:jc w:val="center"/>
+        <w:rPr>
+          <w:rFonts w:ascii="Times New Roman" w:hAnsi="Times New Roman" w:cs="Times New Roman"/>
+          <w:b/>
+          <w:sz w:val="36"/>
+          <w:szCs w:val="24"/>
+        </w:rPr>
+      </w:pPr>
+    </w:p>
+    <w:p>
+      <w:pPr>
+        <w:spacing w:after="0" w:line="240" w:lineRule="auto"/>
+        <w:jc w:val="center"/>
+        <w:rPr>
+          <w:rFonts w:ascii="Times New Roman" w:hAnsi="Times New Roman" w:cs="Times New Roman"/>
+          <w:b/>
+          <w:sz w:val="36"/>
+          <w:szCs w:val="24"/>
+        </w:rPr>
+      </w:pPr>
+    </w:p>
+    <w:p>
+      <w:pPr>
+        <w:spacing w:after="0" w:line="240" w:lineRule="auto"/>
+        <w:jc w:val="center"/>
+        <w:rPr>
+          <w:rFonts w:ascii="Times New Roman" w:hAnsi="Times New Roman" w:cs="Times New Roman"/>
+          <w:b/>
+          <w:sz w:val="36"/>
+          <w:szCs w:val="24"/>
+        </w:rPr>
+      </w:pPr>
+    </w:p>
+    <w:p>
+      <w:pPr>
+        <w:spacing w:after="0" w:line="240" w:lineRule="auto"/>
+        <w:jc w:val="center"/>
+        <w:rPr>
+          <w:rFonts w:ascii="Times New Roman" w:hAnsi="Times New Roman" w:cs="Times New Roman"/>
+          <w:b/>
+          <w:sz w:val="36"/>
+          <w:szCs w:val="24"/>
+        </w:rPr>
+      </w:pPr>
+      <w:r>
+        <w:rPr>
+          <w:rFonts w:ascii="Times New Roman" w:hAnsi="Times New Roman" w:cs="Times New Roman"/>
+          <w:b/>
+          <w:sz w:val="36"/>
+          <w:szCs w:val="24"/>
+        </w:rPr>
+        <w:lastRenderedPageBreak/>
+        <w:t>Screenshots</w:t>
+      </w:r>
+    </w:p>
+    <w:p>
+      <w:pPr>
+        <w:spacing w:after="0" w:line="240" w:lineRule="auto"/>
+        <w:jc w:val="center"/>
+        <w:rPr>
+          <w:rFonts w:ascii="Times New Roman" w:hAnsi="Times New Roman" w:cs="Times New Roman"/>
+          <w:b/>
+          <w:sz w:val="36"/>
+          <w:szCs w:val="24"/>
+        </w:rPr>
+      </w:pPr>
+    </w:p>
+    <w:p>
+      <w:pPr>
+        <w:spacing w:after="0" w:line="240" w:lineRule="auto"/>
+        <w:jc w:val="center"/>
+        <w:rPr>
+          <w:rFonts w:ascii="Times New Roman" w:hAnsi="Times New Roman" w:cs="Times New Roman"/>
+          <w:b/>
+          <w:sz w:val="36"/>
+          <w:szCs w:val="24"/>
+        </w:rPr>
+      </w:pPr>
+      <w:r>
+        <w:rPr>
+          <w:rFonts w:ascii="Times New Roman" w:hAnsi="Times New Roman" w:cs="Times New Roman"/>
+          <w:b/>
+          <w:noProof/>
+          <w:sz w:val="36"/>
+          <w:szCs w:val="24"/>
+        </w:rPr>
+        <w:drawing>
+          <wp:inline distT="0" distB="0" distL="0" distR="0" wp14:anchorId="71259982" wp14:editId="4A7F0231">
+            <wp:extent cx="5943600" cy="3342005"/>
+            <wp:effectExtent l="0" t="152400" r="0" b="0"/>
+            <wp:docPr id="2" name="Picture 2"/>
+            <wp:cNvGraphicFramePr>
+              <a:graphicFrameLocks xmlns:a="http://schemas.openxmlformats.org/drawingml/2006/main" noChangeAspect="1"/>
+            </wp:cNvGraphicFramePr>
+            <a:graphic xmlns:a="http://schemas.openxmlformats.org/drawingml/2006/main">
+              <a:graphicData uri="http://schemas.openxmlformats.org/drawingml/2006/picture">
+                <pic:pic xmlns:pic="http://schemas.openxmlformats.org/drawingml/2006/picture">
+                  <pic:nvPicPr>
+                    <pic:cNvPr id="0" name="Screenshot_20171008-164939.png"/>
+                    <pic:cNvPicPr/>
+                  </pic:nvPicPr>
+                  <pic:blipFill>
+                    <a:blip r:embed="rId9">
+                      <a:extLst>
+                        <a:ext uri="{28A0092B-C50C-407E-A947-70E740481C1C}">
+                          <a14:useLocalDpi xmlns:a14="http://schemas.microsoft.com/office/drawing/2010/main" val="0"/>
+                        </a:ext>
+                      </a:extLst>
+                    </a:blip>
+                    <a:stretch>
+                      <a:fillRect/>
+                    </a:stretch>
+                  </pic:blipFill>
+                  <pic:spPr>
+                    <a:xfrm>
+                      <a:off x="0" y="0"/>
+                      <a:ext cx="5943600" cy="3342005"/>
+                    </a:xfrm>
+                    <a:prstGeom prst="rect">
+                      <a:avLst/>
+                    </a:prstGeom>
+                    <a:ln w="50800" cmpd="thickThin">
+                      <a:noFill/>
+                      <a:miter lim="800000"/>
+                    </a:ln>
+                    <a:effectLst>
+                      <a:outerShdw blurRad="812800" dist="533400" dir="5400000" sx="50000" sy="50000" algn="t" rotWithShape="0">
+                        <a:prstClr val="black"/>
+                      </a:outerShdw>
+                    </a:effectLst>
+                  </pic:spPr>
+                </pic:pic>
+              </a:graphicData>
+            </a:graphic>
+          </wp:inline>
+        </w:drawing>
+      </w:r>
+    </w:p>
+    <w:p>
+      <w:pPr>
+        <w:spacing w:after="0" w:line="240" w:lineRule="auto"/>
+        <w:jc w:val="center"/>
+        <w:rPr>
+          <w:rFonts w:ascii="Times New Roman" w:hAnsi="Times New Roman" w:cs="Times New Roman"/>
+          <w:b/>
+          <w:sz w:val="36"/>
+          <w:szCs w:val="24"/>
+        </w:rPr>
+      </w:pPr>
+      <w:r>
+        <w:rPr>
+          <w:rFonts w:ascii="Times New Roman" w:hAnsi="Times New Roman" w:cs="Times New Roman"/>
+          <w:b/>
+          <w:noProof/>
+          <w:sz w:val="36"/>
+          <w:szCs w:val="24"/>
+        </w:rPr>
+        <w:drawing>
+          <wp:inline distT="0" distB="0" distL="0" distR="0">
+            <wp:extent cx="5943600" cy="3342640"/>
+            <wp:effectExtent l="0" t="0" r="0" b="0"/>
+            <wp:docPr id="3" name="Picture 3"/>
+            <wp:cNvGraphicFramePr>
+              <a:graphicFrameLocks xmlns:a="http://schemas.openxmlformats.org/drawingml/2006/main" noChangeAspect="1"/>
+            </wp:cNvGraphicFramePr>
+            <a:graphic xmlns:a="http://schemas.openxmlformats.org/drawingml/2006/main">
+              <a:graphicData uri="http://schemas.openxmlformats.org/drawingml/2006/picture">
+                <pic:pic xmlns:pic="http://schemas.openxmlformats.org/drawingml/2006/picture">
+                  <pic:nvPicPr>
+                    <pic:cNvPr id="0" name="Screenshot_20171008-164955.png"/>
+                    <pic:cNvPicPr/>
+                  </pic:nvPicPr>
+                  <pic:blipFill>
+                    <a:blip r:embed="rId10">
+                      <a:extLst>
+                        <a:ext uri="{28A0092B-C50C-407E-A947-70E740481C1C}">
+                          <a14:useLocalDpi xmlns:a14="http://schemas.microsoft.com/office/drawing/2010/main" val="0"/>
+                        </a:ext>
+                      </a:extLst>
+                    </a:blip>
+                    <a:stretch>
+                      <a:fillRect/>
+                    </a:stretch>
+                  </pic:blipFill>
+                  <pic:spPr>
+                    <a:xfrm>
+                      <a:off x="0" y="0"/>
+                      <a:ext cx="5943600" cy="3342640"/>
+                    </a:xfrm>
+                    <a:prstGeom prst="rect">
+                      <a:avLst/>
+                    </a:prstGeom>
+                  </pic:spPr>
+                </pic:pic>
+              </a:graphicData>
+            </a:graphic>
+          </wp:inline>
+        </w:drawing>
+      </w:r>
+    </w:p>
+    <w:p>
+      <w:pPr>
+        <w:spacing w:after="0" w:line="240" w:lineRule="auto"/>
+        <w:rPr>
+          <w:rFonts w:ascii="Times New Roman" w:hAnsi="Times New Roman" w:cs="Times New Roman"/>
+          <w:sz w:val="24"/>
+          <w:szCs w:val="24"/>
+        </w:rPr>
+      </w:pPr>
+    </w:p>
+    <w:p>
+      <w:pPr>
+        <w:spacing w:after="0" w:line="240" w:lineRule="auto"/>
+        <w:rPr>
+          <w:rFonts w:ascii="Times New Roman" w:hAnsi="Times New Roman" w:cs="Times New Roman"/>
+          <w:sz w:val="24"/>
+          <w:szCs w:val="24"/>
+        </w:rPr>
+      </w:pPr>
+    </w:p>
+    <w:p>
+      <w:pPr>
+        <w:pStyle w:val="Title"/>
+        <w:pBdr>
+          <w:bottom w:val="none" w:sz="0" w:space="0" w:color="auto"/>
+        </w:pBdr>
+        <w:spacing w:after="0"/>
+        <w:rPr>
+          <w:rFonts w:ascii="Times New Roman" w:eastAsiaTheme="minorHAnsi" w:hAnsi="Times New Roman" w:cs="Times New Roman"/>
+          <w:color w:val="auto"/>
+          <w:spacing w:val="0"/>
+          <w:kern w:val="0"/>
+          <w:sz w:val="24"/>
+          <w:szCs w:val="24"/>
+        </w:rPr>
+      </w:pPr>
+      <w:bookmarkStart w:id="0" w:name="_GoBack"/>
+      <w:bookmarkEnd w:id="0"/>
+    </w:p>
+    <w:p>
+      <w:pPr>
+        <w:pStyle w:val="Title"/>
+        <w:spacing w:after="0"/>
+        <w:jc w:val="center"/>
+        <w:rPr>
+          <w:rFonts w:ascii="Times New Roman" w:hAnsi="Times New Roman" w:cs="Times New Roman"/>
+          <w:color w:val="auto"/>
+        </w:rPr>
+      </w:pPr>
+      <w:r>
+        <w:rPr>
+          <w:rFonts w:ascii="Times New Roman" w:hAnsi="Times New Roman" w:cs="Times New Roman"/>
+          <w:color w:val="auto"/>
+        </w:rPr>
+        <w:lastRenderedPageBreak/>
+        <w:t>Sprint #3</w:t>
+      </w:r>
+    </w:p>
+    <w:p>
+      <w:pPr>
+        <w:spacing w:after="0" w:line="240" w:lineRule="auto"/>
+        <w:rPr>
+          <w:rFonts w:ascii="Times New Roman" w:hAnsi="Times New Roman" w:cs="Times New Roman"/>
+          <w:sz w:val="36"/>
+          <w:szCs w:val="24"/>
+        </w:rPr>
+      </w:pPr>
+    </w:p>
+    <w:p>
+      <w:pPr>
+        <w:spacing w:after="0" w:line="240" w:lineRule="auto"/>
+        <w:rPr>
+          <w:rFonts w:ascii="Times New Roman" w:hAnsi="Times New Roman" w:cs="Times New Roman"/>
+          <w:sz w:val="36"/>
+          <w:szCs w:val="24"/>
+        </w:rPr>
+      </w:pPr>
+    </w:p>
+    <w:p>
+      <w:pPr>
+        <w:spacing w:after="0" w:line="240" w:lineRule="auto"/>
+        <w:jc w:val="center"/>
+        <w:rPr>
+          <w:rFonts w:ascii="Times New Roman" w:hAnsi="Times New Roman" w:cs="Times New Roman"/>
+          <w:b/>
+          <w:sz w:val="36"/>
+          <w:szCs w:val="24"/>
+        </w:rPr>
+      </w:pPr>
+      <w:r>
+        <w:rPr>
+          <w:rFonts w:ascii="Times New Roman" w:hAnsi="Times New Roman" w:cs="Times New Roman"/>
+          <w:b/>
+          <w:sz w:val="36"/>
+          <w:szCs w:val="24"/>
+        </w:rPr>
+        <w:t>Sprint Backlog</w:t>
+      </w:r>
+    </w:p>
+    <w:p>
+      <w:pPr>
+        <w:spacing w:after="0" w:line="240" w:lineRule="auto"/>
+        <w:jc w:val="center"/>
+        <w:rPr>
+          <w:rFonts w:ascii="Times New Roman" w:hAnsi="Times New Roman" w:cs="Times New Roman"/>
+          <w:b/>
+          <w:sz w:val="36"/>
+          <w:szCs w:val="24"/>
+        </w:rPr>
+      </w:pPr>
+    </w:p>
+    <w:tbl>
+      <w:tblPr>
+        <w:tblStyle w:val="TableGrid"/>
+        <w:tblW w:w="0" w:type="auto"/>
+        <w:tblLook w:val="04A0" w:firstRow="1" w:lastRow="0" w:firstColumn="1" w:lastColumn="0" w:noHBand="0" w:noVBand="1"/>
+      </w:tblPr>
+      <w:tblGrid>
+        <w:gridCol w:w="1098"/>
+        <w:gridCol w:w="5040"/>
+        <w:gridCol w:w="1890"/>
+        <w:gridCol w:w="1548"/>
+      </w:tblGrid>
+      <w:tr>
+        <w:tc>
+          <w:tcPr>
+            <w:tcW w:w="1098" w:type="dxa"/>
+            <w:shd w:val="clear" w:color="auto" w:fill="EBEBEB"/>
+          </w:tcPr>
+          <w:p>
+            <w:pPr>
+              <w:rPr>
+                <w:rFonts w:ascii="Times New Roman" w:hAnsi="Times New Roman" w:cs="Times New Roman"/>
+                <w:sz w:val="24"/>
+                <w:szCs w:val="24"/>
+              </w:rPr>
+            </w:pPr>
+            <w:r>
+              <w:rPr>
+                <w:rFonts w:ascii="Times New Roman" w:hAnsi="Times New Roman" w:cs="Times New Roman"/>
+                <w:sz w:val="24"/>
+                <w:szCs w:val="24"/>
+              </w:rPr>
+              <w:t>Story ID</w:t>
+            </w:r>
+          </w:p>
+        </w:tc>
+        <w:tc>
+          <w:tcPr>
+            <w:tcW w:w="5040" w:type="dxa"/>
+            <w:shd w:val="clear" w:color="auto" w:fill="EBEBEB"/>
+          </w:tcPr>
+          <w:p>
+            <w:pPr>
+              <w:rPr>
+                <w:rFonts w:ascii="Times New Roman" w:hAnsi="Times New Roman" w:cs="Times New Roman"/>
+                <w:sz w:val="24"/>
+                <w:szCs w:val="24"/>
+              </w:rPr>
+            </w:pPr>
+            <w:r>
+              <w:rPr>
+                <w:rFonts w:ascii="Times New Roman" w:hAnsi="Times New Roman" w:cs="Times New Roman"/>
+                <w:sz w:val="24"/>
+                <w:szCs w:val="24"/>
+              </w:rPr>
+              <w:t>Story / Task</w:t>
+            </w:r>
+          </w:p>
+        </w:tc>
+        <w:tc>
+          <w:tcPr>
+            <w:tcW w:w="1890" w:type="dxa"/>
+            <w:shd w:val="clear" w:color="auto" w:fill="EBEBEB"/>
+          </w:tcPr>
+          <w:p>
+            <w:pPr>
+              <w:rPr>
+                <w:rFonts w:ascii="Times New Roman" w:hAnsi="Times New Roman" w:cs="Times New Roman"/>
+                <w:sz w:val="24"/>
+                <w:szCs w:val="24"/>
+              </w:rPr>
+            </w:pPr>
+            <w:r>
+              <w:rPr>
+                <w:rFonts w:ascii="Times New Roman" w:hAnsi="Times New Roman" w:cs="Times New Roman"/>
+                <w:sz w:val="24"/>
+                <w:szCs w:val="24"/>
+              </w:rPr>
+              <w:t>Estimated Hours</w:t>
+            </w:r>
+          </w:p>
+        </w:tc>
+        <w:tc>
+          <w:tcPr>
+            <w:tcW w:w="1548" w:type="dxa"/>
+            <w:shd w:val="clear" w:color="auto" w:fill="EBEBEB"/>
+          </w:tcPr>
+          <w:p>
+            <w:pPr>
+              <w:rPr>
+                <w:rFonts w:ascii="Times New Roman" w:hAnsi="Times New Roman" w:cs="Times New Roman"/>
+                <w:sz w:val="24"/>
+                <w:szCs w:val="24"/>
+              </w:rPr>
+            </w:pPr>
+            <w:r>
+              <w:rPr>
+                <w:rFonts w:ascii="Times New Roman" w:hAnsi="Times New Roman" w:cs="Times New Roman"/>
+                <w:sz w:val="24"/>
+                <w:szCs w:val="24"/>
+              </w:rPr>
+              <w:t>Actual Hours</w:t>
+            </w:r>
+          </w:p>
+        </w:tc>
+      </w:tr>
+      <w:tr>
+        <w:tc>
+          <w:tcPr>
+            <w:tcW w:w="1098" w:type="dxa"/>
+          </w:tcPr>
+          <w:p>
+            <w:pPr>
+              <w:rPr>
+                <w:rFonts w:ascii="Times New Roman" w:hAnsi="Times New Roman" w:cs="Times New Roman"/>
+                <w:sz w:val="24"/>
+                <w:szCs w:val="24"/>
+              </w:rPr>
+            </w:pPr>
+            <w:r>
+              <w:rPr>
+                <w:rFonts w:ascii="Times New Roman" w:hAnsi="Times New Roman" w:cs="Times New Roman"/>
+                <w:sz w:val="24"/>
+                <w:szCs w:val="24"/>
+              </w:rPr>
+              <w:t>S8</w:t>
+            </w:r>
+          </w:p>
+        </w:tc>
+        <w:tc>
+          <w:tcPr>
+            <w:tcW w:w="5040" w:type="dxa"/>
+          </w:tcPr>
+          <w:p>
+            <w:pPr>
+              <w:rPr>
+                <w:rFonts w:ascii="Times New Roman" w:hAnsi="Times New Roman" w:cs="Times New Roman"/>
+                <w:sz w:val="24"/>
+                <w:szCs w:val="24"/>
+              </w:rPr>
+            </w:pPr>
+            <w:r>
+              <w:rPr>
+                <w:rFonts w:ascii="Times New Roman" w:hAnsi="Times New Roman" w:cs="Times New Roman"/>
+                <w:sz w:val="24"/>
+                <w:szCs w:val="24"/>
+              </w:rPr>
+              <w:t>Add button for firing lasers from spaceship</w:t>
+            </w:r>
+          </w:p>
+        </w:tc>
+        <w:tc>
+          <w:tcPr>
+            <w:tcW w:w="1890" w:type="dxa"/>
+          </w:tcPr>
+          <w:p>
+            <w:pPr>
+              <w:rPr>
+                <w:rFonts w:ascii="Times New Roman" w:hAnsi="Times New Roman" w:cs="Times New Roman"/>
+                <w:sz w:val="24"/>
+                <w:szCs w:val="24"/>
+              </w:rPr>
+            </w:pPr>
+            <w:r>
+              <w:rPr>
+                <w:rFonts w:ascii="Times New Roman" w:hAnsi="Times New Roman" w:cs="Times New Roman"/>
+                <w:sz w:val="24"/>
+                <w:szCs w:val="24"/>
+              </w:rPr>
+              <w:t>2</w:t>
+            </w:r>
+          </w:p>
+        </w:tc>
+        <w:tc>
+          <w:tcPr>
+            <w:tcW w:w="1548" w:type="dxa"/>
+          </w:tcPr>
+          <w:p>
+            <w:pPr>
+              <w:rPr>
+                <w:rFonts w:ascii="Times New Roman" w:hAnsi="Times New Roman" w:cs="Times New Roman"/>
+                <w:sz w:val="24"/>
+                <w:szCs w:val="24"/>
+              </w:rPr>
+            </w:pPr>
+          </w:p>
+        </w:tc>
+      </w:tr>
+      <w:tr>
+        <w:tc>
+          <w:tcPr>
+            <w:tcW w:w="1098" w:type="dxa"/>
+          </w:tcPr>
+          <w:p>
+            <w:pPr>
+              <w:rPr>
+                <w:rFonts w:ascii="Times New Roman" w:hAnsi="Times New Roman" w:cs="Times New Roman"/>
+                <w:sz w:val="24"/>
+                <w:szCs w:val="24"/>
+              </w:rPr>
+            </w:pPr>
+          </w:p>
+        </w:tc>
+        <w:tc>
+          <w:tcPr>
+            <w:tcW w:w="5040" w:type="dxa"/>
+          </w:tcPr>
+          <w:p>
+            <w:pPr>
+              <w:rPr>
+                <w:rFonts w:ascii="Times New Roman" w:hAnsi="Times New Roman" w:cs="Times New Roman"/>
+                <w:sz w:val="24"/>
+                <w:szCs w:val="24"/>
+              </w:rPr>
+            </w:pPr>
+            <w:r>
+              <w:rPr>
+                <w:rFonts w:ascii="Times New Roman" w:hAnsi="Times New Roman" w:cs="Times New Roman"/>
+                <w:sz w:val="24"/>
+                <w:szCs w:val="24"/>
+              </w:rPr>
+              <w:t>Capture button press for firing lasers out of spaceship</w:t>
+            </w:r>
+          </w:p>
+        </w:tc>
+        <w:tc>
+          <w:tcPr>
+            <w:tcW w:w="1890" w:type="dxa"/>
+          </w:tcPr>
+          <w:p>
+            <w:pPr>
+              <w:rPr>
+                <w:rFonts w:ascii="Times New Roman" w:hAnsi="Times New Roman" w:cs="Times New Roman"/>
+                <w:sz w:val="24"/>
+                <w:szCs w:val="24"/>
+              </w:rPr>
+            </w:pPr>
+            <w:r>
+              <w:rPr>
+                <w:rFonts w:ascii="Times New Roman" w:hAnsi="Times New Roman" w:cs="Times New Roman"/>
+                <w:sz w:val="24"/>
+                <w:szCs w:val="24"/>
+              </w:rPr>
+              <w:t>4</w:t>
+            </w:r>
+          </w:p>
+        </w:tc>
+        <w:tc>
+          <w:tcPr>
+            <w:tcW w:w="1548" w:type="dxa"/>
+          </w:tcPr>
+          <w:p>
+            <w:pPr>
+              <w:rPr>
+                <w:rFonts w:ascii="Times New Roman" w:hAnsi="Times New Roman" w:cs="Times New Roman"/>
+                <w:sz w:val="24"/>
+                <w:szCs w:val="24"/>
+              </w:rPr>
+            </w:pPr>
+          </w:p>
+        </w:tc>
+      </w:tr>
+      <w:tr>
+        <w:tc>
+          <w:tcPr>
+            <w:tcW w:w="1098" w:type="dxa"/>
+          </w:tcPr>
+          <w:p>
+            <w:pPr>
+              <w:rPr>
+                <w:rFonts w:ascii="Times New Roman" w:hAnsi="Times New Roman" w:cs="Times New Roman"/>
+                <w:sz w:val="24"/>
+                <w:szCs w:val="24"/>
+              </w:rPr>
+            </w:pPr>
+          </w:p>
+        </w:tc>
+        <w:tc>
+          <w:tcPr>
+            <w:tcW w:w="5040" w:type="dxa"/>
+          </w:tcPr>
+          <w:p>
+            <w:pPr>
+              <w:rPr>
+                <w:rFonts w:ascii="Times New Roman" w:hAnsi="Times New Roman" w:cs="Times New Roman"/>
+                <w:sz w:val="24"/>
+                <w:szCs w:val="24"/>
+              </w:rPr>
+            </w:pPr>
+            <w:r>
+              <w:rPr>
+                <w:rFonts w:ascii="Times New Roman" w:hAnsi="Times New Roman" w:cs="Times New Roman"/>
+                <w:sz w:val="24"/>
+                <w:szCs w:val="24"/>
+              </w:rPr>
+              <w:t>Create a laser emitter class which will handle spawning of multiple lasers</w:t>
+            </w:r>
+          </w:p>
+        </w:tc>
+        <w:tc>
+          <w:tcPr>
+            <w:tcW w:w="1890" w:type="dxa"/>
+          </w:tcPr>
+          <w:p>
+            <w:pPr>
+              <w:rPr>
+                <w:rFonts w:ascii="Times New Roman" w:hAnsi="Times New Roman" w:cs="Times New Roman"/>
+                <w:sz w:val="24"/>
+                <w:szCs w:val="24"/>
+              </w:rPr>
+            </w:pPr>
+            <w:r>
+              <w:rPr>
+                <w:rFonts w:ascii="Times New Roman" w:hAnsi="Times New Roman" w:cs="Times New Roman"/>
+                <w:sz w:val="24"/>
+                <w:szCs w:val="24"/>
+              </w:rPr>
+              <w:t>8</w:t>
+            </w:r>
+          </w:p>
+        </w:tc>
+        <w:tc>
+          <w:tcPr>
+            <w:tcW w:w="1548" w:type="dxa"/>
+          </w:tcPr>
+          <w:p>
+            <w:pPr>
+              <w:rPr>
+                <w:rFonts w:ascii="Times New Roman" w:hAnsi="Times New Roman" w:cs="Times New Roman"/>
+                <w:sz w:val="24"/>
+                <w:szCs w:val="24"/>
+              </w:rPr>
+            </w:pPr>
+          </w:p>
+        </w:tc>
+      </w:tr>
+      <w:tr>
+        <w:tc>
+          <w:tcPr>
+            <w:tcW w:w="1098" w:type="dxa"/>
+          </w:tcPr>
+          <w:p>
+            <w:pPr>
+              <w:rPr>
+                <w:rFonts w:ascii="Times New Roman" w:hAnsi="Times New Roman" w:cs="Times New Roman"/>
+                <w:sz w:val="24"/>
+                <w:szCs w:val="24"/>
+              </w:rPr>
+            </w:pPr>
+          </w:p>
+        </w:tc>
+        <w:tc>
+          <w:tcPr>
+            <w:tcW w:w="5040" w:type="dxa"/>
+          </w:tcPr>
+          <w:p>
+            <w:pPr>
+              <w:rPr>
+                <w:rFonts w:ascii="Times New Roman" w:hAnsi="Times New Roman" w:cs="Times New Roman"/>
+                <w:sz w:val="24"/>
+                <w:szCs w:val="24"/>
+              </w:rPr>
+            </w:pPr>
+            <w:r>
+              <w:rPr>
+                <w:rFonts w:ascii="Times New Roman" w:hAnsi="Times New Roman" w:cs="Times New Roman"/>
+                <w:sz w:val="24"/>
+                <w:szCs w:val="24"/>
+              </w:rPr>
+              <w:t>Rig the fire button up to the laser emitter class which will spawn lasers from the end of the spaceship</w:t>
             </w:r>
           </w:p>
         </w:tc>
@@ -4925,6 +6496,36 @@
       <w:szCs w:val="52"/>
     </w:rPr>
   </w:style>
+  <w:style w:type="paragraph" w:styleId="BalloonText">
+    <w:name w:val="Balloon Text"/>
+    <w:basedOn w:val="Normal"/>
+    <w:link w:val="BalloonTextChar"/>
+    <w:uiPriority w:val="99"/>
+    <w:semiHidden/>
+    <w:unhideWhenUsed/>
+    <w:rsid w:val="00815310"/>
+    <w:pPr>
+      <w:spacing w:after="0" w:line="240" w:lineRule="auto"/>
+    </w:pPr>
+    <w:rPr>
+      <w:rFonts w:ascii="Tahoma" w:hAnsi="Tahoma" w:cs="Tahoma"/>
+      <w:sz w:val="16"/>
+      <w:szCs w:val="16"/>
+    </w:rPr>
+  </w:style>
+  <w:style w:type="character" w:customStyle="1" w:styleId="BalloonTextChar">
+    <w:name w:val="Balloon Text Char"/>
+    <w:basedOn w:val="DefaultParagraphFont"/>
+    <w:link w:val="BalloonText"/>
+    <w:uiPriority w:val="99"/>
+    <w:semiHidden/>
+    <w:rsid w:val="00815310"/>
+    <w:rPr>
+      <w:rFonts w:ascii="Tahoma" w:hAnsi="Tahoma" w:cs="Tahoma"/>
+      <w:sz w:val="16"/>
+      <w:szCs w:val="16"/>
+    </w:rPr>
+  </w:style>
 </w:styles>
 </file>
 
@@ -5171,6 +6772,36 @@
       <w:kern w:val="28"/>
       <w:sz w:val="52"/>
       <w:szCs w:val="52"/>
+    </w:rPr>
+  </w:style>
+  <w:style w:type="paragraph" w:styleId="BalloonText">
+    <w:name w:val="Balloon Text"/>
+    <w:basedOn w:val="Normal"/>
+    <w:link w:val="BalloonTextChar"/>
+    <w:uiPriority w:val="99"/>
+    <w:semiHidden/>
+    <w:unhideWhenUsed/>
+    <w:rsid w:val="00815310"/>
+    <w:pPr>
+      <w:spacing w:after="0" w:line="240" w:lineRule="auto"/>
+    </w:pPr>
+    <w:rPr>
+      <w:rFonts w:ascii="Tahoma" w:hAnsi="Tahoma" w:cs="Tahoma"/>
+      <w:sz w:val="16"/>
+      <w:szCs w:val="16"/>
+    </w:rPr>
+  </w:style>
+  <w:style w:type="character" w:customStyle="1" w:styleId="BalloonTextChar">
+    <w:name w:val="Balloon Text Char"/>
+    <w:basedOn w:val="DefaultParagraphFont"/>
+    <w:link w:val="BalloonText"/>
+    <w:uiPriority w:val="99"/>
+    <w:semiHidden/>
+    <w:rsid w:val="00815310"/>
+    <w:rPr>
+      <w:rFonts w:ascii="Tahoma" w:hAnsi="Tahoma" w:cs="Tahoma"/>
+      <w:sz w:val="16"/>
+      <w:szCs w:val="16"/>
     </w:rPr>
   </w:style>
 </w:styles>
@@ -5459,4 +7090,16 @@
   <a:objectDefaults/>
   <a:extraClrSchemeLst/>
 </a:theme>
+</file>
+
+<file path=customXml/item1.xml><?xml version="1.0" encoding="utf-8"?>
+<b:Sources xmlns:b="http://schemas.openxmlformats.org/officeDocument/2006/bibliography" xmlns="http://schemas.openxmlformats.org/officeDocument/2006/bibliography" SelectedStyle="\APA.XSL" StyleName="APA"/>
+</file>
+
+<file path=customXml/itemProps1.xml><?xml version="1.0" encoding="utf-8"?>
+<ds:datastoreItem xmlns:ds="http://schemas.openxmlformats.org/officeDocument/2006/customXml" ds:itemID="{D52B1216-D313-4A38-ABF6-BF51F82A860E}">
+  <ds:schemaRefs>
+    <ds:schemaRef ds:uri="http://schemas.openxmlformats.org/officeDocument/2006/bibliography"/>
+  </ds:schemaRefs>
+</ds:datastoreItem>
 </file>
</xml_diff>

<commit_message>
Another update to project workbook
</commit_message>
<xml_diff>
--- a/project workbook.docx
+++ b/project workbook.docx
@@ -12,6 +12,8 @@
           <w:szCs w:val="72"/>
         </w:rPr>
       </w:pPr>
+      <w:bookmarkStart w:id="0" w:name="_GoBack"/>
+      <w:bookmarkEnd w:id="0"/>
     </w:p>
     <w:p>
       <w:pPr>
@@ -4386,6 +4388,18 @@
           </wp:inline>
         </w:drawing>
       </w:r>
+    </w:p>
+    <w:p>
+      <w:pPr>
+        <w:spacing w:after="0" w:line="240" w:lineRule="auto"/>
+        <w:jc w:val="center"/>
+        <w:rPr>
+          <w:rFonts w:ascii="Times New Roman" w:hAnsi="Times New Roman" w:cs="Times New Roman"/>
+          <w:b/>
+          <w:sz w:val="36"/>
+          <w:szCs w:val="36"/>
+        </w:rPr>
+      </w:pPr>
     </w:p>
     <w:p>
       <w:pPr>
@@ -4687,6 +4701,7 @@
           <w:bottom w:val="none" w:sz="0" w:space="0" w:color="auto"/>
         </w:pBdr>
         <w:spacing w:after="0"/>
+        <w:jc w:val="center"/>
         <w:rPr>
           <w:rFonts w:ascii="Times New Roman" w:hAnsi="Times New Roman" w:cs="Times New Roman"/>
           <w:color w:val="auto"/>
@@ -5658,6 +5673,18 @@
           <w:szCs w:val="24"/>
         </w:rPr>
       </w:pPr>
+    </w:p>
+    <w:p>
+      <w:pPr>
+        <w:spacing w:after="0" w:line="240" w:lineRule="auto"/>
+        <w:jc w:val="center"/>
+        <w:rPr>
+          <w:rFonts w:ascii="Times New Roman" w:hAnsi="Times New Roman" w:cs="Times New Roman"/>
+          <w:b/>
+          <w:sz w:val="36"/>
+          <w:szCs w:val="24"/>
+        </w:rPr>
+      </w:pPr>
       <w:r>
         <w:rPr>
           <w:rFonts w:ascii="Times New Roman" w:hAnsi="Times New Roman" w:cs="Times New Roman"/>
@@ -5711,31 +5738,12 @@
     </w:p>
     <w:p>
       <w:pPr>
-        <w:spacing w:after="0" w:line="240" w:lineRule="auto"/>
-        <w:rPr>
-          <w:rFonts w:ascii="Times New Roman" w:hAnsi="Times New Roman" w:cs="Times New Roman"/>
-          <w:sz w:val="24"/>
-          <w:szCs w:val="24"/>
-        </w:rPr>
-      </w:pPr>
-    </w:p>
-    <w:p>
-      <w:pPr>
-        <w:spacing w:after="0" w:line="240" w:lineRule="auto"/>
-        <w:rPr>
-          <w:rFonts w:ascii="Times New Roman" w:hAnsi="Times New Roman" w:cs="Times New Roman"/>
-          <w:sz w:val="24"/>
-          <w:szCs w:val="24"/>
-        </w:rPr>
-      </w:pPr>
-    </w:p>
-    <w:p>
-      <w:pPr>
         <w:pStyle w:val="Title"/>
         <w:pBdr>
           <w:bottom w:val="none" w:sz="0" w:space="0" w:color="auto"/>
         </w:pBdr>
         <w:spacing w:after="0"/>
+        <w:jc w:val="center"/>
         <w:rPr>
           <w:rFonts w:ascii="Times New Roman" w:eastAsiaTheme="minorHAnsi" w:hAnsi="Times New Roman" w:cs="Times New Roman"/>
           <w:color w:val="auto"/>
@@ -5745,8 +5753,6 @@
           <w:szCs w:val="24"/>
         </w:rPr>
       </w:pPr>
-      <w:bookmarkStart w:id="0" w:name="_GoBack"/>
-      <w:bookmarkEnd w:id="0"/>
     </w:p>
     <w:p>
       <w:pPr>
@@ -7097,7 +7103,7 @@
 </file>
 
 <file path=customXml/itemProps1.xml><?xml version="1.0" encoding="utf-8"?>
-<ds:datastoreItem xmlns:ds="http://schemas.openxmlformats.org/officeDocument/2006/customXml" ds:itemID="{D52B1216-D313-4A38-ABF6-BF51F82A860E}">
+<ds:datastoreItem xmlns:ds="http://schemas.openxmlformats.org/officeDocument/2006/customXml" ds:itemID="{388C538F-8E3C-4364-90B5-929FD3D06DF8}">
   <ds:schemaRefs>
     <ds:schemaRef ds:uri="http://schemas.openxmlformats.org/officeDocument/2006/bibliography"/>
   </ds:schemaRefs>

</xml_diff>

<commit_message>
Updated project workbook for end of sprint
</commit_message>
<xml_diff>
--- a/project workbook.docx
+++ b/project workbook.docx
@@ -1980,7 +1980,7 @@
                 <w:sz w:val="24"/>
                 <w:szCs w:val="24"/>
               </w:rPr>
-              <w:t>9</w:t>
+              <w:t>10</w:t>
             </w:r>
           </w:p>
         </w:tc>
@@ -2100,7 +2100,7 @@
                 <w:sz w:val="24"/>
                 <w:szCs w:val="24"/>
               </w:rPr>
-              <w:t>10</w:t>
+              <w:t>11</w:t>
             </w:r>
           </w:p>
         </w:tc>
@@ -2220,7 +2220,7 @@
                 <w:sz w:val="24"/>
                 <w:szCs w:val="24"/>
               </w:rPr>
-              <w:t>12</w:t>
+              <w:t>13</w:t>
             </w:r>
           </w:p>
         </w:tc>
@@ -2333,7 +2333,7 @@
                 <w:sz w:val="24"/>
                 <w:szCs w:val="24"/>
               </w:rPr>
-              <w:t>13</w:t>
+              <w:t>14</w:t>
             </w:r>
           </w:p>
         </w:tc>
@@ -2757,7 +2757,7 @@
                 <w:sz w:val="24"/>
                 <w:szCs w:val="24"/>
               </w:rPr>
-              <w:t>8</w:t>
+              <w:t>9</w:t>
             </w:r>
           </w:p>
         </w:tc>
@@ -2841,15 +2841,23 @@
                 <w:sz w:val="24"/>
                 <w:szCs w:val="24"/>
               </w:rPr>
-              <w:t>have their lasers interact and collide with asteroids falling towards the earth</w:t>
-            </w:r>
-            <w:r>
-              <w:rPr>
-                <w:rFonts w:ascii="Times New Roman" w:hAnsi="Times New Roman" w:cs="Times New Roman"/>
-                <w:sz w:val="24"/>
-                <w:szCs w:val="24"/>
-              </w:rPr>
-              <w:t xml:space="preserve"> to score them points</w:t>
+              <w:t>for each wave, to have</w:t>
+            </w:r>
+            <w:r>
+              <w:rPr>
+                <w:rFonts w:ascii="Times New Roman" w:hAnsi="Times New Roman" w:cs="Times New Roman"/>
+                <w:sz w:val="24"/>
+                <w:szCs w:val="24"/>
+              </w:rPr>
+              <w:t xml:space="preserve"> a</w:t>
+            </w:r>
+            <w:r>
+              <w:rPr>
+                <w:rFonts w:ascii="Times New Roman" w:hAnsi="Times New Roman" w:cs="Times New Roman"/>
+                <w:sz w:val="24"/>
+                <w:szCs w:val="24"/>
+              </w:rPr>
+              <w:t xml:space="preserve"> set, random number of meteors following towards that they have to destroy to not lose the game</w:t>
             </w:r>
           </w:p>
         </w:tc>
@@ -2915,7 +2923,15 @@
                 <w:sz w:val="24"/>
                 <w:szCs w:val="24"/>
               </w:rPr>
-              <w:t>Not completed</w:t>
+              <w:t>C</w:t>
+            </w:r>
+            <w:r>
+              <w:rPr>
+                <w:rFonts w:ascii="Times New Roman" w:hAnsi="Times New Roman" w:cs="Times New Roman"/>
+                <w:sz w:val="24"/>
+                <w:szCs w:val="24"/>
+              </w:rPr>
+              <w:t>ompleted</w:t>
             </w:r>
           </w:p>
         </w:tc>
@@ -3253,7 +3269,135 @@
                 <w:sz w:val="24"/>
                 <w:szCs w:val="24"/>
               </w:rPr>
-              <w:t>11</w:t>
+              <w:t>12</w:t>
+            </w:r>
+          </w:p>
+        </w:tc>
+        <w:tc>
+          <w:tcPr>
+            <w:tcW w:w="1638" w:type="dxa"/>
+          </w:tcPr>
+          <w:p>
+            <w:pPr>
+              <w:rPr>
+                <w:rFonts w:ascii="Times New Roman" w:hAnsi="Times New Roman" w:cs="Times New Roman"/>
+                <w:sz w:val="24"/>
+                <w:szCs w:val="24"/>
+              </w:rPr>
+            </w:pPr>
+            <w:r>
+              <w:rPr>
+                <w:rFonts w:ascii="Times New Roman" w:hAnsi="Times New Roman" w:cs="Times New Roman"/>
+                <w:sz w:val="24"/>
+                <w:szCs w:val="24"/>
+              </w:rPr>
+              <w:t>Not completed</w:t>
+            </w:r>
+          </w:p>
+        </w:tc>
+      </w:tr>
+      <w:tr>
+        <w:tc>
+          <w:tcPr>
+            <w:tcW w:w="1098" w:type="dxa"/>
+          </w:tcPr>
+          <w:p>
+            <w:pPr>
+              <w:rPr>
+                <w:rFonts w:ascii="Times New Roman" w:hAnsi="Times New Roman" w:cs="Times New Roman"/>
+                <w:sz w:val="24"/>
+                <w:szCs w:val="24"/>
+              </w:rPr>
+            </w:pPr>
+            <w:r>
+              <w:rPr>
+                <w:rFonts w:ascii="Times New Roman" w:hAnsi="Times New Roman" w:cs="Times New Roman"/>
+                <w:sz w:val="24"/>
+                <w:szCs w:val="24"/>
+              </w:rPr>
+              <w:t>S14</w:t>
+            </w:r>
+          </w:p>
+        </w:tc>
+        <w:tc>
+          <w:tcPr>
+            <w:tcW w:w="4410" w:type="dxa"/>
+          </w:tcPr>
+          <w:p>
+            <w:pPr>
+              <w:rPr>
+                <w:rFonts w:ascii="Times New Roman" w:hAnsi="Times New Roman" w:cs="Times New Roman"/>
+                <w:sz w:val="24"/>
+                <w:szCs w:val="24"/>
+              </w:rPr>
+            </w:pPr>
+            <w:r>
+              <w:rPr>
+                <w:rFonts w:ascii="Times New Roman" w:hAnsi="Times New Roman" w:cs="Times New Roman"/>
+                <w:sz w:val="24"/>
+                <w:szCs w:val="24"/>
+              </w:rPr>
+              <w:t>Allow user to, while playing the game</w:t>
+            </w:r>
+            <w:r>
+              <w:rPr>
+                <w:rFonts w:ascii="Times New Roman" w:hAnsi="Times New Roman" w:cs="Times New Roman"/>
+                <w:sz w:val="24"/>
+                <w:szCs w:val="24"/>
+              </w:rPr>
+              <w:t xml:space="preserve">, have it so when they destroy meteors, they earn points </w:t>
+            </w:r>
+            <w:r>
+              <w:rPr>
+                <w:rFonts w:ascii="Times New Roman" w:hAnsi="Times New Roman" w:cs="Times New Roman"/>
+                <w:sz w:val="24"/>
+                <w:szCs w:val="24"/>
+              </w:rPr>
+              <w:t>that goes towards their total score which is visible on the HUD</w:t>
+            </w:r>
+          </w:p>
+        </w:tc>
+        <w:tc>
+          <w:tcPr>
+            <w:tcW w:w="1440" w:type="dxa"/>
+          </w:tcPr>
+          <w:p>
+            <w:pPr>
+              <w:rPr>
+                <w:rFonts w:ascii="Times New Roman" w:hAnsi="Times New Roman" w:cs="Times New Roman"/>
+                <w:sz w:val="24"/>
+                <w:szCs w:val="24"/>
+              </w:rPr>
+            </w:pPr>
+            <w:r>
+              <w:rPr>
+                <w:rFonts w:ascii="Times New Roman" w:hAnsi="Times New Roman" w:cs="Times New Roman"/>
+                <w:sz w:val="24"/>
+                <w:szCs w:val="24"/>
+              </w:rPr>
+              <w:t>4</w:t>
+            </w:r>
+          </w:p>
+        </w:tc>
+        <w:tc>
+          <w:tcPr>
+            <w:tcW w:w="990" w:type="dxa"/>
+          </w:tcPr>
+          <w:p>
+            <w:pPr>
+              <w:rPr>
+                <w:rFonts w:ascii="Times New Roman" w:hAnsi="Times New Roman" w:cs="Times New Roman"/>
+                <w:sz w:val="24"/>
+                <w:szCs w:val="24"/>
+              </w:rPr>
+            </w:pPr>
+            <w:r>
+              <w:rPr>
+                <w:rFonts w:ascii="Times New Roman" w:hAnsi="Times New Roman" w:cs="Times New Roman"/>
+                <w:sz w:val="24"/>
+                <w:szCs w:val="24"/>
+              </w:rPr>
+              <w:t>8</w:t>
             </w:r>
           </w:p>
         </w:tc>
@@ -3300,9 +3444,23 @@
     <w:p/>
     <w:p/>
     <w:p/>
-    <w:p/>
-    <w:p/>
-    <w:p/>
+    <w:p>
+      <w:pPr>
+        <w:pStyle w:val="Title"/>
+        <w:pBdr>
+          <w:bottom w:val="none" w:sz="0" w:space="0" w:color="auto"/>
+        </w:pBdr>
+        <w:spacing w:after="0"/>
+        <w:rPr>
+          <w:rFonts w:asciiTheme="minorHAnsi" w:eastAsiaTheme="minorHAnsi" w:hAnsiTheme="minorHAnsi" w:cstheme="minorBidi"/>
+          <w:color w:val="auto"/>
+          <w:spacing w:val="0"/>
+          <w:kern w:val="0"/>
+          <w:sz w:val="22"/>
+          <w:szCs w:val="22"/>
+        </w:rPr>
+      </w:pPr>
+    </w:p>
     <w:p>
       <w:pPr>
         <w:pStyle w:val="Title"/>
@@ -6871,7 +7029,23 @@
           <w:sz w:val="24"/>
           <w:szCs w:val="24"/>
         </w:rPr>
-        <w:t xml:space="preserve"> spaceship lasers, or in the near future, asteroids.</w:t>
+        <w:t xml:space="preserve"> spaceship lasers, or in the near future, </w:t>
+      </w:r>
+      <w:r>
+        <w:rPr>
+          <w:rFonts w:ascii="Times New Roman" w:hAnsi="Times New Roman" w:cs="Times New Roman"/>
+          <w:sz w:val="24"/>
+          <w:szCs w:val="24"/>
+        </w:rPr>
+        <w:t>meteors</w:t>
+      </w:r>
+      <w:r>
+        <w:rPr>
+          <w:rFonts w:ascii="Times New Roman" w:hAnsi="Times New Roman" w:cs="Times New Roman"/>
+          <w:sz w:val="24"/>
+          <w:szCs w:val="24"/>
+        </w:rPr>
+        <w:t>.</w:t>
       </w:r>
       <w:r>
         <w:rPr>
@@ -7082,18 +7256,7 @@
           <w:szCs w:val="24"/>
         </w:rPr>
         <w:lastRenderedPageBreak/>
-        <w:t>R</w:t>
-      </w:r>
-      <w:bookmarkStart w:id="0" w:name="_GoBack"/>
-      <w:bookmarkEnd w:id="0"/>
-      <w:r>
-        <w:rPr>
-          <w:rFonts w:ascii="Times New Roman" w:hAnsi="Times New Roman" w:cs="Times New Roman"/>
-          <w:b/>
-          <w:sz w:val="36"/>
-          <w:szCs w:val="24"/>
-        </w:rPr>
-        <w:t>eview</w:t>
+        <w:t>Review</w:t>
       </w:r>
     </w:p>
     <w:p>
@@ -7818,6 +7981,14 @@
                 <w:szCs w:val="24"/>
               </w:rPr>
             </w:pPr>
+            <w:r>
+              <w:rPr>
+                <w:rFonts w:ascii="Times New Roman" w:hAnsi="Times New Roman" w:cs="Times New Roman"/>
+                <w:sz w:val="24"/>
+                <w:szCs w:val="24"/>
+              </w:rPr>
+              <w:t>9</w:t>
+            </w:r>
           </w:p>
         </w:tc>
       </w:tr>
@@ -7910,6 +8081,14 @@
                 <w:szCs w:val="24"/>
               </w:rPr>
             </w:pPr>
+            <w:r>
+              <w:rPr>
+                <w:rFonts w:ascii="Times New Roman" w:hAnsi="Times New Roman" w:cs="Times New Roman"/>
+                <w:sz w:val="24"/>
+                <w:szCs w:val="24"/>
+              </w:rPr>
+              <w:t>8</w:t>
+            </w:r>
           </w:p>
         </w:tc>
       </w:tr>
@@ -7984,6 +8163,14 @@
                 <w:szCs w:val="24"/>
               </w:rPr>
             </w:pPr>
+            <w:r>
+              <w:rPr>
+                <w:rFonts w:ascii="Times New Roman" w:hAnsi="Times New Roman" w:cs="Times New Roman"/>
+                <w:sz w:val="24"/>
+                <w:szCs w:val="24"/>
+              </w:rPr>
+              <w:t>3</w:t>
+            </w:r>
           </w:p>
         </w:tc>
       </w:tr>
@@ -8076,6 +8263,222 @@
                 <w:szCs w:val="24"/>
               </w:rPr>
             </w:pPr>
+            <w:r>
+              <w:rPr>
+                <w:rFonts w:ascii="Times New Roman" w:hAnsi="Times New Roman" w:cs="Times New Roman"/>
+                <w:sz w:val="24"/>
+                <w:szCs w:val="24"/>
+              </w:rPr>
+              <w:t>5</w:t>
+            </w:r>
+          </w:p>
+        </w:tc>
+      </w:tr>
+      <w:tr>
+        <w:tc>
+          <w:tcPr>
+            <w:tcW w:w="1098" w:type="dxa"/>
+          </w:tcPr>
+          <w:p>
+            <w:pPr>
+              <w:rPr>
+                <w:rFonts w:ascii="Times New Roman" w:hAnsi="Times New Roman" w:cs="Times New Roman"/>
+                <w:sz w:val="24"/>
+                <w:szCs w:val="24"/>
+              </w:rPr>
+            </w:pPr>
+            <w:r>
+              <w:rPr>
+                <w:rFonts w:ascii="Times New Roman" w:hAnsi="Times New Roman" w:cs="Times New Roman"/>
+                <w:sz w:val="24"/>
+                <w:szCs w:val="24"/>
+              </w:rPr>
+              <w:t>S12</w:t>
+            </w:r>
+          </w:p>
+        </w:tc>
+        <w:tc>
+          <w:tcPr>
+            <w:tcW w:w="5040" w:type="dxa"/>
+          </w:tcPr>
+          <w:p>
+            <w:pPr>
+              <w:rPr>
+                <w:rFonts w:ascii="Times New Roman" w:hAnsi="Times New Roman" w:cs="Times New Roman"/>
+                <w:sz w:val="24"/>
+                <w:szCs w:val="24"/>
+              </w:rPr>
+            </w:pPr>
+            <w:r>
+              <w:rPr>
+                <w:rFonts w:ascii="Times New Roman" w:hAnsi="Times New Roman" w:cs="Times New Roman"/>
+                <w:sz w:val="24"/>
+                <w:szCs w:val="24"/>
+              </w:rPr>
+              <w:t xml:space="preserve">Start design of Wave class which holds a </w:t>
+            </w:r>
+            <w:proofErr w:type="spellStart"/>
+            <w:r>
+              <w:rPr>
+                <w:rFonts w:ascii="Times New Roman" w:hAnsi="Times New Roman" w:cs="Times New Roman"/>
+                <w:sz w:val="24"/>
+                <w:szCs w:val="24"/>
+              </w:rPr>
+              <w:t>MeteorShower</w:t>
+            </w:r>
+            <w:proofErr w:type="spellEnd"/>
+            <w:r>
+              <w:rPr>
+                <w:rFonts w:ascii="Times New Roman" w:hAnsi="Times New Roman" w:cs="Times New Roman"/>
+                <w:sz w:val="24"/>
+                <w:szCs w:val="24"/>
+              </w:rPr>
+              <w:t xml:space="preserve">, which </w:t>
+            </w:r>
+            <w:r>
+              <w:rPr>
+                <w:rFonts w:ascii="Times New Roman" w:hAnsi="Times New Roman" w:cs="Times New Roman"/>
+                <w:sz w:val="24"/>
+                <w:szCs w:val="24"/>
+              </w:rPr>
+              <w:t>also prints out the wave name at the beginning of the wave</w:t>
+            </w:r>
+          </w:p>
+        </w:tc>
+        <w:tc>
+          <w:tcPr>
+            <w:tcW w:w="1890" w:type="dxa"/>
+          </w:tcPr>
+          <w:p>
+            <w:pPr>
+              <w:rPr>
+                <w:rFonts w:ascii="Times New Roman" w:hAnsi="Times New Roman" w:cs="Times New Roman"/>
+                <w:sz w:val="24"/>
+                <w:szCs w:val="24"/>
+              </w:rPr>
+            </w:pPr>
+            <w:r>
+              <w:rPr>
+                <w:rFonts w:ascii="Times New Roman" w:hAnsi="Times New Roman" w:cs="Times New Roman"/>
+                <w:sz w:val="24"/>
+                <w:szCs w:val="24"/>
+              </w:rPr>
+              <w:t>6</w:t>
+            </w:r>
+          </w:p>
+        </w:tc>
+        <w:tc>
+          <w:tcPr>
+            <w:tcW w:w="1548" w:type="dxa"/>
+          </w:tcPr>
+          <w:p>
+            <w:pPr>
+              <w:rPr>
+                <w:rFonts w:ascii="Times New Roman" w:hAnsi="Times New Roman" w:cs="Times New Roman"/>
+                <w:sz w:val="24"/>
+                <w:szCs w:val="24"/>
+              </w:rPr>
+            </w:pPr>
+            <w:r>
+              <w:rPr>
+                <w:rFonts w:ascii="Times New Roman" w:hAnsi="Times New Roman" w:cs="Times New Roman"/>
+                <w:sz w:val="24"/>
+                <w:szCs w:val="24"/>
+              </w:rPr>
+              <w:t>6</w:t>
+            </w:r>
+          </w:p>
+        </w:tc>
+      </w:tr>
+      <w:tr>
+        <w:tc>
+          <w:tcPr>
+            <w:tcW w:w="1098" w:type="dxa"/>
+          </w:tcPr>
+          <w:p>
+            <w:pPr>
+              <w:rPr>
+                <w:rFonts w:ascii="Times New Roman" w:hAnsi="Times New Roman" w:cs="Times New Roman"/>
+                <w:sz w:val="24"/>
+                <w:szCs w:val="24"/>
+              </w:rPr>
+            </w:pPr>
+          </w:p>
+        </w:tc>
+        <w:tc>
+          <w:tcPr>
+            <w:tcW w:w="5040" w:type="dxa"/>
+          </w:tcPr>
+          <w:p>
+            <w:pPr>
+              <w:rPr>
+                <w:rFonts w:ascii="Times New Roman" w:hAnsi="Times New Roman" w:cs="Times New Roman"/>
+                <w:sz w:val="24"/>
+                <w:szCs w:val="24"/>
+              </w:rPr>
+            </w:pPr>
+            <w:r>
+              <w:rPr>
+                <w:rFonts w:ascii="Times New Roman" w:hAnsi="Times New Roman" w:cs="Times New Roman"/>
+                <w:sz w:val="24"/>
+                <w:szCs w:val="24"/>
+              </w:rPr>
+              <w:t xml:space="preserve">Make Wave class observed by </w:t>
+            </w:r>
+            <w:proofErr w:type="spellStart"/>
+            <w:r>
+              <w:rPr>
+                <w:rFonts w:ascii="Times New Roman" w:hAnsi="Times New Roman" w:cs="Times New Roman"/>
+                <w:sz w:val="24"/>
+                <w:szCs w:val="24"/>
+              </w:rPr>
+              <w:t>GameHolder</w:t>
+            </w:r>
+            <w:proofErr w:type="spellEnd"/>
+          </w:p>
+        </w:tc>
+        <w:tc>
+          <w:tcPr>
+            <w:tcW w:w="1890" w:type="dxa"/>
+          </w:tcPr>
+          <w:p>
+            <w:pPr>
+              <w:rPr>
+                <w:rFonts w:ascii="Times New Roman" w:hAnsi="Times New Roman" w:cs="Times New Roman"/>
+                <w:sz w:val="24"/>
+                <w:szCs w:val="24"/>
+              </w:rPr>
+            </w:pPr>
+            <w:r>
+              <w:rPr>
+                <w:rFonts w:ascii="Times New Roman" w:hAnsi="Times New Roman" w:cs="Times New Roman"/>
+                <w:sz w:val="24"/>
+                <w:szCs w:val="24"/>
+              </w:rPr>
+              <w:t>2</w:t>
+            </w:r>
+          </w:p>
+        </w:tc>
+        <w:tc>
+          <w:tcPr>
+            <w:tcW w:w="1548" w:type="dxa"/>
+          </w:tcPr>
+          <w:p>
+            <w:pPr>
+              <w:rPr>
+                <w:rFonts w:ascii="Times New Roman" w:hAnsi="Times New Roman" w:cs="Times New Roman"/>
+                <w:sz w:val="24"/>
+                <w:szCs w:val="24"/>
+              </w:rPr>
+            </w:pPr>
+            <w:r>
+              <w:rPr>
+                <w:rFonts w:ascii="Times New Roman" w:hAnsi="Times New Roman" w:cs="Times New Roman"/>
+                <w:sz w:val="24"/>
+                <w:szCs w:val="24"/>
+              </w:rPr>
+              <w:t>1</w:t>
+            </w:r>
           </w:p>
         </w:tc>
       </w:tr>
@@ -8086,6 +8489,1474 @@
         <w:rPr>
           <w:rFonts w:ascii="Times New Roman" w:hAnsi="Times New Roman" w:cs="Times New Roman"/>
           <w:sz w:val="24"/>
+          <w:szCs w:val="24"/>
+        </w:rPr>
+      </w:pPr>
+    </w:p>
+    <w:p>
+      <w:pPr>
+        <w:spacing w:after="0" w:line="240" w:lineRule="auto"/>
+        <w:rPr>
+          <w:rFonts w:ascii="Times New Roman" w:hAnsi="Times New Roman" w:cs="Times New Roman"/>
+          <w:sz w:val="24"/>
+          <w:szCs w:val="24"/>
+        </w:rPr>
+      </w:pPr>
+    </w:p>
+    <w:p>
+      <w:pPr>
+        <w:spacing w:after="0" w:line="240" w:lineRule="auto"/>
+        <w:jc w:val="center"/>
+        <w:rPr>
+          <w:rFonts w:ascii="Times New Roman" w:hAnsi="Times New Roman" w:cs="Times New Roman"/>
+          <w:b/>
+          <w:sz w:val="36"/>
+          <w:szCs w:val="24"/>
+        </w:rPr>
+      </w:pPr>
+      <w:r>
+        <w:rPr>
+          <w:rFonts w:ascii="Times New Roman" w:hAnsi="Times New Roman" w:cs="Times New Roman"/>
+          <w:b/>
+          <w:sz w:val="36"/>
+          <w:szCs w:val="24"/>
+        </w:rPr>
+        <w:t>Retrospective</w:t>
+      </w:r>
+    </w:p>
+    <w:p>
+      <w:pPr>
+        <w:spacing w:after="0" w:line="240" w:lineRule="auto"/>
+        <w:jc w:val="center"/>
+        <w:rPr>
+          <w:rFonts w:ascii="Times New Roman" w:hAnsi="Times New Roman" w:cs="Times New Roman"/>
+          <w:b/>
+          <w:sz w:val="36"/>
+          <w:szCs w:val="24"/>
+        </w:rPr>
+      </w:pPr>
+    </w:p>
+    <w:p>
+      <w:pPr>
+        <w:spacing w:after="0" w:line="240" w:lineRule="auto"/>
+        <w:rPr>
+          <w:rFonts w:ascii="Times New Roman" w:hAnsi="Times New Roman" w:cs="Times New Roman"/>
+          <w:sz w:val="24"/>
+          <w:szCs w:val="24"/>
+        </w:rPr>
+      </w:pPr>
+      <w:r>
+        <w:rPr>
+          <w:rFonts w:ascii="Times New Roman" w:hAnsi="Times New Roman" w:cs="Times New Roman"/>
+          <w:sz w:val="24"/>
+          <w:szCs w:val="24"/>
+        </w:rPr>
+        <w:t>This sprint, for the most part went decently well.</w:t>
+      </w:r>
+      <w:r>
+        <w:rPr>
+          <w:rFonts w:ascii="Times New Roman" w:hAnsi="Times New Roman" w:cs="Times New Roman"/>
+          <w:sz w:val="24"/>
+          <w:szCs w:val="24"/>
+        </w:rPr>
+        <w:t xml:space="preserve"> It started off kind of slow because this whole process of developing an android </w:t>
+      </w:r>
+      <w:r>
+        <w:rPr>
+          <w:rFonts w:ascii="Times New Roman" w:hAnsi="Times New Roman" w:cs="Times New Roman"/>
+          <w:sz w:val="24"/>
+          <w:szCs w:val="24"/>
+        </w:rPr>
+        <w:t xml:space="preserve">app, and a game at that, is </w:t>
+      </w:r>
+      <w:r>
+        <w:rPr>
+          <w:rFonts w:ascii="Times New Roman" w:hAnsi="Times New Roman" w:cs="Times New Roman"/>
+          <w:sz w:val="24"/>
+          <w:szCs w:val="24"/>
+        </w:rPr>
+        <w:t>still really new to me</w:t>
+      </w:r>
+      <w:r>
+        <w:rPr>
+          <w:rFonts w:ascii="Times New Roman" w:hAnsi="Times New Roman" w:cs="Times New Roman"/>
+          <w:sz w:val="24"/>
+          <w:szCs w:val="24"/>
+        </w:rPr>
+        <w:t>, and I was simply unsure on how I was going to implement all the ideas I had in my head</w:t>
+      </w:r>
+      <w:r>
+        <w:rPr>
+          <w:rFonts w:ascii="Times New Roman" w:hAnsi="Times New Roman" w:cs="Times New Roman"/>
+          <w:sz w:val="24"/>
+          <w:szCs w:val="24"/>
+        </w:rPr>
+        <w:t xml:space="preserve"> in a design that made sense</w:t>
+      </w:r>
+      <w:r>
+        <w:rPr>
+          <w:rFonts w:ascii="Times New Roman" w:hAnsi="Times New Roman" w:cs="Times New Roman"/>
+          <w:sz w:val="24"/>
+          <w:szCs w:val="24"/>
+        </w:rPr>
+        <w:t>, was modular, and followed all the rules of an object-orientated design philosophy.</w:t>
+      </w:r>
+      <w:r>
+        <w:rPr>
+          <w:rFonts w:ascii="Times New Roman" w:hAnsi="Times New Roman" w:cs="Times New Roman"/>
+          <w:sz w:val="24"/>
+          <w:szCs w:val="24"/>
+        </w:rPr>
+        <w:t xml:space="preserve"> </w:t>
+      </w:r>
+      <w:r>
+        <w:rPr>
+          <w:rFonts w:ascii="Times New Roman" w:hAnsi="Times New Roman" w:cs="Times New Roman"/>
+          <w:sz w:val="24"/>
+          <w:szCs w:val="24"/>
+        </w:rPr>
+        <w:t>I then started to pick it up about halfway through the sprint when I began to get a grasp on what I needed to code and how to implement a lot of the</w:t>
+      </w:r>
+      <w:r>
+        <w:rPr>
+          <w:rFonts w:ascii="Times New Roman" w:hAnsi="Times New Roman" w:cs="Times New Roman"/>
+          <w:sz w:val="24"/>
+          <w:szCs w:val="24"/>
+        </w:rPr>
+        <w:t xml:space="preserve"> stuff I wanted the game to have.</w:t>
+      </w:r>
+      <w:r>
+        <w:rPr>
+          <w:rFonts w:ascii="Times New Roman" w:hAnsi="Times New Roman" w:cs="Times New Roman"/>
+          <w:sz w:val="24"/>
+          <w:szCs w:val="24"/>
+        </w:rPr>
+        <w:t xml:space="preserve"> I began to seek out solutions</w:t>
+      </w:r>
+      <w:r>
+        <w:rPr>
+          <w:rFonts w:ascii="Times New Roman" w:hAnsi="Times New Roman" w:cs="Times New Roman"/>
+          <w:sz w:val="24"/>
+          <w:szCs w:val="24"/>
+        </w:rPr>
+        <w:t xml:space="preserve"> in the form of design patterns, and this time it came in the form of the Observer design pattern. Since I knew the </w:t>
+      </w:r>
+      <w:proofErr w:type="spellStart"/>
+      <w:r>
+        <w:rPr>
+          <w:rFonts w:ascii="Times New Roman" w:hAnsi="Times New Roman" w:cs="Times New Roman"/>
+          <w:sz w:val="24"/>
+          <w:szCs w:val="24"/>
+        </w:rPr>
+        <w:t>ParticleEmitter</w:t>
+      </w:r>
+      <w:proofErr w:type="spellEnd"/>
+      <w:r>
+        <w:rPr>
+          <w:rFonts w:ascii="Times New Roman" w:hAnsi="Times New Roman" w:cs="Times New Roman"/>
+          <w:sz w:val="24"/>
+          <w:szCs w:val="24"/>
+        </w:rPr>
+        <w:t xml:space="preserve"> class was fit to </w:t>
+      </w:r>
+      <w:r>
+        <w:rPr>
+          <w:rFonts w:ascii="Times New Roman" w:hAnsi="Times New Roman" w:cs="Times New Roman"/>
+          <w:sz w:val="24"/>
+          <w:szCs w:val="24"/>
+        </w:rPr>
+        <w:t>determine collisions between lasers a</w:t>
+      </w:r>
+      <w:r>
+        <w:rPr>
+          <w:rFonts w:ascii="Times New Roman" w:hAnsi="Times New Roman" w:cs="Times New Roman"/>
+          <w:sz w:val="24"/>
+          <w:szCs w:val="24"/>
+        </w:rPr>
+        <w:t>nd meteors, I had to be able to signal or</w:t>
+      </w:r>
+      <w:r>
+        <w:rPr>
+          <w:rFonts w:ascii="Times New Roman" w:hAnsi="Times New Roman" w:cs="Times New Roman"/>
+          <w:sz w:val="24"/>
+          <w:szCs w:val="24"/>
+        </w:rPr>
+        <w:t xml:space="preserve"> alert the </w:t>
+      </w:r>
+      <w:proofErr w:type="spellStart"/>
+      <w:r>
+        <w:rPr>
+          <w:rFonts w:ascii="Times New Roman" w:hAnsi="Times New Roman" w:cs="Times New Roman"/>
+          <w:sz w:val="24"/>
+          <w:szCs w:val="24"/>
+        </w:rPr>
+        <w:t>GameHolder</w:t>
+      </w:r>
+      <w:proofErr w:type="spellEnd"/>
+      <w:r>
+        <w:rPr>
+          <w:rFonts w:ascii="Times New Roman" w:hAnsi="Times New Roman" w:cs="Times New Roman"/>
+          <w:sz w:val="24"/>
+          <w:szCs w:val="24"/>
+        </w:rPr>
+        <w:t xml:space="preserve"> class </w:t>
+      </w:r>
+      <w:r>
+        <w:rPr>
+          <w:rFonts w:ascii="Times New Roman" w:hAnsi="Times New Roman" w:cs="Times New Roman"/>
+          <w:sz w:val="24"/>
+          <w:szCs w:val="24"/>
+        </w:rPr>
+        <w:t xml:space="preserve">of things like those collisions, and also when meteors have actually reached the bottom of the screen. It was a no-brainer for </w:t>
+      </w:r>
+      <w:proofErr w:type="gramStart"/>
+      <w:r>
+        <w:rPr>
+          <w:rFonts w:ascii="Times New Roman" w:hAnsi="Times New Roman" w:cs="Times New Roman"/>
+          <w:sz w:val="24"/>
+          <w:szCs w:val="24"/>
+        </w:rPr>
+        <w:t>me,</w:t>
+      </w:r>
+      <w:proofErr w:type="gramEnd"/>
+      <w:r>
+        <w:rPr>
+          <w:rFonts w:ascii="Times New Roman" w:hAnsi="Times New Roman" w:cs="Times New Roman"/>
+          <w:sz w:val="24"/>
+          <w:szCs w:val="24"/>
+        </w:rPr>
+        <w:t xml:space="preserve"> I had to use an Observer design pattern, making </w:t>
+      </w:r>
+      <w:proofErr w:type="spellStart"/>
+      <w:r>
+        <w:rPr>
+          <w:rFonts w:ascii="Times New Roman" w:hAnsi="Times New Roman" w:cs="Times New Roman"/>
+          <w:sz w:val="24"/>
+          <w:szCs w:val="24"/>
+        </w:rPr>
+        <w:t>GameHolder</w:t>
+      </w:r>
+      <w:proofErr w:type="spellEnd"/>
+      <w:r>
+        <w:rPr>
+          <w:rFonts w:ascii="Times New Roman" w:hAnsi="Times New Roman" w:cs="Times New Roman"/>
+          <w:sz w:val="24"/>
+          <w:szCs w:val="24"/>
+        </w:rPr>
+        <w:t xml:space="preserve"> observe </w:t>
+      </w:r>
+      <w:proofErr w:type="spellStart"/>
+      <w:r>
+        <w:rPr>
+          <w:rFonts w:ascii="Times New Roman" w:hAnsi="Times New Roman" w:cs="Times New Roman"/>
+          <w:sz w:val="24"/>
+          <w:szCs w:val="24"/>
+        </w:rPr>
+        <w:t>ParticleEmitter</w:t>
+      </w:r>
+      <w:proofErr w:type="spellEnd"/>
+      <w:r>
+        <w:rPr>
+          <w:rFonts w:ascii="Times New Roman" w:hAnsi="Times New Roman" w:cs="Times New Roman"/>
+          <w:sz w:val="24"/>
+          <w:szCs w:val="24"/>
+        </w:rPr>
+        <w:t xml:space="preserve">. Also I realized that </w:t>
+      </w:r>
+      <w:proofErr w:type="spellStart"/>
+      <w:r>
+        <w:rPr>
+          <w:rFonts w:ascii="Times New Roman" w:hAnsi="Times New Roman" w:cs="Times New Roman"/>
+          <w:sz w:val="24"/>
+          <w:szCs w:val="24"/>
+        </w:rPr>
+        <w:t>GameHolder</w:t>
+      </w:r>
+      <w:proofErr w:type="spellEnd"/>
+      <w:r>
+        <w:rPr>
+          <w:rFonts w:ascii="Times New Roman" w:hAnsi="Times New Roman" w:cs="Times New Roman"/>
+          <w:sz w:val="24"/>
+          <w:szCs w:val="24"/>
+        </w:rPr>
+        <w:t xml:space="preserve"> could also observe each Wave class so that each Wave object can signal </w:t>
+      </w:r>
+      <w:proofErr w:type="spellStart"/>
+      <w:r>
+        <w:rPr>
+          <w:rFonts w:ascii="Times New Roman" w:hAnsi="Times New Roman" w:cs="Times New Roman"/>
+          <w:sz w:val="24"/>
+          <w:szCs w:val="24"/>
+        </w:rPr>
+        <w:t>GameHolder</w:t>
+      </w:r>
+      <w:proofErr w:type="spellEnd"/>
+      <w:r>
+        <w:rPr>
+          <w:rFonts w:ascii="Times New Roman" w:hAnsi="Times New Roman" w:cs="Times New Roman"/>
+          <w:sz w:val="24"/>
+          <w:szCs w:val="24"/>
+        </w:rPr>
+        <w:t xml:space="preserve"> when all of its meteors in the </w:t>
+      </w:r>
+      <w:proofErr w:type="spellStart"/>
+      <w:r>
+        <w:rPr>
+          <w:rFonts w:ascii="Times New Roman" w:hAnsi="Times New Roman" w:cs="Times New Roman"/>
+          <w:sz w:val="24"/>
+          <w:szCs w:val="24"/>
+        </w:rPr>
+        <w:t>MeteorShower</w:t>
+      </w:r>
+      <w:proofErr w:type="spellEnd"/>
+      <w:r>
+        <w:rPr>
+          <w:rFonts w:ascii="Times New Roman" w:hAnsi="Times New Roman" w:cs="Times New Roman"/>
+          <w:sz w:val="24"/>
+          <w:szCs w:val="24"/>
+        </w:rPr>
+        <w:t xml:space="preserve"> have been emitted.</w:t>
+      </w:r>
+    </w:p>
+    <w:p>
+      <w:pPr>
+        <w:spacing w:after="0" w:line="240" w:lineRule="auto"/>
+        <w:rPr>
+          <w:rFonts w:ascii="Times New Roman" w:hAnsi="Times New Roman" w:cs="Times New Roman"/>
+          <w:sz w:val="24"/>
+          <w:szCs w:val="24"/>
+        </w:rPr>
+      </w:pPr>
+    </w:p>
+    <w:p>
+      <w:pPr>
+        <w:spacing w:after="0" w:line="240" w:lineRule="auto"/>
+        <w:rPr>
+          <w:rFonts w:ascii="Times New Roman" w:hAnsi="Times New Roman" w:cs="Times New Roman"/>
+          <w:sz w:val="24"/>
+          <w:szCs w:val="24"/>
+        </w:rPr>
+      </w:pPr>
+    </w:p>
+    <w:p>
+      <w:pPr>
+        <w:spacing w:after="0" w:line="240" w:lineRule="auto"/>
+        <w:jc w:val="center"/>
+        <w:rPr>
+          <w:rFonts w:ascii="Times New Roman" w:hAnsi="Times New Roman" w:cs="Times New Roman"/>
+          <w:b/>
+          <w:sz w:val="36"/>
+          <w:szCs w:val="24"/>
+        </w:rPr>
+      </w:pPr>
+      <w:r>
+        <w:rPr>
+          <w:rFonts w:ascii="Times New Roman" w:hAnsi="Times New Roman" w:cs="Times New Roman"/>
+          <w:b/>
+          <w:sz w:val="36"/>
+          <w:szCs w:val="24"/>
+        </w:rPr>
+        <w:lastRenderedPageBreak/>
+        <w:t>Project Velocity</w:t>
+      </w:r>
+    </w:p>
+    <w:p>
+      <w:pPr>
+        <w:spacing w:after="0" w:line="240" w:lineRule="auto"/>
+        <w:jc w:val="center"/>
+        <w:rPr>
+          <w:rFonts w:ascii="Times New Roman" w:hAnsi="Times New Roman" w:cs="Times New Roman"/>
+          <w:b/>
+          <w:sz w:val="36"/>
+          <w:szCs w:val="24"/>
+        </w:rPr>
+      </w:pPr>
+    </w:p>
+    <w:p>
+      <w:pPr>
+        <w:spacing w:after="0" w:line="240" w:lineRule="auto"/>
+        <w:rPr>
+          <w:rFonts w:ascii="Times New Roman" w:hAnsi="Times New Roman" w:cs="Times New Roman"/>
+          <w:sz w:val="24"/>
+          <w:szCs w:val="24"/>
+        </w:rPr>
+      </w:pPr>
+      <w:r>
+        <w:rPr>
+          <w:rFonts w:ascii="Times New Roman" w:hAnsi="Times New Roman" w:cs="Times New Roman"/>
+          <w:sz w:val="24"/>
+          <w:szCs w:val="24"/>
+        </w:rPr>
+        <w:t xml:space="preserve">The project velocity after this sprint is </w:t>
+      </w:r>
+      <w:r>
+        <w:rPr>
+          <w:rFonts w:ascii="Times New Roman" w:hAnsi="Times New Roman" w:cs="Times New Roman"/>
+          <w:sz w:val="24"/>
+          <w:szCs w:val="24"/>
+        </w:rPr>
+        <w:t>8 because I completed story 12</w:t>
+      </w:r>
+      <w:r>
+        <w:rPr>
+          <w:rFonts w:ascii="Times New Roman" w:hAnsi="Times New Roman" w:cs="Times New Roman"/>
+          <w:sz w:val="24"/>
+          <w:szCs w:val="24"/>
+        </w:rPr>
+        <w:t>.</w:t>
+      </w:r>
+    </w:p>
+    <w:p>
+      <w:pPr>
+        <w:spacing w:after="0" w:line="240" w:lineRule="auto"/>
+        <w:rPr>
+          <w:rFonts w:ascii="Times New Roman" w:hAnsi="Times New Roman" w:cs="Times New Roman"/>
+          <w:sz w:val="24"/>
+          <w:szCs w:val="24"/>
+        </w:rPr>
+      </w:pPr>
+    </w:p>
+    <w:p>
+      <w:pPr>
+        <w:spacing w:after="0" w:line="240" w:lineRule="auto"/>
+        <w:rPr>
+          <w:rFonts w:ascii="Times New Roman" w:hAnsi="Times New Roman" w:cs="Times New Roman"/>
+          <w:sz w:val="24"/>
+          <w:szCs w:val="24"/>
+        </w:rPr>
+      </w:pPr>
+    </w:p>
+    <w:p>
+      <w:pPr>
+        <w:spacing w:after="0" w:line="240" w:lineRule="auto"/>
+        <w:jc w:val="center"/>
+        <w:rPr>
+          <w:rFonts w:ascii="Times New Roman" w:hAnsi="Times New Roman" w:cs="Times New Roman"/>
+          <w:b/>
+          <w:sz w:val="36"/>
+          <w:szCs w:val="24"/>
+        </w:rPr>
+      </w:pPr>
+      <w:r>
+        <w:rPr>
+          <w:rFonts w:ascii="Times New Roman" w:hAnsi="Times New Roman" w:cs="Times New Roman"/>
+          <w:b/>
+          <w:sz w:val="36"/>
+          <w:szCs w:val="24"/>
+        </w:rPr>
+        <w:t>Review</w:t>
+      </w:r>
+    </w:p>
+    <w:p>
+      <w:pPr>
+        <w:spacing w:after="0" w:line="240" w:lineRule="auto"/>
+        <w:jc w:val="center"/>
+        <w:rPr>
+          <w:rFonts w:ascii="Times New Roman" w:hAnsi="Times New Roman" w:cs="Times New Roman"/>
+          <w:b/>
+          <w:sz w:val="36"/>
+          <w:szCs w:val="24"/>
+        </w:rPr>
+      </w:pPr>
+    </w:p>
+    <w:p>
+      <w:pPr>
+        <w:spacing w:after="0" w:line="240" w:lineRule="auto"/>
+        <w:rPr>
+          <w:rFonts w:ascii="Times New Roman" w:hAnsi="Times New Roman" w:cs="Times New Roman"/>
+          <w:b/>
+          <w:sz w:val="36"/>
+          <w:szCs w:val="24"/>
+        </w:rPr>
+      </w:pPr>
+      <w:r>
+        <w:rPr>
+          <w:rFonts w:ascii="Times New Roman" w:hAnsi="Times New Roman" w:cs="Times New Roman"/>
+          <w:b/>
+          <w:noProof/>
+          <w:sz w:val="36"/>
+          <w:szCs w:val="24"/>
+        </w:rPr>
+        <w:drawing>
+          <wp:inline distT="0" distB="0" distL="0" distR="0">
+            <wp:extent cx="5943600" cy="3343275"/>
+            <wp:effectExtent l="0" t="0" r="0" b="9525"/>
+            <wp:docPr id="1" name="Picture 1"/>
+            <wp:cNvGraphicFramePr>
+              <a:graphicFrameLocks xmlns:a="http://schemas.openxmlformats.org/drawingml/2006/main" noChangeAspect="1"/>
+            </wp:cNvGraphicFramePr>
+            <a:graphic xmlns:a="http://schemas.openxmlformats.org/drawingml/2006/main">
+              <a:graphicData uri="http://schemas.openxmlformats.org/drawingml/2006/picture">
+                <pic:pic xmlns:pic="http://schemas.openxmlformats.org/drawingml/2006/picture">
+                  <pic:nvPicPr>
+                    <pic:cNvPr id="0" name="01.png"/>
+                    <pic:cNvPicPr/>
+                  </pic:nvPicPr>
+                  <pic:blipFill>
+                    <a:blip r:embed="rId14">
+                      <a:extLst>
+                        <a:ext uri="{28A0092B-C50C-407E-A947-70E740481C1C}">
+                          <a14:useLocalDpi xmlns:a14="http://schemas.microsoft.com/office/drawing/2010/main" val="0"/>
+                        </a:ext>
+                      </a:extLst>
+                    </a:blip>
+                    <a:stretch>
+                      <a:fillRect/>
+                    </a:stretch>
+                  </pic:blipFill>
+                  <pic:spPr>
+                    <a:xfrm>
+                      <a:off x="0" y="0"/>
+                      <a:ext cx="5943600" cy="3343275"/>
+                    </a:xfrm>
+                    <a:prstGeom prst="rect">
+                      <a:avLst/>
+                    </a:prstGeom>
+                  </pic:spPr>
+                </pic:pic>
+              </a:graphicData>
+            </a:graphic>
+          </wp:inline>
+        </w:drawing>
+      </w:r>
+    </w:p>
+    <w:p>
+      <w:pPr>
+        <w:spacing w:after="0" w:line="240" w:lineRule="auto"/>
+        <w:rPr>
+          <w:rFonts w:ascii="Times New Roman" w:hAnsi="Times New Roman" w:cs="Times New Roman"/>
+          <w:b/>
+          <w:sz w:val="36"/>
+          <w:szCs w:val="24"/>
+        </w:rPr>
+      </w:pPr>
+    </w:p>
+    <w:p>
+      <w:pPr>
+        <w:spacing w:after="0" w:line="240" w:lineRule="auto"/>
+        <w:rPr>
+          <w:rFonts w:ascii="Times New Roman" w:hAnsi="Times New Roman" w:cs="Times New Roman"/>
+          <w:b/>
+          <w:sz w:val="36"/>
+          <w:szCs w:val="24"/>
+        </w:rPr>
+      </w:pPr>
+      <w:r>
+        <w:rPr>
+          <w:rFonts w:ascii="Times New Roman" w:hAnsi="Times New Roman" w:cs="Times New Roman"/>
+          <w:b/>
+          <w:noProof/>
+          <w:sz w:val="36"/>
+          <w:szCs w:val="24"/>
+        </w:rPr>
+        <w:lastRenderedPageBreak/>
+        <w:drawing>
+          <wp:inline distT="0" distB="0" distL="0" distR="0">
+            <wp:extent cx="5943600" cy="3343275"/>
+            <wp:effectExtent l="0" t="0" r="0" b="9525"/>
+            <wp:docPr id="8" name="Picture 8"/>
+            <wp:cNvGraphicFramePr>
+              <a:graphicFrameLocks xmlns:a="http://schemas.openxmlformats.org/drawingml/2006/main" noChangeAspect="1"/>
+            </wp:cNvGraphicFramePr>
+            <a:graphic xmlns:a="http://schemas.openxmlformats.org/drawingml/2006/main">
+              <a:graphicData uri="http://schemas.openxmlformats.org/drawingml/2006/picture">
+                <pic:pic xmlns:pic="http://schemas.openxmlformats.org/drawingml/2006/picture">
+                  <pic:nvPicPr>
+                    <pic:cNvPr id="0" name="02.png"/>
+                    <pic:cNvPicPr/>
+                  </pic:nvPicPr>
+                  <pic:blipFill>
+                    <a:blip r:embed="rId15">
+                      <a:extLst>
+                        <a:ext uri="{28A0092B-C50C-407E-A947-70E740481C1C}">
+                          <a14:useLocalDpi xmlns:a14="http://schemas.microsoft.com/office/drawing/2010/main" val="0"/>
+                        </a:ext>
+                      </a:extLst>
+                    </a:blip>
+                    <a:stretch>
+                      <a:fillRect/>
+                    </a:stretch>
+                  </pic:blipFill>
+                  <pic:spPr>
+                    <a:xfrm>
+                      <a:off x="0" y="0"/>
+                      <a:ext cx="5943600" cy="3343275"/>
+                    </a:xfrm>
+                    <a:prstGeom prst="rect">
+                      <a:avLst/>
+                    </a:prstGeom>
+                  </pic:spPr>
+                </pic:pic>
+              </a:graphicData>
+            </a:graphic>
+          </wp:inline>
+        </w:drawing>
+      </w:r>
+    </w:p>
+    <w:p>
+      <w:pPr>
+        <w:spacing w:after="0" w:line="240" w:lineRule="auto"/>
+        <w:rPr>
+          <w:rFonts w:ascii="Times New Roman" w:hAnsi="Times New Roman" w:cs="Times New Roman"/>
+          <w:b/>
+          <w:sz w:val="36"/>
+          <w:szCs w:val="24"/>
+        </w:rPr>
+      </w:pPr>
+    </w:p>
+    <w:p>
+      <w:pPr>
+        <w:spacing w:after="0" w:line="240" w:lineRule="auto"/>
+        <w:rPr>
+          <w:rFonts w:ascii="Times New Roman" w:hAnsi="Times New Roman" w:cs="Times New Roman"/>
+          <w:b/>
+          <w:sz w:val="36"/>
+          <w:szCs w:val="24"/>
+        </w:rPr>
+      </w:pPr>
+    </w:p>
+    <w:p>
+      <w:pPr>
+        <w:spacing w:after="0" w:line="240" w:lineRule="auto"/>
+        <w:rPr>
+          <w:rFonts w:ascii="Times New Roman" w:hAnsi="Times New Roman" w:cs="Times New Roman"/>
+          <w:b/>
+          <w:sz w:val="36"/>
+          <w:szCs w:val="24"/>
+        </w:rPr>
+      </w:pPr>
+    </w:p>
+    <w:p>
+      <w:pPr>
+        <w:spacing w:after="0" w:line="240" w:lineRule="auto"/>
+        <w:rPr>
+          <w:rFonts w:ascii="Times New Roman" w:hAnsi="Times New Roman" w:cs="Times New Roman"/>
+          <w:b/>
+          <w:sz w:val="36"/>
+          <w:szCs w:val="24"/>
+        </w:rPr>
+      </w:pPr>
+    </w:p>
+    <w:p>
+      <w:pPr>
+        <w:spacing w:after="0" w:line="240" w:lineRule="auto"/>
+        <w:rPr>
+          <w:rFonts w:ascii="Times New Roman" w:hAnsi="Times New Roman" w:cs="Times New Roman"/>
+          <w:b/>
+          <w:sz w:val="36"/>
+          <w:szCs w:val="24"/>
+        </w:rPr>
+      </w:pPr>
+    </w:p>
+    <w:p>
+      <w:pPr>
+        <w:spacing w:after="0" w:line="240" w:lineRule="auto"/>
+        <w:rPr>
+          <w:rFonts w:ascii="Times New Roman" w:hAnsi="Times New Roman" w:cs="Times New Roman"/>
+          <w:b/>
+          <w:sz w:val="36"/>
+          <w:szCs w:val="24"/>
+        </w:rPr>
+      </w:pPr>
+    </w:p>
+    <w:p>
+      <w:pPr>
+        <w:spacing w:after="0" w:line="240" w:lineRule="auto"/>
+        <w:rPr>
+          <w:rFonts w:ascii="Times New Roman" w:hAnsi="Times New Roman" w:cs="Times New Roman"/>
+          <w:b/>
+          <w:sz w:val="36"/>
+          <w:szCs w:val="24"/>
+        </w:rPr>
+      </w:pPr>
+    </w:p>
+    <w:p>
+      <w:pPr>
+        <w:spacing w:after="0" w:line="240" w:lineRule="auto"/>
+        <w:rPr>
+          <w:rFonts w:ascii="Times New Roman" w:hAnsi="Times New Roman" w:cs="Times New Roman"/>
+          <w:b/>
+          <w:sz w:val="36"/>
+          <w:szCs w:val="24"/>
+        </w:rPr>
+      </w:pPr>
+    </w:p>
+    <w:p>
+      <w:pPr>
+        <w:spacing w:after="0" w:line="240" w:lineRule="auto"/>
+        <w:rPr>
+          <w:rFonts w:ascii="Times New Roman" w:hAnsi="Times New Roman" w:cs="Times New Roman"/>
+          <w:b/>
+          <w:sz w:val="36"/>
+          <w:szCs w:val="24"/>
+        </w:rPr>
+      </w:pPr>
+    </w:p>
+    <w:p>
+      <w:pPr>
+        <w:spacing w:after="0" w:line="240" w:lineRule="auto"/>
+        <w:rPr>
+          <w:rFonts w:ascii="Times New Roman" w:hAnsi="Times New Roman" w:cs="Times New Roman"/>
+          <w:b/>
+          <w:sz w:val="36"/>
+          <w:szCs w:val="24"/>
+        </w:rPr>
+      </w:pPr>
+    </w:p>
+    <w:p>
+      <w:pPr>
+        <w:spacing w:after="0" w:line="240" w:lineRule="auto"/>
+        <w:rPr>
+          <w:rFonts w:ascii="Times New Roman" w:hAnsi="Times New Roman" w:cs="Times New Roman"/>
+          <w:b/>
+          <w:sz w:val="36"/>
+          <w:szCs w:val="24"/>
+        </w:rPr>
+      </w:pPr>
+    </w:p>
+    <w:p>
+      <w:pPr>
+        <w:spacing w:after="0" w:line="240" w:lineRule="auto"/>
+        <w:rPr>
+          <w:rFonts w:ascii="Times New Roman" w:hAnsi="Times New Roman" w:cs="Times New Roman"/>
+          <w:b/>
+          <w:sz w:val="36"/>
+          <w:szCs w:val="24"/>
+        </w:rPr>
+      </w:pPr>
+    </w:p>
+    <w:p>
+      <w:pPr>
+        <w:spacing w:after="0" w:line="240" w:lineRule="auto"/>
+        <w:rPr>
+          <w:rFonts w:ascii="Times New Roman" w:hAnsi="Times New Roman" w:cs="Times New Roman"/>
+          <w:b/>
+          <w:sz w:val="36"/>
+          <w:szCs w:val="24"/>
+        </w:rPr>
+      </w:pPr>
+    </w:p>
+    <w:p>
+      <w:pPr>
+        <w:spacing w:after="0" w:line="240" w:lineRule="auto"/>
+        <w:rPr>
+          <w:rFonts w:ascii="Times New Roman" w:hAnsi="Times New Roman" w:cs="Times New Roman"/>
+          <w:b/>
+          <w:sz w:val="36"/>
+          <w:szCs w:val="24"/>
+        </w:rPr>
+      </w:pPr>
+    </w:p>
+    <w:p>
+      <w:pPr>
+        <w:spacing w:after="0" w:line="240" w:lineRule="auto"/>
+        <w:rPr>
+          <w:rFonts w:ascii="Times New Roman" w:hAnsi="Times New Roman" w:cs="Times New Roman"/>
+          <w:b/>
+          <w:sz w:val="36"/>
+          <w:szCs w:val="24"/>
+        </w:rPr>
+      </w:pPr>
+    </w:p>
+    <w:p>
+      <w:pPr>
+        <w:spacing w:after="0" w:line="240" w:lineRule="auto"/>
+        <w:rPr>
+          <w:rFonts w:ascii="Times New Roman" w:hAnsi="Times New Roman" w:cs="Times New Roman"/>
+          <w:b/>
+          <w:sz w:val="36"/>
+          <w:szCs w:val="24"/>
+        </w:rPr>
+      </w:pPr>
+    </w:p>
+    <w:p>
+      <w:pPr>
+        <w:spacing w:after="0" w:line="240" w:lineRule="auto"/>
+        <w:rPr>
+          <w:rFonts w:ascii="Times New Roman" w:hAnsi="Times New Roman" w:cs="Times New Roman"/>
+          <w:b/>
+          <w:sz w:val="36"/>
+          <w:szCs w:val="24"/>
+        </w:rPr>
+      </w:pPr>
+    </w:p>
+    <w:p>
+      <w:pPr>
+        <w:spacing w:after="0" w:line="240" w:lineRule="auto"/>
+        <w:rPr>
+          <w:rFonts w:ascii="Times New Roman" w:hAnsi="Times New Roman" w:cs="Times New Roman"/>
+          <w:b/>
+          <w:sz w:val="36"/>
+          <w:szCs w:val="24"/>
+        </w:rPr>
+      </w:pPr>
+    </w:p>
+    <w:p>
+      <w:pPr>
+        <w:pStyle w:val="Title"/>
+        <w:spacing w:after="0"/>
+        <w:jc w:val="center"/>
+        <w:rPr>
+          <w:rFonts w:ascii="Times New Roman" w:hAnsi="Times New Roman" w:cs="Times New Roman"/>
+          <w:color w:val="auto"/>
+        </w:rPr>
+      </w:pPr>
+      <w:r>
+        <w:rPr>
+          <w:rFonts w:ascii="Times New Roman" w:hAnsi="Times New Roman" w:cs="Times New Roman"/>
+          <w:color w:val="auto"/>
+        </w:rPr>
+        <w:lastRenderedPageBreak/>
+        <w:t>Sprint #5</w:t>
+      </w:r>
+    </w:p>
+    <w:p>
+      <w:pPr>
+        <w:spacing w:after="0" w:line="240" w:lineRule="auto"/>
+        <w:jc w:val="center"/>
+        <w:rPr>
+          <w:rFonts w:ascii="Times New Roman" w:hAnsi="Times New Roman" w:cs="Times New Roman"/>
+          <w:sz w:val="36"/>
+          <w:szCs w:val="24"/>
+        </w:rPr>
+      </w:pPr>
+    </w:p>
+    <w:p>
+      <w:pPr>
+        <w:spacing w:after="0" w:line="240" w:lineRule="auto"/>
+        <w:jc w:val="center"/>
+        <w:rPr>
+          <w:rFonts w:ascii="Times New Roman" w:hAnsi="Times New Roman" w:cs="Times New Roman"/>
+          <w:sz w:val="36"/>
+          <w:szCs w:val="24"/>
+        </w:rPr>
+      </w:pPr>
+    </w:p>
+    <w:p>
+      <w:pPr>
+        <w:spacing w:after="0" w:line="240" w:lineRule="auto"/>
+        <w:jc w:val="center"/>
+        <w:rPr>
+          <w:rFonts w:ascii="Times New Roman" w:hAnsi="Times New Roman" w:cs="Times New Roman"/>
+          <w:b/>
+          <w:sz w:val="36"/>
+          <w:szCs w:val="24"/>
+        </w:rPr>
+      </w:pPr>
+      <w:r>
+        <w:rPr>
+          <w:rFonts w:ascii="Times New Roman" w:hAnsi="Times New Roman" w:cs="Times New Roman"/>
+          <w:b/>
+          <w:sz w:val="36"/>
+          <w:szCs w:val="24"/>
+        </w:rPr>
+        <w:t>Sprint Backlog</w:t>
+      </w:r>
+    </w:p>
+    <w:p>
+      <w:pPr>
+        <w:spacing w:after="0" w:line="240" w:lineRule="auto"/>
+        <w:jc w:val="center"/>
+        <w:rPr>
+          <w:rFonts w:ascii="Times New Roman" w:hAnsi="Times New Roman" w:cs="Times New Roman"/>
+          <w:b/>
+          <w:sz w:val="36"/>
+          <w:szCs w:val="24"/>
+        </w:rPr>
+      </w:pPr>
+    </w:p>
+    <w:tbl>
+      <w:tblPr>
+        <w:tblStyle w:val="TableGrid"/>
+        <w:tblW w:w="0" w:type="auto"/>
+        <w:tblLook w:val="04A0" w:firstRow="1" w:lastRow="0" w:firstColumn="1" w:lastColumn="0" w:noHBand="0" w:noVBand="1"/>
+      </w:tblPr>
+      <w:tblGrid>
+        <w:gridCol w:w="1098"/>
+        <w:gridCol w:w="5040"/>
+        <w:gridCol w:w="1890"/>
+        <w:gridCol w:w="1548"/>
+      </w:tblGrid>
+      <w:tr>
+        <w:tc>
+          <w:tcPr>
+            <w:tcW w:w="1098" w:type="dxa"/>
+            <w:shd w:val="clear" w:color="auto" w:fill="EBEBEB"/>
+          </w:tcPr>
+          <w:p>
+            <w:pPr>
+              <w:rPr>
+                <w:rFonts w:ascii="Times New Roman" w:hAnsi="Times New Roman" w:cs="Times New Roman"/>
+                <w:sz w:val="24"/>
+                <w:szCs w:val="24"/>
+              </w:rPr>
+            </w:pPr>
+            <w:r>
+              <w:rPr>
+                <w:rFonts w:ascii="Times New Roman" w:hAnsi="Times New Roman" w:cs="Times New Roman"/>
+                <w:sz w:val="24"/>
+                <w:szCs w:val="24"/>
+              </w:rPr>
+              <w:t>Story ID</w:t>
+            </w:r>
+          </w:p>
+        </w:tc>
+        <w:tc>
+          <w:tcPr>
+            <w:tcW w:w="5040" w:type="dxa"/>
+            <w:shd w:val="clear" w:color="auto" w:fill="EBEBEB"/>
+          </w:tcPr>
+          <w:p>
+            <w:pPr>
+              <w:rPr>
+                <w:rFonts w:ascii="Times New Roman" w:hAnsi="Times New Roman" w:cs="Times New Roman"/>
+                <w:sz w:val="24"/>
+                <w:szCs w:val="24"/>
+              </w:rPr>
+            </w:pPr>
+            <w:r>
+              <w:rPr>
+                <w:rFonts w:ascii="Times New Roman" w:hAnsi="Times New Roman" w:cs="Times New Roman"/>
+                <w:sz w:val="24"/>
+                <w:szCs w:val="24"/>
+              </w:rPr>
+              <w:t>Story / Task</w:t>
+            </w:r>
+          </w:p>
+        </w:tc>
+        <w:tc>
+          <w:tcPr>
+            <w:tcW w:w="1890" w:type="dxa"/>
+            <w:shd w:val="clear" w:color="auto" w:fill="EBEBEB"/>
+          </w:tcPr>
+          <w:p>
+            <w:pPr>
+              <w:rPr>
+                <w:rFonts w:ascii="Times New Roman" w:hAnsi="Times New Roman" w:cs="Times New Roman"/>
+                <w:sz w:val="24"/>
+                <w:szCs w:val="24"/>
+              </w:rPr>
+            </w:pPr>
+            <w:r>
+              <w:rPr>
+                <w:rFonts w:ascii="Times New Roman" w:hAnsi="Times New Roman" w:cs="Times New Roman"/>
+                <w:sz w:val="24"/>
+                <w:szCs w:val="24"/>
+              </w:rPr>
+              <w:t>Estimated Hours</w:t>
+            </w:r>
+          </w:p>
+        </w:tc>
+        <w:tc>
+          <w:tcPr>
+            <w:tcW w:w="1548" w:type="dxa"/>
+            <w:shd w:val="clear" w:color="auto" w:fill="EBEBEB"/>
+          </w:tcPr>
+          <w:p>
+            <w:pPr>
+              <w:rPr>
+                <w:rFonts w:ascii="Times New Roman" w:hAnsi="Times New Roman" w:cs="Times New Roman"/>
+                <w:sz w:val="24"/>
+                <w:szCs w:val="24"/>
+              </w:rPr>
+            </w:pPr>
+            <w:r>
+              <w:rPr>
+                <w:rFonts w:ascii="Times New Roman" w:hAnsi="Times New Roman" w:cs="Times New Roman"/>
+                <w:sz w:val="24"/>
+                <w:szCs w:val="24"/>
+              </w:rPr>
+              <w:t>Actual Hours</w:t>
+            </w:r>
+          </w:p>
+        </w:tc>
+      </w:tr>
+      <w:tr>
+        <w:tc>
+          <w:tcPr>
+            <w:tcW w:w="1098" w:type="dxa"/>
+          </w:tcPr>
+          <w:p>
+            <w:pPr>
+              <w:rPr>
+                <w:rFonts w:ascii="Times New Roman" w:hAnsi="Times New Roman" w:cs="Times New Roman"/>
+                <w:sz w:val="24"/>
+                <w:szCs w:val="24"/>
+              </w:rPr>
+            </w:pPr>
+            <w:r>
+              <w:rPr>
+                <w:rFonts w:ascii="Times New Roman" w:hAnsi="Times New Roman" w:cs="Times New Roman"/>
+                <w:sz w:val="24"/>
+                <w:szCs w:val="24"/>
+              </w:rPr>
+              <w:t>S12</w:t>
+            </w:r>
+          </w:p>
+        </w:tc>
+        <w:tc>
+          <w:tcPr>
+            <w:tcW w:w="5040" w:type="dxa"/>
+          </w:tcPr>
+          <w:p>
+            <w:pPr>
+              <w:rPr>
+                <w:rFonts w:ascii="Times New Roman" w:hAnsi="Times New Roman" w:cs="Times New Roman"/>
+                <w:sz w:val="24"/>
+                <w:szCs w:val="24"/>
+              </w:rPr>
+            </w:pPr>
+            <w:r>
+              <w:rPr>
+                <w:rFonts w:ascii="Times New Roman" w:hAnsi="Times New Roman" w:cs="Times New Roman"/>
+                <w:sz w:val="24"/>
+                <w:szCs w:val="24"/>
+              </w:rPr>
+              <w:t>Finish up and test Wave class throwing in different parameters</w:t>
+            </w:r>
+          </w:p>
+        </w:tc>
+        <w:tc>
+          <w:tcPr>
+            <w:tcW w:w="1890" w:type="dxa"/>
+          </w:tcPr>
+          <w:p>
+            <w:pPr>
+              <w:rPr>
+                <w:rFonts w:ascii="Times New Roman" w:hAnsi="Times New Roman" w:cs="Times New Roman"/>
+                <w:sz w:val="24"/>
+                <w:szCs w:val="24"/>
+              </w:rPr>
+            </w:pPr>
+            <w:r>
+              <w:rPr>
+                <w:rFonts w:ascii="Times New Roman" w:hAnsi="Times New Roman" w:cs="Times New Roman"/>
+                <w:sz w:val="24"/>
+                <w:szCs w:val="24"/>
+              </w:rPr>
+              <w:t>2</w:t>
+            </w:r>
+          </w:p>
+        </w:tc>
+        <w:tc>
+          <w:tcPr>
+            <w:tcW w:w="1548" w:type="dxa"/>
+          </w:tcPr>
+          <w:p>
+            <w:pPr>
+              <w:rPr>
+                <w:rFonts w:ascii="Times New Roman" w:hAnsi="Times New Roman" w:cs="Times New Roman"/>
+                <w:sz w:val="24"/>
+                <w:szCs w:val="24"/>
+              </w:rPr>
+            </w:pPr>
+          </w:p>
+        </w:tc>
+      </w:tr>
+      <w:tr>
+        <w:tc>
+          <w:tcPr>
+            <w:tcW w:w="1098" w:type="dxa"/>
+          </w:tcPr>
+          <w:p>
+            <w:pPr>
+              <w:rPr>
+                <w:rFonts w:ascii="Times New Roman" w:hAnsi="Times New Roman" w:cs="Times New Roman"/>
+                <w:sz w:val="24"/>
+                <w:szCs w:val="24"/>
+              </w:rPr>
+            </w:pPr>
+          </w:p>
+        </w:tc>
+        <w:tc>
+          <w:tcPr>
+            <w:tcW w:w="5040" w:type="dxa"/>
+          </w:tcPr>
+          <w:p>
+            <w:pPr>
+              <w:rPr>
+                <w:rFonts w:ascii="Times New Roman" w:hAnsi="Times New Roman" w:cs="Times New Roman"/>
+                <w:sz w:val="24"/>
+                <w:szCs w:val="24"/>
+              </w:rPr>
+            </w:pPr>
+            <w:r>
+              <w:rPr>
+                <w:rFonts w:ascii="Times New Roman" w:hAnsi="Times New Roman" w:cs="Times New Roman"/>
+                <w:sz w:val="24"/>
+                <w:szCs w:val="24"/>
+              </w:rPr>
+              <w:t xml:space="preserve">Initialize all waves in </w:t>
+            </w:r>
+            <w:proofErr w:type="spellStart"/>
+            <w:r>
+              <w:rPr>
+                <w:rFonts w:ascii="Times New Roman" w:hAnsi="Times New Roman" w:cs="Times New Roman"/>
+                <w:sz w:val="24"/>
+                <w:szCs w:val="24"/>
+              </w:rPr>
+              <w:t>GameHolder</w:t>
+            </w:r>
+            <w:proofErr w:type="spellEnd"/>
+            <w:r>
+              <w:rPr>
+                <w:rFonts w:ascii="Times New Roman" w:hAnsi="Times New Roman" w:cs="Times New Roman"/>
+                <w:sz w:val="24"/>
+                <w:szCs w:val="24"/>
+              </w:rPr>
+              <w:t xml:space="preserve"> class</w:t>
+            </w:r>
+          </w:p>
+        </w:tc>
+        <w:tc>
+          <w:tcPr>
+            <w:tcW w:w="1890" w:type="dxa"/>
+          </w:tcPr>
+          <w:p>
+            <w:pPr>
+              <w:rPr>
+                <w:rFonts w:ascii="Times New Roman" w:hAnsi="Times New Roman" w:cs="Times New Roman"/>
+                <w:sz w:val="24"/>
+                <w:szCs w:val="24"/>
+              </w:rPr>
+            </w:pPr>
+            <w:r>
+              <w:rPr>
+                <w:rFonts w:ascii="Times New Roman" w:hAnsi="Times New Roman" w:cs="Times New Roman"/>
+                <w:sz w:val="24"/>
+                <w:szCs w:val="24"/>
+              </w:rPr>
+              <w:t>3</w:t>
+            </w:r>
+          </w:p>
+        </w:tc>
+        <w:tc>
+          <w:tcPr>
+            <w:tcW w:w="1548" w:type="dxa"/>
+          </w:tcPr>
+          <w:p>
+            <w:pPr>
+              <w:rPr>
+                <w:rFonts w:ascii="Times New Roman" w:hAnsi="Times New Roman" w:cs="Times New Roman"/>
+                <w:sz w:val="24"/>
+                <w:szCs w:val="24"/>
+              </w:rPr>
+            </w:pPr>
+          </w:p>
+        </w:tc>
+      </w:tr>
+      <w:tr>
+        <w:tc>
+          <w:tcPr>
+            <w:tcW w:w="1098" w:type="dxa"/>
+          </w:tcPr>
+          <w:p>
+            <w:pPr>
+              <w:rPr>
+                <w:rFonts w:ascii="Times New Roman" w:hAnsi="Times New Roman" w:cs="Times New Roman"/>
+                <w:sz w:val="24"/>
+                <w:szCs w:val="24"/>
+              </w:rPr>
+            </w:pPr>
+          </w:p>
+        </w:tc>
+        <w:tc>
+          <w:tcPr>
+            <w:tcW w:w="5040" w:type="dxa"/>
+          </w:tcPr>
+          <w:p>
+            <w:pPr>
+              <w:rPr>
+                <w:rFonts w:ascii="Times New Roman" w:hAnsi="Times New Roman" w:cs="Times New Roman"/>
+                <w:sz w:val="24"/>
+                <w:szCs w:val="24"/>
+              </w:rPr>
+            </w:pPr>
+            <w:r>
+              <w:rPr>
+                <w:rFonts w:ascii="Times New Roman" w:hAnsi="Times New Roman" w:cs="Times New Roman"/>
+                <w:sz w:val="24"/>
+                <w:szCs w:val="24"/>
+              </w:rPr>
+              <w:t xml:space="preserve">Create </w:t>
+            </w:r>
+            <w:proofErr w:type="spellStart"/>
+            <w:r>
+              <w:rPr>
+                <w:rFonts w:ascii="Times New Roman" w:hAnsi="Times New Roman" w:cs="Times New Roman"/>
+                <w:sz w:val="24"/>
+                <w:szCs w:val="24"/>
+              </w:rPr>
+              <w:t>GameStatus</w:t>
+            </w:r>
+            <w:proofErr w:type="spellEnd"/>
+            <w:r>
+              <w:rPr>
+                <w:rFonts w:ascii="Times New Roman" w:hAnsi="Times New Roman" w:cs="Times New Roman"/>
+                <w:sz w:val="24"/>
+                <w:szCs w:val="24"/>
+              </w:rPr>
+              <w:t xml:space="preserve"> </w:t>
+            </w:r>
+            <w:proofErr w:type="spellStart"/>
+            <w:r>
+              <w:rPr>
+                <w:rFonts w:ascii="Times New Roman" w:hAnsi="Times New Roman" w:cs="Times New Roman"/>
+                <w:sz w:val="24"/>
+                <w:szCs w:val="24"/>
+              </w:rPr>
+              <w:t>enum</w:t>
+            </w:r>
+            <w:proofErr w:type="spellEnd"/>
+            <w:r>
+              <w:rPr>
+                <w:rFonts w:ascii="Times New Roman" w:hAnsi="Times New Roman" w:cs="Times New Roman"/>
+                <w:sz w:val="24"/>
+                <w:szCs w:val="24"/>
+              </w:rPr>
+              <w:t xml:space="preserve"> in </w:t>
+            </w:r>
+            <w:proofErr w:type="spellStart"/>
+            <w:r>
+              <w:rPr>
+                <w:rFonts w:ascii="Times New Roman" w:hAnsi="Times New Roman" w:cs="Times New Roman"/>
+                <w:sz w:val="24"/>
+                <w:szCs w:val="24"/>
+              </w:rPr>
+              <w:t>GameHolder</w:t>
+            </w:r>
+            <w:proofErr w:type="spellEnd"/>
+            <w:r>
+              <w:rPr>
+                <w:rFonts w:ascii="Times New Roman" w:hAnsi="Times New Roman" w:cs="Times New Roman"/>
+                <w:sz w:val="24"/>
+                <w:szCs w:val="24"/>
+              </w:rPr>
+              <w:t xml:space="preserve"> class and d</w:t>
+            </w:r>
+            <w:r>
+              <w:rPr>
+                <w:rFonts w:ascii="Times New Roman" w:hAnsi="Times New Roman" w:cs="Times New Roman"/>
+                <w:sz w:val="24"/>
+                <w:szCs w:val="24"/>
+              </w:rPr>
+              <w:t>etermine effective way</w:t>
+            </w:r>
+            <w:r>
+              <w:rPr>
+                <w:rFonts w:ascii="Times New Roman" w:hAnsi="Times New Roman" w:cs="Times New Roman"/>
+                <w:sz w:val="24"/>
+                <w:szCs w:val="24"/>
+              </w:rPr>
+              <w:t xml:space="preserve"> of monitoring the game status at all times </w:t>
+            </w:r>
+            <w:r>
+              <w:rPr>
+                <w:rFonts w:ascii="Times New Roman" w:hAnsi="Times New Roman" w:cs="Times New Roman"/>
+                <w:sz w:val="24"/>
+                <w:szCs w:val="24"/>
+              </w:rPr>
+              <w:t xml:space="preserve">based on </w:t>
+            </w:r>
+            <w:r>
+              <w:rPr>
+                <w:rFonts w:ascii="Times New Roman" w:hAnsi="Times New Roman" w:cs="Times New Roman"/>
+                <w:sz w:val="24"/>
+                <w:szCs w:val="24"/>
+              </w:rPr>
+              <w:t xml:space="preserve">observer notices from </w:t>
+            </w:r>
+            <w:proofErr w:type="spellStart"/>
+            <w:r>
+              <w:rPr>
+                <w:rFonts w:ascii="Times New Roman" w:hAnsi="Times New Roman" w:cs="Times New Roman"/>
+                <w:sz w:val="24"/>
+                <w:szCs w:val="24"/>
+              </w:rPr>
+              <w:t>ParticleEmitter</w:t>
+            </w:r>
+            <w:proofErr w:type="spellEnd"/>
+            <w:r>
+              <w:rPr>
+                <w:rFonts w:ascii="Times New Roman" w:hAnsi="Times New Roman" w:cs="Times New Roman"/>
+                <w:sz w:val="24"/>
+                <w:szCs w:val="24"/>
+              </w:rPr>
+              <w:t xml:space="preserve"> and </w:t>
+            </w:r>
+            <w:r>
+              <w:rPr>
+                <w:rFonts w:ascii="Times New Roman" w:hAnsi="Times New Roman" w:cs="Times New Roman"/>
+                <w:sz w:val="24"/>
+                <w:szCs w:val="24"/>
+              </w:rPr>
+              <w:t>Wave</w:t>
+            </w:r>
+          </w:p>
+        </w:tc>
+        <w:tc>
+          <w:tcPr>
+            <w:tcW w:w="1890" w:type="dxa"/>
+          </w:tcPr>
+          <w:p>
+            <w:pPr>
+              <w:rPr>
+                <w:rFonts w:ascii="Times New Roman" w:hAnsi="Times New Roman" w:cs="Times New Roman"/>
+                <w:sz w:val="24"/>
+                <w:szCs w:val="24"/>
+              </w:rPr>
+            </w:pPr>
+            <w:r>
+              <w:rPr>
+                <w:rFonts w:ascii="Times New Roman" w:hAnsi="Times New Roman" w:cs="Times New Roman"/>
+                <w:sz w:val="24"/>
+                <w:szCs w:val="24"/>
+              </w:rPr>
+              <w:t>12</w:t>
+            </w:r>
+          </w:p>
+        </w:tc>
+        <w:tc>
+          <w:tcPr>
+            <w:tcW w:w="1548" w:type="dxa"/>
+          </w:tcPr>
+          <w:p>
+            <w:pPr>
+              <w:rPr>
+                <w:rFonts w:ascii="Times New Roman" w:hAnsi="Times New Roman" w:cs="Times New Roman"/>
+                <w:sz w:val="24"/>
+                <w:szCs w:val="24"/>
+              </w:rPr>
+            </w:pPr>
+          </w:p>
+        </w:tc>
+      </w:tr>
+      <w:tr>
+        <w:tc>
+          <w:tcPr>
+            <w:tcW w:w="1098" w:type="dxa"/>
+          </w:tcPr>
+          <w:p>
+            <w:pPr>
+              <w:rPr>
+                <w:rFonts w:ascii="Times New Roman" w:hAnsi="Times New Roman" w:cs="Times New Roman"/>
+                <w:sz w:val="24"/>
+                <w:szCs w:val="24"/>
+              </w:rPr>
+            </w:pPr>
+            <w:r>
+              <w:rPr>
+                <w:rFonts w:ascii="Times New Roman" w:hAnsi="Times New Roman" w:cs="Times New Roman"/>
+                <w:sz w:val="24"/>
+                <w:szCs w:val="24"/>
+              </w:rPr>
+              <w:t>S11</w:t>
+            </w:r>
+          </w:p>
+        </w:tc>
+        <w:tc>
+          <w:tcPr>
+            <w:tcW w:w="5040" w:type="dxa"/>
+          </w:tcPr>
+          <w:p>
+            <w:pPr>
+              <w:rPr>
+                <w:rFonts w:ascii="Times New Roman" w:hAnsi="Times New Roman" w:cs="Times New Roman"/>
+                <w:sz w:val="24"/>
+                <w:szCs w:val="24"/>
+              </w:rPr>
+            </w:pPr>
+            <w:r>
+              <w:rPr>
+                <w:rFonts w:ascii="Times New Roman" w:hAnsi="Times New Roman" w:cs="Times New Roman"/>
+                <w:sz w:val="24"/>
+                <w:szCs w:val="24"/>
+              </w:rPr>
+              <w:t xml:space="preserve">Make </w:t>
+            </w:r>
+            <w:proofErr w:type="spellStart"/>
+            <w:r>
+              <w:rPr>
+                <w:rFonts w:ascii="Times New Roman" w:hAnsi="Times New Roman" w:cs="Times New Roman"/>
+                <w:sz w:val="24"/>
+                <w:szCs w:val="24"/>
+              </w:rPr>
+              <w:t>GameObject</w:t>
+            </w:r>
+            <w:proofErr w:type="spellEnd"/>
+            <w:r>
+              <w:rPr>
+                <w:rFonts w:ascii="Times New Roman" w:hAnsi="Times New Roman" w:cs="Times New Roman"/>
+                <w:sz w:val="24"/>
+                <w:szCs w:val="24"/>
+              </w:rPr>
+              <w:t xml:space="preserve"> for</w:t>
+            </w:r>
+            <w:r>
+              <w:rPr>
+                <w:rFonts w:ascii="Times New Roman" w:hAnsi="Times New Roman" w:cs="Times New Roman"/>
+                <w:sz w:val="24"/>
+                <w:szCs w:val="24"/>
+              </w:rPr>
+              <w:t xml:space="preserve"> Earth lying at the bottom of the screen</w:t>
+            </w:r>
+            <w:r>
+              <w:rPr>
+                <w:rFonts w:ascii="Times New Roman" w:hAnsi="Times New Roman" w:cs="Times New Roman"/>
+                <w:sz w:val="24"/>
+                <w:szCs w:val="24"/>
+              </w:rPr>
+              <w:t xml:space="preserve"> using either placeholder object or actual image drawn on canvas</w:t>
+            </w:r>
+          </w:p>
+        </w:tc>
+        <w:tc>
+          <w:tcPr>
+            <w:tcW w:w="1890" w:type="dxa"/>
+          </w:tcPr>
+          <w:p>
+            <w:pPr>
+              <w:rPr>
+                <w:rFonts w:ascii="Times New Roman" w:hAnsi="Times New Roman" w:cs="Times New Roman"/>
+                <w:sz w:val="24"/>
+                <w:szCs w:val="24"/>
+              </w:rPr>
+            </w:pPr>
+            <w:r>
+              <w:rPr>
+                <w:rFonts w:ascii="Times New Roman" w:hAnsi="Times New Roman" w:cs="Times New Roman"/>
+                <w:sz w:val="24"/>
+                <w:szCs w:val="24"/>
+              </w:rPr>
+              <w:t>4</w:t>
+            </w:r>
+            <w:bookmarkStart w:id="0" w:name="_GoBack"/>
+            <w:bookmarkEnd w:id="0"/>
+          </w:p>
+        </w:tc>
+        <w:tc>
+          <w:tcPr>
+            <w:tcW w:w="1548" w:type="dxa"/>
+          </w:tcPr>
+          <w:p>
+            <w:pPr>
+              <w:rPr>
+                <w:rFonts w:ascii="Times New Roman" w:hAnsi="Times New Roman" w:cs="Times New Roman"/>
+                <w:sz w:val="24"/>
+                <w:szCs w:val="24"/>
+              </w:rPr>
+            </w:pPr>
+          </w:p>
+        </w:tc>
+      </w:tr>
+    </w:tbl>
+    <w:p>
+      <w:pPr>
+        <w:spacing w:after="0" w:line="240" w:lineRule="auto"/>
+        <w:rPr>
+          <w:rFonts w:ascii="Times New Roman" w:hAnsi="Times New Roman" w:cs="Times New Roman"/>
+          <w:b/>
+          <w:sz w:val="36"/>
           <w:szCs w:val="24"/>
         </w:rPr>
       </w:pPr>
@@ -8946,7 +10817,7 @@
 </file>
 
 <file path=customXml/itemProps1.xml><?xml version="1.0" encoding="utf-8"?>
-<ds:datastoreItem xmlns:ds="http://schemas.openxmlformats.org/officeDocument/2006/customXml" ds:itemID="{9C65A044-81D0-45EC-8E38-1CD8F1B674B0}">
+<ds:datastoreItem xmlns:ds="http://schemas.openxmlformats.org/officeDocument/2006/customXml" ds:itemID="{5C76CE3D-BD4C-4344-ABF0-7A1D0D0A5D80}">
   <ds:schemaRefs>
     <ds:schemaRef ds:uri="http://schemas.openxmlformats.org/officeDocument/2006/bibliography"/>
   </ds:schemaRefs>

</xml_diff>